<commit_message>
Uppdatering av tjänstekontrakt. -Dokumentation uppdaterad (bilder ej uppdaterade) -QuestionAnswerType --Kardinalitet ändrad på ”answer”. -AnswerType --Kardinalitet ändrad på ”answerAlternativID” --Kardinalitet ändrad på ”value” -QuestionSuperiorType --Kardinalitet ändrad på ”SuperiorAnswerAlternativeID” -QuestionType --Nya element (flyttade från AnswerAlternativType) ---answerMax, answerMin, answerMaxLenght, answerPattern, answerStep -AnserAlternativType -- Borttagna element: answerMax, answerMin, answerMaxLenght, answerPattern, answerStep
</commit_message>
<xml_diff>
--- a/ServiceInteractions/riv/eservicesupply/forminteractions/trunk/docs/SAD Formulartjanst.docx
+++ b/ServiceInteractions/riv/eservicesupply/forminteractions/trunk/docs/SAD Formulartjanst.docx
@@ -7358,14 +7358,7 @@
                 <w:rFonts w:ascii="Arial" w:hAnsi="Arial"/>
                 <w:lang w:eastAsia="en-US"/>
               </w:rPr>
-              <w:t>PA</w:t>
-            </w:r>
-            <w:r>
-              <w:rPr>
-                <w:rFonts w:ascii="Arial" w:hAnsi="Arial"/>
-                <w:lang w:eastAsia="en-US"/>
-              </w:rPr>
-              <w:t>2</w:t>
+              <w:t>PA2</w:t>
             </w:r>
           </w:p>
         </w:tc>
@@ -7436,14 +7429,7 @@
                 <w:rFonts w:ascii="Arial" w:hAnsi="Arial"/>
                 <w:lang w:eastAsia="en-US"/>
               </w:rPr>
-              <w:t>PA</w:t>
-            </w:r>
-            <w:r>
-              <w:rPr>
-                <w:rFonts w:ascii="Arial" w:hAnsi="Arial"/>
-                <w:lang w:eastAsia="en-US"/>
-              </w:rPr>
-              <w:t>3</w:t>
+              <w:t>PA3</w:t>
             </w:r>
           </w:p>
         </w:tc>
@@ -7516,14 +7502,7 @@
                 <w:rFonts w:ascii="Arial" w:hAnsi="Arial"/>
                 <w:lang w:eastAsia="en-US"/>
               </w:rPr>
-              <w:t>PA</w:t>
-            </w:r>
-            <w:r>
-              <w:rPr>
-                <w:rFonts w:ascii="Arial" w:hAnsi="Arial"/>
-                <w:lang w:eastAsia="en-US"/>
-              </w:rPr>
-              <w:t>4</w:t>
+              <w:t>PA4</w:t>
             </w:r>
           </w:p>
         </w:tc>
@@ -7596,14 +7575,7 @@
                 <w:rFonts w:ascii="Arial" w:hAnsi="Arial"/>
                 <w:lang w:eastAsia="en-US"/>
               </w:rPr>
-              <w:t>PA</w:t>
-            </w:r>
-            <w:r>
-              <w:rPr>
-                <w:rFonts w:ascii="Arial" w:hAnsi="Arial"/>
-                <w:lang w:eastAsia="en-US"/>
-              </w:rPr>
-              <w:t>5</w:t>
+              <w:t>PA5</w:t>
             </w:r>
           </w:p>
         </w:tc>
@@ -7676,14 +7648,7 @@
                 <w:rFonts w:ascii="Arial" w:hAnsi="Arial"/>
                 <w:lang w:eastAsia="en-US"/>
               </w:rPr>
-              <w:t>PA</w:t>
-            </w:r>
-            <w:r>
-              <w:rPr>
-                <w:rFonts w:ascii="Arial" w:hAnsi="Arial"/>
-                <w:lang w:eastAsia="en-US"/>
-              </w:rPr>
-              <w:t>6</w:t>
+              <w:t>PA6</w:t>
             </w:r>
           </w:p>
         </w:tc>
@@ -7756,14 +7721,7 @@
                 <w:rFonts w:ascii="Arial" w:hAnsi="Arial"/>
                 <w:lang w:eastAsia="en-US"/>
               </w:rPr>
-              <w:t>PA</w:t>
-            </w:r>
-            <w:r>
-              <w:rPr>
-                <w:rFonts w:ascii="Arial" w:hAnsi="Arial"/>
-                <w:lang w:eastAsia="en-US"/>
-              </w:rPr>
-              <w:t>6.1</w:t>
+              <w:t>PA6.1</w:t>
             </w:r>
           </w:p>
         </w:tc>
@@ -7844,14 +7802,7 @@
                 <w:rFonts w:ascii="Arial" w:hAnsi="Arial"/>
                 <w:lang w:eastAsia="en-US"/>
               </w:rPr>
-              <w:t>PA</w:t>
-            </w:r>
-            <w:r>
-              <w:rPr>
-                <w:rFonts w:ascii="Arial" w:hAnsi="Arial"/>
-                <w:lang w:eastAsia="en-US"/>
-              </w:rPr>
-              <w:t>7</w:t>
+              <w:t>PA7</w:t>
             </w:r>
           </w:p>
         </w:tc>
@@ -8211,7 +8162,7 @@
         </w:rPr>
         <w:lastRenderedPageBreak/>
         <w:drawing>
-          <wp:inline distT="0" distB="0" distL="0" distR="0" wp14:anchorId="4A1EDE06" wp14:editId="1D385623">
+          <wp:inline distT="0" distB="0" distL="0" distR="0" wp14:anchorId="7EFB930A" wp14:editId="1444F5C0">
             <wp:extent cx="6399559" cy="2948612"/>
             <wp:effectExtent l="0" t="0" r="1270" b="0"/>
             <wp:docPr id="2" name="Bild 2"/>
@@ -13728,7 +13679,7 @@
           <w:lang w:val="sv-SE" w:eastAsia="sv-SE"/>
         </w:rPr>
         <w:drawing>
-          <wp:inline distT="0" distB="0" distL="0" distR="0" wp14:anchorId="154D3AE9" wp14:editId="4ED9A6FA">
+          <wp:inline distT="0" distB="0" distL="0" distR="0" wp14:anchorId="349477D4" wp14:editId="3EC5D8E2">
             <wp:extent cx="5400040" cy="2167890"/>
             <wp:effectExtent l="0" t="0" r="10160" b="0"/>
             <wp:docPr id="19" name="Bild 4"/>
@@ -14693,7 +14644,7 @@
         </w:rPr>
         <w:lastRenderedPageBreak/>
         <w:drawing>
-          <wp:inline distT="0" distB="0" distL="0" distR="0" wp14:anchorId="0EE7B6B7" wp14:editId="6A59418D">
+          <wp:inline distT="0" distB="0" distL="0" distR="0" wp14:anchorId="471E19E9" wp14:editId="68D4E83E">
             <wp:extent cx="5400040" cy="3800661"/>
             <wp:effectExtent l="0" t="0" r="10160" b="9525"/>
             <wp:docPr id="7" name="Bild 7"/>
@@ -14841,7 +14792,7 @@
           <w:lang w:eastAsia="sv-SE"/>
         </w:rPr>
         <w:drawing>
-          <wp:inline distT="0" distB="0" distL="0" distR="0" wp14:anchorId="7D34AB77" wp14:editId="68A2EDFD">
+          <wp:inline distT="0" distB="0" distL="0" distR="0" wp14:anchorId="4ADE823E" wp14:editId="553757B1">
             <wp:extent cx="5400040" cy="2833050"/>
             <wp:effectExtent l="0" t="0" r="10160" b="12065"/>
             <wp:docPr id="29" name="Bild 16"/>
@@ -16920,7 +16871,7 @@
           <w:lang w:eastAsia="sv-SE"/>
         </w:rPr>
         <w:drawing>
-          <wp:inline distT="0" distB="0" distL="0" distR="0" wp14:anchorId="4D90E331" wp14:editId="4A68B84D">
+          <wp:inline distT="0" distB="0" distL="0" distR="0" wp14:anchorId="472C12F8" wp14:editId="00E07CA1">
             <wp:extent cx="4841998" cy="3447561"/>
             <wp:effectExtent l="0" t="0" r="9525" b="6985"/>
             <wp:docPr id="20" name="Bild 12"/>
@@ -17384,7 +17335,7 @@
           <w:lang w:eastAsia="sv-SE"/>
         </w:rPr>
         <w:drawing>
-          <wp:inline distT="0" distB="0" distL="0" distR="0" wp14:anchorId="2E733239" wp14:editId="145A7CCB">
+          <wp:inline distT="0" distB="0" distL="0" distR="0" wp14:anchorId="3F19D95F" wp14:editId="5DB4E3C8">
             <wp:extent cx="5400040" cy="2942787"/>
             <wp:effectExtent l="0" t="0" r="10160" b="3810"/>
             <wp:docPr id="30" name="Bild 18"/>
@@ -17588,7 +17539,7 @@
           <w:lang w:eastAsia="sv-SE"/>
         </w:rPr>
         <w:drawing>
-          <wp:inline distT="0" distB="0" distL="0" distR="0" wp14:anchorId="6E72212E" wp14:editId="2B6FCCB6">
+          <wp:inline distT="0" distB="0" distL="0" distR="0" wp14:anchorId="7F9365E4" wp14:editId="54B8CDCB">
             <wp:extent cx="6624572" cy="3010924"/>
             <wp:effectExtent l="0" t="0" r="5080" b="12065"/>
             <wp:docPr id="21" name="Bild 14"/>
@@ -18127,7 +18078,7 @@
           <w:lang w:eastAsia="sv-SE"/>
         </w:rPr>
         <w:drawing>
-          <wp:inline distT="0" distB="0" distL="0" distR="0" wp14:anchorId="7B0D2447" wp14:editId="4235A08B">
+          <wp:inline distT="0" distB="0" distL="0" distR="0" wp14:anchorId="50BBC939" wp14:editId="4F237FCD">
             <wp:extent cx="6302703" cy="3344990"/>
             <wp:effectExtent l="0" t="0" r="0" b="8255"/>
             <wp:docPr id="10" name="Bild 9"/>
@@ -18721,7 +18672,7 @@
           <w:lang w:eastAsia="sv-SE"/>
         </w:rPr>
         <w:drawing>
-          <wp:inline distT="0" distB="0" distL="0" distR="0" wp14:anchorId="1E5CCBF1" wp14:editId="69088F0D">
+          <wp:inline distT="0" distB="0" distL="0" distR="0" wp14:anchorId="1FEAAB20" wp14:editId="08B3A154">
             <wp:extent cx="6404303" cy="3500089"/>
             <wp:effectExtent l="0" t="0" r="0" b="5715"/>
             <wp:docPr id="15" name="Bild 10"/>
@@ -19127,7 +19078,7 @@
           <w:lang w:eastAsia="sv-SE"/>
         </w:rPr>
         <w:drawing>
-          <wp:inline distT="0" distB="0" distL="0" distR="0" wp14:anchorId="0864CFE6" wp14:editId="1E886CCB">
+          <wp:inline distT="0" distB="0" distL="0" distR="0" wp14:anchorId="6E40B78E" wp14:editId="43CEAA96">
             <wp:extent cx="6362187" cy="3413186"/>
             <wp:effectExtent l="0" t="0" r="0" b="0"/>
             <wp:docPr id="16" name="Bild 11"/>
@@ -19509,7 +19460,7 @@
           <w:lang w:eastAsia="sv-SE"/>
         </w:rPr>
         <w:drawing>
-          <wp:inline distT="0" distB="0" distL="0" distR="0" wp14:anchorId="72C27119" wp14:editId="2879C59E">
+          <wp:inline distT="0" distB="0" distL="0" distR="0" wp14:anchorId="6A731AD3" wp14:editId="5CD904CA">
             <wp:extent cx="6239647" cy="3239893"/>
             <wp:effectExtent l="0" t="0" r="8890" b="11430"/>
             <wp:docPr id="24" name="Bild 20"/>
@@ -20195,7 +20146,7 @@
           <w:lang w:eastAsia="sv-SE"/>
         </w:rPr>
         <w:drawing>
-          <wp:inline distT="0" distB="0" distL="0" distR="0" wp14:anchorId="629F09D9" wp14:editId="0A49C6AB">
+          <wp:inline distT="0" distB="0" distL="0" distR="0" wp14:anchorId="0C99A80E" wp14:editId="7DD0DF6C">
             <wp:extent cx="5400040" cy="3486191"/>
             <wp:effectExtent l="0" t="0" r="10160" b="0"/>
             <wp:docPr id="3" name="Bild 10"/>
@@ -20924,7 +20875,7 @@
           <w:lang w:val="sv-SE" w:eastAsia="sv-SE"/>
         </w:rPr>
         <w:drawing>
-          <wp:inline distT="0" distB="0" distL="0" distR="0" wp14:anchorId="4B5732C3" wp14:editId="6B4335DC">
+          <wp:inline distT="0" distB="0" distL="0" distR="0" wp14:anchorId="5118373B" wp14:editId="290BBC29">
             <wp:extent cx="6240197" cy="3195648"/>
             <wp:effectExtent l="0" t="0" r="8255" b="5080"/>
             <wp:docPr id="4" name="Bild 14"/>
@@ -21323,7 +21274,7 @@
           <w:lang w:eastAsia="sv-SE"/>
         </w:rPr>
         <w:drawing>
-          <wp:inline distT="0" distB="0" distL="0" distR="0" wp14:anchorId="0C761CA8" wp14:editId="2A360384">
+          <wp:inline distT="0" distB="0" distL="0" distR="0" wp14:anchorId="423E2FAF" wp14:editId="66B82EA7">
             <wp:extent cx="7723116" cy="4795445"/>
             <wp:effectExtent l="0" t="0" r="0" b="5715"/>
             <wp:docPr id="26" name="Bildobjekt 26" descr="MacOS:Applications:BPMN:Formulärtjänst-All.png"/>
@@ -22015,7 +21966,7 @@
           <w:lang w:eastAsia="sv-SE"/>
         </w:rPr>
         <w:drawing>
-          <wp:inline distT="0" distB="0" distL="0" distR="0" wp14:anchorId="7531B86A" wp14:editId="0F7CB611">
+          <wp:inline distT="0" distB="0" distL="0" distR="0" wp14:anchorId="42E2B3F4" wp14:editId="0E1E7814">
             <wp:extent cx="7418316" cy="4775011"/>
             <wp:effectExtent l="0" t="0" r="0" b="635"/>
             <wp:docPr id="31" name="Bild 19"/>
@@ -22104,6 +22055,18 @@
         <w:t>: Informationsmodell</w:t>
       </w:r>
       <w:bookmarkEnd w:id="117"/>
+      <w:r>
+        <w:t xml:space="preserve"> [</w:t>
+      </w:r>
+      <w:r>
+        <w:rPr>
+          <w:highlight w:val="yellow"/>
+        </w:rPr>
+        <w:t>SKALL UPPDATERAS</w:t>
+      </w:r>
+      <w:r>
+        <w:t>]</w:t>
+      </w:r>
     </w:p>
     <w:p>
       <w:pPr>
@@ -22158,7 +22121,7 @@
           <w:lang w:eastAsia="sv-SE"/>
         </w:rPr>
         <w:drawing>
-          <wp:inline distT="0" distB="0" distL="0" distR="0" wp14:anchorId="3E6171E2" wp14:editId="3B5ABE6C">
+          <wp:inline distT="0" distB="0" distL="0" distR="0" wp14:anchorId="41F141FA" wp14:editId="5F7CDBD3">
             <wp:extent cx="4748691" cy="2807540"/>
             <wp:effectExtent l="0" t="0" r="1270" b="12065"/>
             <wp:docPr id="8" name="Bild 3"/>
@@ -22347,7 +22310,7 @@
         </w:rPr>
         <w:lastRenderedPageBreak/>
         <w:drawing>
-          <wp:inline distT="0" distB="0" distL="0" distR="0" wp14:anchorId="23480E7A" wp14:editId="1E601E9C">
+          <wp:inline distT="0" distB="0" distL="0" distR="0" wp14:anchorId="540A1CD8" wp14:editId="23017997">
             <wp:extent cx="5811571" cy="5109251"/>
             <wp:effectExtent l="0" t="0" r="5080" b="0"/>
             <wp:docPr id="9" name="Bild 4"/>
@@ -22436,6 +22399,18 @@
       <w:r>
         <w:t xml:space="preserve"> och grafiskt gränssnitt</w:t>
       </w:r>
+      <w:r>
+        <w:t xml:space="preserve"> [</w:t>
+      </w:r>
+      <w:r>
+        <w:rPr>
+          <w:highlight w:val="yellow"/>
+        </w:rPr>
+        <w:t>SKALL UPPDATERAS</w:t>
+      </w:r>
+      <w:r>
+        <w:t>]</w:t>
+      </w:r>
     </w:p>
     <w:p/>
     <w:p/>
@@ -22447,7 +22422,7 @@
         </w:rPr>
         <w:lastRenderedPageBreak/>
         <w:drawing>
-          <wp:inline distT="0" distB="0" distL="0" distR="0" wp14:anchorId="68831AAA" wp14:editId="08A2DD5A">
+          <wp:inline distT="0" distB="0" distL="0" distR="0" wp14:anchorId="0AA257A5" wp14:editId="11091ADA">
             <wp:extent cx="5896303" cy="4653388"/>
             <wp:effectExtent l="0" t="0" r="0" b="0"/>
             <wp:docPr id="11" name="Bild 5"/>
@@ -22536,6 +22511,20 @@
       <w:r>
         <w:t xml:space="preserve"> och grafiskt gränssnitt</w:t>
       </w:r>
+      <w:r>
+        <w:t xml:space="preserve"> [</w:t>
+      </w:r>
+      <w:bookmarkStart w:id="123" w:name="_GoBack"/>
+      <w:bookmarkEnd w:id="123"/>
+      <w:r>
+        <w:rPr>
+          <w:highlight w:val="yellow"/>
+        </w:rPr>
+        <w:t>SKALL UPPDATERAS</w:t>
+      </w:r>
+      <w:r>
+        <w:t>]</w:t>
+      </w:r>
     </w:p>
     <w:p/>
     <w:p>
@@ -22643,7 +22632,7 @@
           <w:lang w:val="sv-SE"/>
         </w:rPr>
       </w:pPr>
-      <w:bookmarkStart w:id="123" w:name="_Toc202322053"/>
+      <w:bookmarkStart w:id="124" w:name="_Toc202322053"/>
       <w:r>
         <w:rPr>
           <w:lang w:val="sv-SE"/>
@@ -22659,7 +22648,7 @@
         <w:t xml:space="preserve"> V-DIM – V-MIM</w:t>
       </w:r>
       <w:bookmarkEnd w:id="121"/>
-      <w:bookmarkEnd w:id="123"/>
+      <w:bookmarkEnd w:id="124"/>
     </w:p>
     <w:p>
       <w:pPr>
@@ -22675,8 +22664,8 @@
           <w:lang w:val="sv-SE"/>
         </w:rPr>
       </w:pPr>
-      <w:bookmarkStart w:id="124" w:name="_Toc193243781"/>
-      <w:bookmarkStart w:id="125" w:name="_Toc202322054"/>
+      <w:bookmarkStart w:id="125" w:name="_Toc193243781"/>
+      <w:bookmarkStart w:id="126" w:name="_Toc202322054"/>
       <w:r>
         <w:rPr>
           <w:i/>
@@ -22684,8 +22673,8 @@
         </w:rPr>
         <w:t>Klass Formulär (Form)</w:t>
       </w:r>
-      <w:bookmarkEnd w:id="124"/>
       <w:bookmarkEnd w:id="125"/>
+      <w:bookmarkEnd w:id="126"/>
     </w:p>
     <w:p>
       <w:pPr>
@@ -22893,13 +22882,13 @@
               </w:rPr>
               <w:t xml:space="preserve"> samråd med TIS</w:t>
             </w:r>
-            <w:bookmarkStart w:id="126" w:name="OLE_LINK3"/>
-            <w:bookmarkStart w:id="127" w:name="OLE_LINK4"/>
+            <w:bookmarkStart w:id="127" w:name="OLE_LINK3"/>
+            <w:bookmarkStart w:id="128" w:name="OLE_LINK4"/>
           </w:p>
         </w:tc>
       </w:tr>
-      <w:bookmarkEnd w:id="126"/>
       <w:bookmarkEnd w:id="127"/>
+      <w:bookmarkEnd w:id="128"/>
       <w:tr>
         <w:trPr>
           <w:cantSplit/>
@@ -23465,21 +23454,13 @@
               </w:rPr>
               <w:t>(</w:t>
             </w:r>
-            <w:bookmarkStart w:id="128" w:name="_GoBack"/>
             <w:proofErr w:type="spellStart"/>
             <w:proofErr w:type="gramStart"/>
             <w:r>
               <w:rPr>
                 <w:lang w:val="en-US"/>
               </w:rPr>
-              <w:t>health</w:t>
-            </w:r>
-            <w:bookmarkEnd w:id="128"/>
-            <w:r>
-              <w:rPr>
-                <w:lang w:val="en-US"/>
-              </w:rPr>
-              <w:t>care</w:t>
+              <w:t>healthcare</w:t>
             </w:r>
             <w:proofErr w:type="gramEnd"/>
             <w:r>
@@ -34102,6 +34083,1447 @@
                 <w:rFonts w:eastAsia="Arial Unicode MS"/>
               </w:rPr>
               <w:lastRenderedPageBreak/>
+              <w:t>(</w:t>
+            </w:r>
+            <w:proofErr w:type="spellStart"/>
+            <w:r>
+              <w:rPr>
+                <w:rFonts w:eastAsia="Arial Unicode MS"/>
+              </w:rPr>
+              <w:t>InputUnit</w:t>
+            </w:r>
+            <w:proofErr w:type="spellEnd"/>
+            <w:r>
+              <w:rPr>
+                <w:rFonts w:eastAsia="Arial Unicode MS"/>
+              </w:rPr>
+              <w:t>)</w:t>
+            </w:r>
+          </w:p>
+        </w:tc>
+        <w:tc>
+          <w:tcPr>
+            <w:tcW w:w="3410" w:type="dxa"/>
+          </w:tcPr>
+          <w:p>
+            <w:pPr>
+              <w:rPr>
+                <w:rFonts w:eastAsia="Arial Unicode MS"/>
+              </w:rPr>
+            </w:pPr>
+            <w:r>
+              <w:rPr>
+                <w:rFonts w:eastAsia="Arial Unicode MS"/>
+              </w:rPr>
+              <w:t>Typ av enhet.</w:t>
+            </w:r>
+          </w:p>
+          <w:p>
+            <w:pPr>
+              <w:rPr>
+                <w:rFonts w:eastAsia="Arial Unicode MS"/>
+              </w:rPr>
+            </w:pPr>
+            <w:r>
+              <w:rPr>
+                <w:rFonts w:eastAsia="Arial Unicode MS"/>
+              </w:rPr>
+              <w:t>T.ex. kg, m</w:t>
+            </w:r>
+          </w:p>
+        </w:tc>
+        <w:tc>
+          <w:tcPr>
+            <w:tcW w:w="1140" w:type="dxa"/>
+          </w:tcPr>
+          <w:p>
+            <w:pPr>
+              <w:rPr>
+                <w:rFonts w:eastAsia="Arial Unicode MS"/>
+              </w:rPr>
+            </w:pPr>
+            <w:proofErr w:type="spellStart"/>
+            <w:r>
+              <w:rPr>
+                <w:rFonts w:eastAsia="Arial Unicode MS"/>
+              </w:rPr>
+              <w:t>KTOV</w:t>
+            </w:r>
+            <w:proofErr w:type="spellEnd"/>
+          </w:p>
+        </w:tc>
+        <w:tc>
+          <w:tcPr>
+            <w:tcW w:w="717" w:type="dxa"/>
+          </w:tcPr>
+          <w:p>
+            <w:pPr>
+              <w:rPr>
+                <w:rFonts w:eastAsia="Arial Unicode MS"/>
+              </w:rPr>
+            </w:pPr>
+            <w:r>
+              <w:rPr>
+                <w:rFonts w:eastAsia="Arial Unicode MS"/>
+              </w:rPr>
+              <w:t>0</w:t>
+            </w:r>
+            <w:proofErr w:type="gramStart"/>
+            <w:r>
+              <w:rPr>
+                <w:rFonts w:eastAsia="Arial Unicode MS"/>
+              </w:rPr>
+              <w:t>..</w:t>
+            </w:r>
+            <w:proofErr w:type="gramEnd"/>
+            <w:r>
+              <w:rPr>
+                <w:rFonts w:eastAsia="Arial Unicode MS"/>
+              </w:rPr>
+              <w:t>1</w:t>
+            </w:r>
+          </w:p>
+        </w:tc>
+        <w:tc>
+          <w:tcPr>
+            <w:tcW w:w="1803" w:type="dxa"/>
+          </w:tcPr>
+          <w:p>
+            <w:pPr>
+              <w:rPr>
+                <w:rFonts w:eastAsia="Arial Unicode MS"/>
+              </w:rPr>
+            </w:pPr>
+            <w:r>
+              <w:t>KV enhet</w:t>
+            </w:r>
+          </w:p>
+        </w:tc>
+        <w:tc>
+          <w:tcPr>
+            <w:tcW w:w="1920" w:type="dxa"/>
+          </w:tcPr>
+          <w:p>
+            <w:pPr>
+              <w:rPr>
+                <w:rFonts w:ascii="Arial" w:eastAsia="Arial Unicode MS" w:hAnsi="Arial"/>
+              </w:rPr>
+            </w:pPr>
+          </w:p>
+        </w:tc>
+        <w:tc>
+          <w:tcPr>
+            <w:tcW w:w="1200" w:type="dxa"/>
+            <w:shd w:val="clear" w:color="auto" w:fill="auto"/>
+          </w:tcPr>
+          <w:p>
+            <w:pPr>
+              <w:rPr>
+                <w:rFonts w:ascii="Arial" w:eastAsia="Arial Unicode MS" w:hAnsi="Arial"/>
+              </w:rPr>
+            </w:pPr>
+          </w:p>
+        </w:tc>
+        <w:tc>
+          <w:tcPr>
+            <w:tcW w:w="1080" w:type="dxa"/>
+            <w:shd w:val="clear" w:color="auto" w:fill="auto"/>
+          </w:tcPr>
+          <w:p>
+            <w:pPr>
+              <w:rPr>
+                <w:rFonts w:ascii="Arial" w:eastAsia="Arial Unicode MS" w:hAnsi="Arial"/>
+              </w:rPr>
+            </w:pPr>
+          </w:p>
+        </w:tc>
+        <w:tc>
+          <w:tcPr>
+            <w:tcW w:w="1160" w:type="dxa"/>
+            <w:shd w:val="clear" w:color="auto" w:fill="auto"/>
+          </w:tcPr>
+          <w:p>
+            <w:pPr>
+              <w:rPr>
+                <w:rFonts w:ascii="Arial" w:eastAsia="Arial Unicode MS" w:hAnsi="Arial"/>
+              </w:rPr>
+            </w:pPr>
+          </w:p>
+        </w:tc>
+      </w:tr>
+      <w:tr>
+        <w:trPr>
+          <w:trHeight w:val="217"/>
+        </w:trPr>
+        <w:tc>
+          <w:tcPr>
+            <w:tcW w:w="2545" w:type="dxa"/>
+            <w:gridSpan w:val="2"/>
+          </w:tcPr>
+          <w:p>
+            <w:pPr>
+              <w:rPr>
+                <w:rFonts w:eastAsia="Arial Unicode MS"/>
+              </w:rPr>
+            </w:pPr>
+            <w:r>
+              <w:rPr>
+                <w:rFonts w:eastAsia="Arial Unicode MS"/>
+              </w:rPr>
+              <w:t>(</w:t>
+            </w:r>
+            <w:proofErr w:type="spellStart"/>
+            <w:r>
+              <w:rPr>
+                <w:rFonts w:eastAsia="Arial Unicode MS"/>
+              </w:rPr>
+              <w:t>AnswerMax</w:t>
+            </w:r>
+            <w:proofErr w:type="spellEnd"/>
+            <w:r>
+              <w:rPr>
+                <w:rFonts w:eastAsia="Arial Unicode MS"/>
+              </w:rPr>
+              <w:t>)</w:t>
+            </w:r>
+          </w:p>
+        </w:tc>
+        <w:tc>
+          <w:tcPr>
+            <w:tcW w:w="3410" w:type="dxa"/>
+          </w:tcPr>
+          <w:p>
+            <w:pPr>
+              <w:rPr>
+                <w:rFonts w:eastAsia="Arial Unicode MS"/>
+              </w:rPr>
+            </w:pPr>
+            <w:r>
+              <w:rPr>
+                <w:rFonts w:eastAsia="Arial Unicode MS"/>
+              </w:rPr>
+              <w:t xml:space="preserve">Specificerar maxvärde för inmatning. (Gäller typ: </w:t>
+            </w:r>
+            <w:proofErr w:type="spellStart"/>
+            <w:r>
+              <w:rPr>
+                <w:rFonts w:eastAsia="Arial Unicode MS"/>
+              </w:rPr>
+              <w:t>number</w:t>
+            </w:r>
+            <w:proofErr w:type="spellEnd"/>
+            <w:r>
+              <w:rPr>
+                <w:rFonts w:eastAsia="Arial Unicode MS"/>
+              </w:rPr>
+              <w:t>, date)</w:t>
+            </w:r>
+          </w:p>
+          <w:p>
+            <w:pPr>
+              <w:rPr>
+                <w:rFonts w:eastAsia="Arial Unicode MS"/>
+              </w:rPr>
+            </w:pPr>
+            <w:proofErr w:type="spellStart"/>
+            <w:r>
+              <w:rPr>
+                <w:rFonts w:eastAsia="Arial Unicode MS"/>
+              </w:rPr>
+              <w:t>T.ex</w:t>
+            </w:r>
+            <w:proofErr w:type="spellEnd"/>
+            <w:r>
+              <w:rPr>
+                <w:rFonts w:eastAsia="Arial Unicode MS"/>
+              </w:rPr>
+              <w:t>: Ett värde får inte överskrida 10. Blodtryck, rimlighetsparameter.</w:t>
+            </w:r>
+          </w:p>
+        </w:tc>
+        <w:tc>
+          <w:tcPr>
+            <w:tcW w:w="1140" w:type="dxa"/>
+          </w:tcPr>
+          <w:p>
+            <w:pPr>
+              <w:rPr>
+                <w:rFonts w:eastAsia="Arial Unicode MS"/>
+              </w:rPr>
+            </w:pPr>
+            <w:proofErr w:type="spellStart"/>
+            <w:r>
+              <w:rPr>
+                <w:rFonts w:eastAsia="Arial Unicode MS"/>
+              </w:rPr>
+              <w:t>VÅ</w:t>
+            </w:r>
+            <w:proofErr w:type="spellEnd"/>
+          </w:p>
+        </w:tc>
+        <w:tc>
+          <w:tcPr>
+            <w:tcW w:w="717" w:type="dxa"/>
+          </w:tcPr>
+          <w:p>
+            <w:pPr>
+              <w:rPr>
+                <w:rFonts w:eastAsia="Arial Unicode MS"/>
+              </w:rPr>
+            </w:pPr>
+            <w:r>
+              <w:rPr>
+                <w:rFonts w:eastAsia="Arial Unicode MS"/>
+              </w:rPr>
+              <w:t>0</w:t>
+            </w:r>
+            <w:proofErr w:type="gramStart"/>
+            <w:r>
+              <w:rPr>
+                <w:rFonts w:eastAsia="Arial Unicode MS"/>
+              </w:rPr>
+              <w:t>..</w:t>
+            </w:r>
+            <w:proofErr w:type="gramEnd"/>
+            <w:r>
+              <w:rPr>
+                <w:rFonts w:eastAsia="Arial Unicode MS"/>
+              </w:rPr>
+              <w:t>1</w:t>
+            </w:r>
+          </w:p>
+        </w:tc>
+        <w:tc>
+          <w:tcPr>
+            <w:tcW w:w="1803" w:type="dxa"/>
+          </w:tcPr>
+          <w:p>
+            <w:pPr>
+              <w:rPr>
+                <w:rFonts w:eastAsia="Arial Unicode MS"/>
+              </w:rPr>
+            </w:pPr>
+          </w:p>
+        </w:tc>
+        <w:tc>
+          <w:tcPr>
+            <w:tcW w:w="1920" w:type="dxa"/>
+          </w:tcPr>
+          <w:p>
+            <w:pPr>
+              <w:rPr>
+                <w:rFonts w:ascii="Arial" w:eastAsia="Arial Unicode MS" w:hAnsi="Arial"/>
+              </w:rPr>
+            </w:pPr>
+            <w:r>
+              <w:rPr>
+                <w:rFonts w:ascii="Arial" w:eastAsia="Arial Unicode MS" w:hAnsi="Arial"/>
+              </w:rPr>
+              <w:t>Kan valideras av konsumerandesystem.</w:t>
+            </w:r>
+          </w:p>
+        </w:tc>
+        <w:tc>
+          <w:tcPr>
+            <w:tcW w:w="1200" w:type="dxa"/>
+            <w:shd w:val="clear" w:color="auto" w:fill="auto"/>
+          </w:tcPr>
+          <w:p>
+            <w:pPr>
+              <w:rPr>
+                <w:rFonts w:ascii="Arial" w:eastAsia="Arial Unicode MS" w:hAnsi="Arial"/>
+              </w:rPr>
+            </w:pPr>
+          </w:p>
+        </w:tc>
+        <w:tc>
+          <w:tcPr>
+            <w:tcW w:w="1080" w:type="dxa"/>
+            <w:shd w:val="clear" w:color="auto" w:fill="auto"/>
+          </w:tcPr>
+          <w:p>
+            <w:pPr>
+              <w:rPr>
+                <w:rFonts w:ascii="Arial" w:eastAsia="Arial Unicode MS" w:hAnsi="Arial"/>
+              </w:rPr>
+            </w:pPr>
+          </w:p>
+        </w:tc>
+        <w:tc>
+          <w:tcPr>
+            <w:tcW w:w="1160" w:type="dxa"/>
+            <w:shd w:val="clear" w:color="auto" w:fill="auto"/>
+          </w:tcPr>
+          <w:p>
+            <w:pPr>
+              <w:rPr>
+                <w:rFonts w:ascii="Arial" w:eastAsia="Arial Unicode MS" w:hAnsi="Arial"/>
+              </w:rPr>
+            </w:pPr>
+          </w:p>
+        </w:tc>
+      </w:tr>
+      <w:tr>
+        <w:trPr>
+          <w:trHeight w:val="217"/>
+        </w:trPr>
+        <w:tc>
+          <w:tcPr>
+            <w:tcW w:w="2545" w:type="dxa"/>
+            <w:gridSpan w:val="2"/>
+          </w:tcPr>
+          <w:p>
+            <w:pPr>
+              <w:rPr>
+                <w:rFonts w:eastAsia="Arial Unicode MS"/>
+              </w:rPr>
+            </w:pPr>
+            <w:r>
+              <w:rPr>
+                <w:rFonts w:eastAsia="Arial Unicode MS"/>
+              </w:rPr>
+              <w:t>(</w:t>
+            </w:r>
+            <w:proofErr w:type="spellStart"/>
+            <w:r>
+              <w:rPr>
+                <w:rFonts w:eastAsia="Arial Unicode MS"/>
+              </w:rPr>
+              <w:t>AnswerMin</w:t>
+            </w:r>
+            <w:proofErr w:type="spellEnd"/>
+            <w:r>
+              <w:rPr>
+                <w:rFonts w:eastAsia="Arial Unicode MS"/>
+              </w:rPr>
+              <w:t>)</w:t>
+            </w:r>
+          </w:p>
+        </w:tc>
+        <w:tc>
+          <w:tcPr>
+            <w:tcW w:w="3410" w:type="dxa"/>
+          </w:tcPr>
+          <w:p>
+            <w:pPr>
+              <w:rPr>
+                <w:rFonts w:eastAsia="Arial Unicode MS"/>
+              </w:rPr>
+            </w:pPr>
+            <w:r>
+              <w:rPr>
+                <w:rFonts w:eastAsia="Arial Unicode MS"/>
+              </w:rPr>
+              <w:t xml:space="preserve">Specificerar </w:t>
+            </w:r>
+            <w:proofErr w:type="spellStart"/>
+            <w:r>
+              <w:rPr>
+                <w:rFonts w:eastAsia="Arial Unicode MS"/>
+              </w:rPr>
+              <w:t>minvärde</w:t>
+            </w:r>
+            <w:proofErr w:type="spellEnd"/>
+            <w:r>
+              <w:rPr>
+                <w:rFonts w:eastAsia="Arial Unicode MS"/>
+              </w:rPr>
+              <w:t xml:space="preserve"> för inmatning. </w:t>
+            </w:r>
+          </w:p>
+          <w:p>
+            <w:pPr>
+              <w:rPr>
+                <w:rFonts w:eastAsia="Arial Unicode MS"/>
+              </w:rPr>
+            </w:pPr>
+            <w:r>
+              <w:rPr>
+                <w:rFonts w:eastAsia="Arial Unicode MS"/>
+              </w:rPr>
+              <w:t xml:space="preserve">(Gäller typ: </w:t>
+            </w:r>
+            <w:proofErr w:type="spellStart"/>
+            <w:r>
+              <w:rPr>
+                <w:rFonts w:eastAsia="Arial Unicode MS"/>
+              </w:rPr>
+              <w:t>number</w:t>
+            </w:r>
+            <w:proofErr w:type="spellEnd"/>
+            <w:r>
+              <w:rPr>
+                <w:rFonts w:eastAsia="Arial Unicode MS"/>
+              </w:rPr>
+              <w:t>, date)</w:t>
+            </w:r>
+          </w:p>
+          <w:p>
+            <w:pPr>
+              <w:rPr>
+                <w:rFonts w:eastAsia="Arial Unicode MS"/>
+              </w:rPr>
+            </w:pPr>
+          </w:p>
+        </w:tc>
+        <w:tc>
+          <w:tcPr>
+            <w:tcW w:w="1140" w:type="dxa"/>
+          </w:tcPr>
+          <w:p>
+            <w:pPr>
+              <w:rPr>
+                <w:rFonts w:eastAsia="Arial Unicode MS"/>
+              </w:rPr>
+            </w:pPr>
+            <w:proofErr w:type="spellStart"/>
+            <w:r>
+              <w:rPr>
+                <w:rFonts w:eastAsia="Arial Unicode MS"/>
+              </w:rPr>
+              <w:t>VÅ</w:t>
+            </w:r>
+            <w:proofErr w:type="spellEnd"/>
+          </w:p>
+        </w:tc>
+        <w:tc>
+          <w:tcPr>
+            <w:tcW w:w="717" w:type="dxa"/>
+          </w:tcPr>
+          <w:p>
+            <w:pPr>
+              <w:rPr>
+                <w:rFonts w:eastAsia="Arial Unicode MS"/>
+              </w:rPr>
+            </w:pPr>
+            <w:r>
+              <w:rPr>
+                <w:rFonts w:eastAsia="Arial Unicode MS"/>
+              </w:rPr>
+              <w:t>0</w:t>
+            </w:r>
+            <w:proofErr w:type="gramStart"/>
+            <w:r>
+              <w:rPr>
+                <w:rFonts w:eastAsia="Arial Unicode MS"/>
+              </w:rPr>
+              <w:t>..</w:t>
+            </w:r>
+            <w:proofErr w:type="gramEnd"/>
+            <w:r>
+              <w:rPr>
+                <w:rFonts w:eastAsia="Arial Unicode MS"/>
+              </w:rPr>
+              <w:t>1</w:t>
+            </w:r>
+          </w:p>
+        </w:tc>
+        <w:tc>
+          <w:tcPr>
+            <w:tcW w:w="1803" w:type="dxa"/>
+          </w:tcPr>
+          <w:p>
+            <w:pPr>
+              <w:rPr>
+                <w:rFonts w:eastAsia="Arial Unicode MS"/>
+              </w:rPr>
+            </w:pPr>
+          </w:p>
+        </w:tc>
+        <w:tc>
+          <w:tcPr>
+            <w:tcW w:w="1920" w:type="dxa"/>
+          </w:tcPr>
+          <w:p>
+            <w:pPr>
+              <w:rPr>
+                <w:rFonts w:ascii="Arial" w:eastAsia="Arial Unicode MS" w:hAnsi="Arial"/>
+              </w:rPr>
+            </w:pPr>
+            <w:r>
+              <w:rPr>
+                <w:rFonts w:ascii="Arial" w:eastAsia="Arial Unicode MS" w:hAnsi="Arial"/>
+              </w:rPr>
+              <w:t>Kan valideras av konsumerandesystem.</w:t>
+            </w:r>
+          </w:p>
+        </w:tc>
+        <w:tc>
+          <w:tcPr>
+            <w:tcW w:w="1200" w:type="dxa"/>
+            <w:shd w:val="clear" w:color="auto" w:fill="auto"/>
+          </w:tcPr>
+          <w:p>
+            <w:pPr>
+              <w:rPr>
+                <w:rFonts w:ascii="Arial" w:eastAsia="Arial Unicode MS" w:hAnsi="Arial"/>
+              </w:rPr>
+            </w:pPr>
+          </w:p>
+        </w:tc>
+        <w:tc>
+          <w:tcPr>
+            <w:tcW w:w="1080" w:type="dxa"/>
+            <w:shd w:val="clear" w:color="auto" w:fill="auto"/>
+          </w:tcPr>
+          <w:p>
+            <w:pPr>
+              <w:rPr>
+                <w:rFonts w:ascii="Arial" w:eastAsia="Arial Unicode MS" w:hAnsi="Arial"/>
+              </w:rPr>
+            </w:pPr>
+          </w:p>
+        </w:tc>
+        <w:tc>
+          <w:tcPr>
+            <w:tcW w:w="1160" w:type="dxa"/>
+            <w:shd w:val="clear" w:color="auto" w:fill="auto"/>
+          </w:tcPr>
+          <w:p>
+            <w:pPr>
+              <w:rPr>
+                <w:rFonts w:ascii="Arial" w:eastAsia="Arial Unicode MS" w:hAnsi="Arial"/>
+              </w:rPr>
+            </w:pPr>
+          </w:p>
+        </w:tc>
+      </w:tr>
+      <w:tr>
+        <w:trPr>
+          <w:trHeight w:val="217"/>
+        </w:trPr>
+        <w:tc>
+          <w:tcPr>
+            <w:tcW w:w="2545" w:type="dxa"/>
+            <w:gridSpan w:val="2"/>
+          </w:tcPr>
+          <w:p>
+            <w:pPr>
+              <w:rPr>
+                <w:rFonts w:eastAsia="Arial Unicode MS"/>
+              </w:rPr>
+            </w:pPr>
+            <w:r>
+              <w:rPr>
+                <w:rFonts w:eastAsia="Arial Unicode MS"/>
+              </w:rPr>
+              <w:t>(</w:t>
+            </w:r>
+            <w:proofErr w:type="spellStart"/>
+            <w:r>
+              <w:rPr>
+                <w:rFonts w:eastAsia="Arial Unicode MS"/>
+              </w:rPr>
+              <w:t>AnswerMaxLenght</w:t>
+            </w:r>
+            <w:proofErr w:type="spellEnd"/>
+            <w:r>
+              <w:rPr>
+                <w:rFonts w:eastAsia="Arial Unicode MS"/>
+              </w:rPr>
+              <w:t>)</w:t>
+            </w:r>
+          </w:p>
+        </w:tc>
+        <w:tc>
+          <w:tcPr>
+            <w:tcW w:w="3410" w:type="dxa"/>
+          </w:tcPr>
+          <w:p>
+            <w:pPr>
+              <w:rPr>
+                <w:rFonts w:eastAsia="Arial Unicode MS"/>
+              </w:rPr>
+            </w:pPr>
+            <w:r>
+              <w:rPr>
+                <w:rFonts w:eastAsia="Arial Unicode MS"/>
+              </w:rPr>
+              <w:t xml:space="preserve">Specificerar </w:t>
+            </w:r>
+            <w:proofErr w:type="spellStart"/>
+            <w:r>
+              <w:rPr>
+                <w:rFonts w:eastAsia="Arial Unicode MS"/>
+              </w:rPr>
+              <w:t>maxvärdelängd</w:t>
+            </w:r>
+            <w:proofErr w:type="spellEnd"/>
+            <w:r>
+              <w:rPr>
+                <w:rFonts w:eastAsia="Arial Unicode MS"/>
+              </w:rPr>
+              <w:t xml:space="preserve"> för inmatning.</w:t>
+            </w:r>
+          </w:p>
+          <w:p>
+            <w:pPr>
+              <w:rPr>
+                <w:rFonts w:eastAsia="Arial Unicode MS"/>
+              </w:rPr>
+            </w:pPr>
+            <w:r>
+              <w:rPr>
+                <w:rFonts w:eastAsia="Arial Unicode MS"/>
+              </w:rPr>
+              <w:t xml:space="preserve">(Gäller typ: </w:t>
+            </w:r>
+            <w:proofErr w:type="spellStart"/>
+            <w:r>
+              <w:rPr>
+                <w:rFonts w:eastAsia="Arial Unicode MS"/>
+              </w:rPr>
+              <w:t>number</w:t>
+            </w:r>
+            <w:proofErr w:type="spellEnd"/>
+            <w:r>
+              <w:rPr>
+                <w:rFonts w:eastAsia="Arial Unicode MS"/>
+              </w:rPr>
+              <w:t>)</w:t>
+            </w:r>
+          </w:p>
+          <w:p>
+            <w:pPr>
+              <w:rPr>
+                <w:rFonts w:eastAsia="Arial Unicode MS"/>
+              </w:rPr>
+            </w:pPr>
+            <w:proofErr w:type="spellStart"/>
+            <w:r>
+              <w:rPr>
+                <w:rFonts w:eastAsia="Arial Unicode MS"/>
+              </w:rPr>
+              <w:t>T.ex</w:t>
+            </w:r>
+            <w:proofErr w:type="spellEnd"/>
+            <w:r>
+              <w:rPr>
+                <w:rFonts w:eastAsia="Arial Unicode MS"/>
+              </w:rPr>
+              <w:t>: En inmatning (text) får inte vara större än 100 tecken.</w:t>
+            </w:r>
+          </w:p>
+        </w:tc>
+        <w:tc>
+          <w:tcPr>
+            <w:tcW w:w="1140" w:type="dxa"/>
+          </w:tcPr>
+          <w:p>
+            <w:pPr>
+              <w:rPr>
+                <w:rFonts w:eastAsia="Arial Unicode MS"/>
+              </w:rPr>
+            </w:pPr>
+            <w:proofErr w:type="spellStart"/>
+            <w:r>
+              <w:rPr>
+                <w:rFonts w:eastAsia="Arial Unicode MS"/>
+              </w:rPr>
+              <w:t>VÅ</w:t>
+            </w:r>
+            <w:proofErr w:type="spellEnd"/>
+          </w:p>
+        </w:tc>
+        <w:tc>
+          <w:tcPr>
+            <w:tcW w:w="717" w:type="dxa"/>
+          </w:tcPr>
+          <w:p>
+            <w:pPr>
+              <w:rPr>
+                <w:rFonts w:eastAsia="Arial Unicode MS"/>
+              </w:rPr>
+            </w:pPr>
+            <w:r>
+              <w:rPr>
+                <w:rFonts w:eastAsia="Arial Unicode MS"/>
+              </w:rPr>
+              <w:t>0</w:t>
+            </w:r>
+            <w:proofErr w:type="gramStart"/>
+            <w:r>
+              <w:rPr>
+                <w:rFonts w:eastAsia="Arial Unicode MS"/>
+              </w:rPr>
+              <w:t>..</w:t>
+            </w:r>
+            <w:proofErr w:type="gramEnd"/>
+            <w:r>
+              <w:rPr>
+                <w:rFonts w:eastAsia="Arial Unicode MS"/>
+              </w:rPr>
+              <w:t>1</w:t>
+            </w:r>
+          </w:p>
+        </w:tc>
+        <w:tc>
+          <w:tcPr>
+            <w:tcW w:w="1803" w:type="dxa"/>
+          </w:tcPr>
+          <w:p>
+            <w:pPr>
+              <w:rPr>
+                <w:rFonts w:eastAsia="Arial Unicode MS"/>
+              </w:rPr>
+            </w:pPr>
+          </w:p>
+        </w:tc>
+        <w:tc>
+          <w:tcPr>
+            <w:tcW w:w="1920" w:type="dxa"/>
+          </w:tcPr>
+          <w:p>
+            <w:pPr>
+              <w:rPr>
+                <w:rFonts w:ascii="Arial" w:eastAsia="Arial Unicode MS" w:hAnsi="Arial"/>
+              </w:rPr>
+            </w:pPr>
+            <w:r>
+              <w:rPr>
+                <w:rFonts w:ascii="Arial" w:eastAsia="Arial Unicode MS" w:hAnsi="Arial"/>
+              </w:rPr>
+              <w:t>Kan valideras av konsumerandesystem.</w:t>
+            </w:r>
+          </w:p>
+        </w:tc>
+        <w:tc>
+          <w:tcPr>
+            <w:tcW w:w="1200" w:type="dxa"/>
+            <w:shd w:val="clear" w:color="auto" w:fill="auto"/>
+          </w:tcPr>
+          <w:p>
+            <w:pPr>
+              <w:rPr>
+                <w:rFonts w:ascii="Arial" w:eastAsia="Arial Unicode MS" w:hAnsi="Arial"/>
+              </w:rPr>
+            </w:pPr>
+          </w:p>
+        </w:tc>
+        <w:tc>
+          <w:tcPr>
+            <w:tcW w:w="1080" w:type="dxa"/>
+            <w:shd w:val="clear" w:color="auto" w:fill="auto"/>
+          </w:tcPr>
+          <w:p>
+            <w:pPr>
+              <w:rPr>
+                <w:rFonts w:ascii="Arial" w:eastAsia="Arial Unicode MS" w:hAnsi="Arial"/>
+              </w:rPr>
+            </w:pPr>
+          </w:p>
+        </w:tc>
+        <w:tc>
+          <w:tcPr>
+            <w:tcW w:w="1160" w:type="dxa"/>
+            <w:shd w:val="clear" w:color="auto" w:fill="auto"/>
+          </w:tcPr>
+          <w:p>
+            <w:pPr>
+              <w:rPr>
+                <w:rFonts w:ascii="Arial" w:eastAsia="Arial Unicode MS" w:hAnsi="Arial"/>
+              </w:rPr>
+            </w:pPr>
+          </w:p>
+        </w:tc>
+      </w:tr>
+      <w:tr>
+        <w:trPr>
+          <w:trHeight w:val="217"/>
+        </w:trPr>
+        <w:tc>
+          <w:tcPr>
+            <w:tcW w:w="2545" w:type="dxa"/>
+            <w:gridSpan w:val="2"/>
+          </w:tcPr>
+          <w:p>
+            <w:pPr>
+              <w:rPr>
+                <w:rFonts w:eastAsia="Arial Unicode MS"/>
+              </w:rPr>
+            </w:pPr>
+            <w:r>
+              <w:rPr>
+                <w:rFonts w:eastAsia="Arial Unicode MS"/>
+              </w:rPr>
+              <w:t>(</w:t>
+            </w:r>
+            <w:proofErr w:type="spellStart"/>
+            <w:r>
+              <w:rPr>
+                <w:rFonts w:eastAsia="Arial Unicode MS"/>
+              </w:rPr>
+              <w:t>AnswerPattern</w:t>
+            </w:r>
+            <w:proofErr w:type="spellEnd"/>
+            <w:r>
+              <w:rPr>
+                <w:rFonts w:eastAsia="Arial Unicode MS"/>
+              </w:rPr>
+              <w:t>)</w:t>
+            </w:r>
+          </w:p>
+        </w:tc>
+        <w:tc>
+          <w:tcPr>
+            <w:tcW w:w="3410" w:type="dxa"/>
+          </w:tcPr>
+          <w:p>
+            <w:pPr>
+              <w:rPr>
+                <w:rFonts w:eastAsia="Arial Unicode MS"/>
+              </w:rPr>
+            </w:pPr>
+            <w:r>
+              <w:rPr>
+                <w:rFonts w:eastAsia="Arial Unicode MS"/>
+              </w:rPr>
+              <w:t xml:space="preserve">Inmatningsvalidering </w:t>
+            </w:r>
+          </w:p>
+          <w:p>
+            <w:pPr>
+              <w:rPr>
+                <w:rFonts w:eastAsia="Arial Unicode MS"/>
+              </w:rPr>
+            </w:pPr>
+            <w:r>
+              <w:rPr>
+                <w:rFonts w:eastAsia="Arial Unicode MS"/>
+              </w:rPr>
+              <w:t>(</w:t>
+            </w:r>
+            <w:proofErr w:type="spellStart"/>
+            <w:r>
+              <w:rPr>
+                <w:rFonts w:eastAsia="Arial Unicode MS"/>
+              </w:rPr>
+              <w:t>Regular</w:t>
+            </w:r>
+            <w:proofErr w:type="spellEnd"/>
+            <w:r>
+              <w:rPr>
+                <w:rFonts w:eastAsia="Arial Unicode MS"/>
+              </w:rPr>
+              <w:t xml:space="preserve"> </w:t>
+            </w:r>
+            <w:proofErr w:type="spellStart"/>
+            <w:r>
+              <w:rPr>
+                <w:rFonts w:eastAsia="Arial Unicode MS"/>
+              </w:rPr>
+              <w:t>expresson</w:t>
+            </w:r>
+            <w:proofErr w:type="spellEnd"/>
+            <w:r>
+              <w:rPr>
+                <w:rFonts w:eastAsia="Arial Unicode MS"/>
+              </w:rPr>
+              <w:t>).</w:t>
+            </w:r>
+          </w:p>
+          <w:p>
+            <w:pPr>
+              <w:rPr>
+                <w:rFonts w:eastAsia="Arial Unicode MS"/>
+              </w:rPr>
+            </w:pPr>
+            <w:proofErr w:type="spellStart"/>
+            <w:r>
+              <w:rPr>
+                <w:rFonts w:eastAsia="Arial Unicode MS"/>
+              </w:rPr>
+              <w:t>T.ex</w:t>
+            </w:r>
+            <w:proofErr w:type="spellEnd"/>
+            <w:r>
+              <w:rPr>
+                <w:rFonts w:eastAsia="Arial Unicode MS"/>
+              </w:rPr>
+              <w:t xml:space="preserve">: </w:t>
+            </w:r>
+            <w:proofErr w:type="spellStart"/>
+            <w:r>
+              <w:rPr>
+                <w:rFonts w:eastAsia="Arial Unicode MS"/>
+              </w:rPr>
+              <w:t>pattern</w:t>
+            </w:r>
+            <w:proofErr w:type="spellEnd"/>
+            <w:r>
+              <w:rPr>
+                <w:rFonts w:eastAsia="Arial Unicode MS"/>
+              </w:rPr>
+              <w:t xml:space="preserve">="[A-z]{3}" tillåter endast 3 </w:t>
+            </w:r>
+            <w:proofErr w:type="spellStart"/>
+            <w:r>
+              <w:rPr>
+                <w:rFonts w:eastAsia="Arial Unicode MS"/>
+              </w:rPr>
+              <w:t>teckan</w:t>
+            </w:r>
+            <w:proofErr w:type="spellEnd"/>
+            <w:r>
+              <w:rPr>
+                <w:rFonts w:eastAsia="Arial Unicode MS"/>
+              </w:rPr>
+              <w:t xml:space="preserve"> A-z.</w:t>
+            </w:r>
+          </w:p>
+        </w:tc>
+        <w:tc>
+          <w:tcPr>
+            <w:tcW w:w="1140" w:type="dxa"/>
+          </w:tcPr>
+          <w:p>
+            <w:pPr>
+              <w:rPr>
+                <w:rFonts w:eastAsia="Arial Unicode MS"/>
+              </w:rPr>
+            </w:pPr>
+            <w:proofErr w:type="spellStart"/>
+            <w:r>
+              <w:rPr>
+                <w:rFonts w:eastAsia="Arial Unicode MS"/>
+              </w:rPr>
+              <w:t>TXT</w:t>
+            </w:r>
+            <w:proofErr w:type="spellEnd"/>
+          </w:p>
+        </w:tc>
+        <w:tc>
+          <w:tcPr>
+            <w:tcW w:w="717" w:type="dxa"/>
+          </w:tcPr>
+          <w:p>
+            <w:pPr>
+              <w:rPr>
+                <w:rFonts w:eastAsia="Arial Unicode MS"/>
+              </w:rPr>
+            </w:pPr>
+            <w:r>
+              <w:rPr>
+                <w:rFonts w:eastAsia="Arial Unicode MS"/>
+              </w:rPr>
+              <w:t>0</w:t>
+            </w:r>
+            <w:proofErr w:type="gramStart"/>
+            <w:r>
+              <w:rPr>
+                <w:rFonts w:eastAsia="Arial Unicode MS"/>
+              </w:rPr>
+              <w:t>..</w:t>
+            </w:r>
+            <w:proofErr w:type="gramEnd"/>
+            <w:r>
+              <w:rPr>
+                <w:rFonts w:eastAsia="Arial Unicode MS"/>
+              </w:rPr>
+              <w:t>1</w:t>
+            </w:r>
+          </w:p>
+        </w:tc>
+        <w:tc>
+          <w:tcPr>
+            <w:tcW w:w="1803" w:type="dxa"/>
+          </w:tcPr>
+          <w:p>
+            <w:pPr>
+              <w:rPr>
+                <w:rFonts w:eastAsia="Arial Unicode MS"/>
+              </w:rPr>
+            </w:pPr>
+          </w:p>
+        </w:tc>
+        <w:tc>
+          <w:tcPr>
+            <w:tcW w:w="1920" w:type="dxa"/>
+          </w:tcPr>
+          <w:p>
+            <w:pPr>
+              <w:rPr>
+                <w:rFonts w:ascii="Arial" w:eastAsia="Arial Unicode MS" w:hAnsi="Arial"/>
+              </w:rPr>
+            </w:pPr>
+            <w:r>
+              <w:rPr>
+                <w:rFonts w:ascii="Arial" w:eastAsia="Arial Unicode MS" w:hAnsi="Arial"/>
+              </w:rPr>
+              <w:t>Kan valideras av konsumerandesystem.</w:t>
+            </w:r>
+          </w:p>
+        </w:tc>
+        <w:tc>
+          <w:tcPr>
+            <w:tcW w:w="1200" w:type="dxa"/>
+            <w:shd w:val="clear" w:color="auto" w:fill="auto"/>
+          </w:tcPr>
+          <w:p>
+            <w:pPr>
+              <w:rPr>
+                <w:rFonts w:ascii="Arial" w:eastAsia="Arial Unicode MS" w:hAnsi="Arial"/>
+              </w:rPr>
+            </w:pPr>
+          </w:p>
+        </w:tc>
+        <w:tc>
+          <w:tcPr>
+            <w:tcW w:w="1080" w:type="dxa"/>
+            <w:shd w:val="clear" w:color="auto" w:fill="auto"/>
+          </w:tcPr>
+          <w:p>
+            <w:pPr>
+              <w:rPr>
+                <w:rFonts w:ascii="Arial" w:eastAsia="Arial Unicode MS" w:hAnsi="Arial"/>
+              </w:rPr>
+            </w:pPr>
+          </w:p>
+        </w:tc>
+        <w:tc>
+          <w:tcPr>
+            <w:tcW w:w="1160" w:type="dxa"/>
+            <w:shd w:val="clear" w:color="auto" w:fill="auto"/>
+          </w:tcPr>
+          <w:p>
+            <w:pPr>
+              <w:rPr>
+                <w:rFonts w:ascii="Arial" w:eastAsia="Arial Unicode MS" w:hAnsi="Arial"/>
+              </w:rPr>
+            </w:pPr>
+          </w:p>
+        </w:tc>
+      </w:tr>
+      <w:tr>
+        <w:trPr>
+          <w:trHeight w:val="217"/>
+        </w:trPr>
+        <w:tc>
+          <w:tcPr>
+            <w:tcW w:w="2545" w:type="dxa"/>
+            <w:gridSpan w:val="2"/>
+          </w:tcPr>
+          <w:p>
+            <w:pPr>
+              <w:rPr>
+                <w:rFonts w:eastAsia="Arial Unicode MS"/>
+              </w:rPr>
+            </w:pPr>
+            <w:r>
+              <w:rPr>
+                <w:rFonts w:eastAsia="Arial Unicode MS"/>
+              </w:rPr>
+              <w:t>(</w:t>
+            </w:r>
+            <w:proofErr w:type="spellStart"/>
+            <w:r>
+              <w:rPr>
+                <w:rFonts w:eastAsia="Arial Unicode MS"/>
+              </w:rPr>
+              <w:t>AnswerStep</w:t>
+            </w:r>
+            <w:proofErr w:type="spellEnd"/>
+            <w:r>
+              <w:rPr>
+                <w:rFonts w:eastAsia="Arial Unicode MS"/>
+              </w:rPr>
+              <w:t>)</w:t>
+            </w:r>
+          </w:p>
+        </w:tc>
+        <w:tc>
+          <w:tcPr>
+            <w:tcW w:w="3410" w:type="dxa"/>
+          </w:tcPr>
+          <w:p>
+            <w:pPr>
+              <w:rPr>
+                <w:rFonts w:eastAsia="Arial Unicode MS"/>
+              </w:rPr>
+            </w:pPr>
+            <w:r>
+              <w:rPr>
+                <w:rFonts w:eastAsia="Arial Unicode MS"/>
+              </w:rPr>
+              <w:t xml:space="preserve">Specificerar giltiga intervall för inmatning. </w:t>
+            </w:r>
+          </w:p>
+          <w:p>
+            <w:pPr>
+              <w:rPr>
+                <w:rFonts w:eastAsia="Arial Unicode MS"/>
+                <w:lang w:val="en-US"/>
+              </w:rPr>
+            </w:pPr>
+            <w:r>
+              <w:rPr>
+                <w:rFonts w:eastAsia="Arial Unicode MS"/>
+                <w:lang w:val="en-US"/>
+              </w:rPr>
+              <w:lastRenderedPageBreak/>
+              <w:t>(</w:t>
+            </w:r>
+            <w:proofErr w:type="spellStart"/>
+            <w:r>
+              <w:rPr>
+                <w:rFonts w:eastAsia="Arial Unicode MS"/>
+                <w:lang w:val="en-US"/>
+              </w:rPr>
+              <w:t>Gäller</w:t>
+            </w:r>
+            <w:proofErr w:type="spellEnd"/>
+            <w:r>
+              <w:rPr>
+                <w:rFonts w:eastAsia="Arial Unicode MS"/>
+                <w:lang w:val="en-US"/>
+              </w:rPr>
+              <w:t xml:space="preserve"> </w:t>
+            </w:r>
+            <w:proofErr w:type="spellStart"/>
+            <w:r>
+              <w:rPr>
+                <w:rFonts w:eastAsia="Arial Unicode MS"/>
+                <w:lang w:val="en-US"/>
+              </w:rPr>
+              <w:t>typ</w:t>
+            </w:r>
+            <w:proofErr w:type="spellEnd"/>
+            <w:r>
+              <w:rPr>
+                <w:rFonts w:eastAsia="Arial Unicode MS"/>
+                <w:lang w:val="en-US"/>
+              </w:rPr>
+              <w:t xml:space="preserve">: number, range, date, </w:t>
+            </w:r>
+            <w:proofErr w:type="spellStart"/>
+            <w:r>
+              <w:rPr>
+                <w:rFonts w:eastAsia="Arial Unicode MS"/>
+                <w:lang w:val="en-US"/>
+              </w:rPr>
+              <w:t>datetime</w:t>
+            </w:r>
+            <w:proofErr w:type="spellEnd"/>
+            <w:r>
+              <w:rPr>
+                <w:rFonts w:eastAsia="Arial Unicode MS"/>
+                <w:lang w:val="en-US"/>
+              </w:rPr>
+              <w:t xml:space="preserve">, </w:t>
+            </w:r>
+            <w:proofErr w:type="spellStart"/>
+            <w:r>
+              <w:rPr>
+                <w:rFonts w:eastAsia="Arial Unicode MS"/>
+                <w:lang w:val="en-US"/>
+              </w:rPr>
+              <w:t>datetime</w:t>
+            </w:r>
+            <w:proofErr w:type="spellEnd"/>
+            <w:r>
+              <w:rPr>
+                <w:rFonts w:eastAsia="Arial Unicode MS"/>
+                <w:lang w:val="en-US"/>
+              </w:rPr>
+              <w:t xml:space="preserve">-local, month, time </w:t>
+            </w:r>
+            <w:proofErr w:type="spellStart"/>
+            <w:r>
+              <w:rPr>
+                <w:rFonts w:eastAsia="Arial Unicode MS"/>
+                <w:lang w:val="en-US"/>
+              </w:rPr>
+              <w:t>och</w:t>
+            </w:r>
+            <w:proofErr w:type="spellEnd"/>
+            <w:r>
+              <w:rPr>
+                <w:rFonts w:eastAsia="Arial Unicode MS"/>
+                <w:lang w:val="en-US"/>
+              </w:rPr>
+              <w:t xml:space="preserve"> week)</w:t>
+            </w:r>
+          </w:p>
+          <w:p>
+            <w:pPr>
+              <w:rPr>
+                <w:rFonts w:eastAsia="Arial Unicode MS"/>
+              </w:rPr>
+            </w:pPr>
+            <w:proofErr w:type="spellStart"/>
+            <w:r>
+              <w:rPr>
+                <w:rFonts w:eastAsia="Arial Unicode MS"/>
+              </w:rPr>
+              <w:t>T.ex</w:t>
+            </w:r>
+            <w:proofErr w:type="spellEnd"/>
+            <w:r>
+              <w:rPr>
+                <w:rFonts w:eastAsia="Arial Unicode MS"/>
+              </w:rPr>
+              <w:t>: Skalningsfaktor för en ”</w:t>
+            </w:r>
+            <w:proofErr w:type="spellStart"/>
+            <w:r>
+              <w:rPr>
+                <w:rFonts w:eastAsia="Arial Unicode MS"/>
+              </w:rPr>
+              <w:t>slide</w:t>
+            </w:r>
+            <w:proofErr w:type="spellEnd"/>
+            <w:r>
+              <w:rPr>
+                <w:rFonts w:eastAsia="Arial Unicode MS"/>
+              </w:rPr>
+              <w:t xml:space="preserve">” kontroll. Ange värde för temperatur </w:t>
+            </w:r>
+            <w:r>
+              <w:rPr>
+                <w:rFonts w:eastAsia="Arial Unicode MS"/>
+              </w:rPr>
+              <w:br/>
+              <w:t>35-40.</w:t>
+            </w:r>
+          </w:p>
+        </w:tc>
+        <w:tc>
+          <w:tcPr>
+            <w:tcW w:w="1140" w:type="dxa"/>
+          </w:tcPr>
+          <w:p>
+            <w:pPr>
+              <w:rPr>
+                <w:rFonts w:eastAsia="Arial Unicode MS"/>
+              </w:rPr>
+            </w:pPr>
+            <w:proofErr w:type="spellStart"/>
+            <w:r>
+              <w:rPr>
+                <w:rFonts w:eastAsia="Arial Unicode MS"/>
+              </w:rPr>
+              <w:lastRenderedPageBreak/>
+              <w:t>VÄ</w:t>
+            </w:r>
+            <w:proofErr w:type="spellEnd"/>
+          </w:p>
+        </w:tc>
+        <w:tc>
+          <w:tcPr>
+            <w:tcW w:w="717" w:type="dxa"/>
+          </w:tcPr>
+          <w:p>
+            <w:pPr>
+              <w:rPr>
+                <w:rFonts w:eastAsia="Arial Unicode MS"/>
+              </w:rPr>
+            </w:pPr>
+            <w:r>
+              <w:rPr>
+                <w:rFonts w:eastAsia="Arial Unicode MS"/>
+              </w:rPr>
+              <w:t>0</w:t>
+            </w:r>
+            <w:proofErr w:type="gramStart"/>
+            <w:r>
+              <w:rPr>
+                <w:rFonts w:eastAsia="Arial Unicode MS"/>
+              </w:rPr>
+              <w:t>..</w:t>
+            </w:r>
+            <w:proofErr w:type="gramEnd"/>
+            <w:r>
+              <w:rPr>
+                <w:rFonts w:eastAsia="Arial Unicode MS"/>
+              </w:rPr>
+              <w:t>1</w:t>
+            </w:r>
+          </w:p>
+        </w:tc>
+        <w:tc>
+          <w:tcPr>
+            <w:tcW w:w="1803" w:type="dxa"/>
+          </w:tcPr>
+          <w:p>
+            <w:pPr>
+              <w:rPr>
+                <w:rFonts w:eastAsia="Arial Unicode MS"/>
+              </w:rPr>
+            </w:pPr>
+          </w:p>
+        </w:tc>
+        <w:tc>
+          <w:tcPr>
+            <w:tcW w:w="1920" w:type="dxa"/>
+          </w:tcPr>
+          <w:p>
+            <w:pPr>
+              <w:rPr>
+                <w:rFonts w:ascii="Arial" w:eastAsia="Arial Unicode MS" w:hAnsi="Arial"/>
+              </w:rPr>
+            </w:pPr>
+          </w:p>
+        </w:tc>
+        <w:tc>
+          <w:tcPr>
+            <w:tcW w:w="1200" w:type="dxa"/>
+            <w:shd w:val="clear" w:color="auto" w:fill="auto"/>
+          </w:tcPr>
+          <w:p>
+            <w:pPr>
+              <w:rPr>
+                <w:rFonts w:ascii="Arial" w:eastAsia="Arial Unicode MS" w:hAnsi="Arial"/>
+              </w:rPr>
+            </w:pPr>
+          </w:p>
+        </w:tc>
+        <w:tc>
+          <w:tcPr>
+            <w:tcW w:w="1080" w:type="dxa"/>
+            <w:shd w:val="clear" w:color="auto" w:fill="auto"/>
+          </w:tcPr>
+          <w:p>
+            <w:pPr>
+              <w:rPr>
+                <w:rFonts w:ascii="Arial" w:eastAsia="Arial Unicode MS" w:hAnsi="Arial"/>
+              </w:rPr>
+            </w:pPr>
+          </w:p>
+        </w:tc>
+        <w:tc>
+          <w:tcPr>
+            <w:tcW w:w="1160" w:type="dxa"/>
+            <w:shd w:val="clear" w:color="auto" w:fill="auto"/>
+          </w:tcPr>
+          <w:p>
+            <w:pPr>
+              <w:rPr>
+                <w:rFonts w:ascii="Arial" w:eastAsia="Arial Unicode MS" w:hAnsi="Arial"/>
+              </w:rPr>
+            </w:pPr>
+          </w:p>
+        </w:tc>
+      </w:tr>
+      <w:tr>
+        <w:trPr>
+          <w:trHeight w:val="217"/>
+        </w:trPr>
+        <w:tc>
+          <w:tcPr>
+            <w:tcW w:w="2545" w:type="dxa"/>
+            <w:gridSpan w:val="2"/>
+          </w:tcPr>
+          <w:p>
+            <w:pPr>
+              <w:rPr>
+                <w:rFonts w:eastAsia="Arial Unicode MS"/>
+              </w:rPr>
+            </w:pPr>
+            <w:r>
+              <w:rPr>
+                <w:rFonts w:eastAsia="Arial Unicode MS"/>
+              </w:rPr>
+              <w:lastRenderedPageBreak/>
               <w:t>Svarsalternativ/id</w:t>
             </w:r>
           </w:p>
@@ -35854,6 +37276,12 @@
               <w:rPr>
                 <w:rFonts w:eastAsia="Arial Unicode MS"/>
               </w:rPr>
+              <w:t>answer</w:t>
+            </w:r>
+            <w:r>
+              <w:rPr>
+                <w:rFonts w:eastAsia="Arial Unicode MS"/>
+              </w:rPr>
               <w:t>Help</w:t>
             </w:r>
             <w:proofErr w:type="spellEnd"/>
@@ -36197,27 +37625,6 @@
                 <w:rFonts w:eastAsia="Arial Unicode MS"/>
               </w:rPr>
             </w:pPr>
-            <w:r>
-              <w:rPr>
-                <w:rFonts w:eastAsia="Arial Unicode MS"/>
-              </w:rPr>
-              <w:lastRenderedPageBreak/>
-              <w:t>(</w:t>
-            </w:r>
-            <w:proofErr w:type="spellStart"/>
-            <w:r>
-              <w:rPr>
-                <w:rFonts w:eastAsia="Arial Unicode MS"/>
-              </w:rPr>
-              <w:t>AnswerMax</w:t>
-            </w:r>
-            <w:proofErr w:type="spellEnd"/>
-            <w:r>
-              <w:rPr>
-                <w:rFonts w:eastAsia="Arial Unicode MS"/>
-              </w:rPr>
-              <w:t>)</w:t>
-            </w:r>
           </w:p>
         </w:tc>
         <w:tc>
@@ -36230,47 +37637,6 @@
                 <w:rFonts w:eastAsia="Arial Unicode MS"/>
               </w:rPr>
             </w:pPr>
-            <w:r>
-              <w:rPr>
-                <w:rFonts w:eastAsia="Arial Unicode MS"/>
-              </w:rPr>
-              <w:t xml:space="preserve">Specificerar maxvärde för inmatning. (Gäller typ: </w:t>
-            </w:r>
-            <w:proofErr w:type="spellStart"/>
-            <w:r>
-              <w:rPr>
-                <w:rFonts w:eastAsia="Arial Unicode MS"/>
-              </w:rPr>
-              <w:t>number</w:t>
-            </w:r>
-            <w:proofErr w:type="spellEnd"/>
-            <w:r>
-              <w:rPr>
-                <w:rFonts w:eastAsia="Arial Unicode MS"/>
-              </w:rPr>
-              <w:t>, date)</w:t>
-            </w:r>
-          </w:p>
-          <w:p>
-            <w:pPr>
-              <w:rPr>
-                <w:rFonts w:eastAsia="Arial Unicode MS"/>
-              </w:rPr>
-            </w:pPr>
-            <w:proofErr w:type="spellStart"/>
-            <w:r>
-              <w:rPr>
-                <w:rFonts w:eastAsia="Arial Unicode MS"/>
-              </w:rPr>
-              <w:t>T.ex</w:t>
-            </w:r>
-            <w:proofErr w:type="spellEnd"/>
-            <w:r>
-              <w:rPr>
-                <w:rFonts w:eastAsia="Arial Unicode MS"/>
-              </w:rPr>
-              <w:t>: Ett värde får inte överskrida 10. Blodtryck, rimlighetsparameter.</w:t>
-            </w:r>
           </w:p>
         </w:tc>
         <w:tc>
@@ -36283,14 +37649,6 @@
                 <w:rFonts w:eastAsia="Arial Unicode MS"/>
               </w:rPr>
             </w:pPr>
-            <w:proofErr w:type="spellStart"/>
-            <w:r>
-              <w:rPr>
-                <w:rFonts w:eastAsia="Arial Unicode MS"/>
-              </w:rPr>
-              <w:t>VÅ</w:t>
-            </w:r>
-            <w:proofErr w:type="spellEnd"/>
           </w:p>
         </w:tc>
         <w:tc>
@@ -36303,26 +37661,6 @@
                 <w:rFonts w:eastAsia="Arial Unicode MS"/>
               </w:rPr>
             </w:pPr>
-            <w:r>
-              <w:rPr>
-                <w:rFonts w:eastAsia="Arial Unicode MS"/>
-              </w:rPr>
-              <w:t>0</w:t>
-            </w:r>
-            <w:proofErr w:type="gramStart"/>
-            <w:r>
-              <w:rPr>
-                <w:rFonts w:eastAsia="Arial Unicode MS"/>
-              </w:rPr>
-              <w:t>..</w:t>
-            </w:r>
-            <w:proofErr w:type="gramEnd"/>
-            <w:r>
-              <w:rPr>
-                <w:rFonts w:eastAsia="Arial Unicode MS"/>
-              </w:rPr>
-              <w:t>1</w:t>
-            </w:r>
           </w:p>
         </w:tc>
         <w:tc>
@@ -36347,12 +37685,6 @@
                 <w:rFonts w:ascii="Arial" w:eastAsia="Arial Unicode MS" w:hAnsi="Arial"/>
               </w:rPr>
             </w:pPr>
-            <w:r>
-              <w:rPr>
-                <w:rFonts w:ascii="Arial" w:eastAsia="Arial Unicode MS" w:hAnsi="Arial"/>
-              </w:rPr>
-              <w:t>Kan valideras av konsumerandesystem.</w:t>
-            </w:r>
           </w:p>
         </w:tc>
         <w:tc>
@@ -36410,26 +37742,6 @@
                 <w:rFonts w:eastAsia="Arial Unicode MS"/>
               </w:rPr>
             </w:pPr>
-            <w:r>
-              <w:rPr>
-                <w:rFonts w:eastAsia="Arial Unicode MS"/>
-              </w:rPr>
-              <w:t>(</w:t>
-            </w:r>
-            <w:proofErr w:type="spellStart"/>
-            <w:r>
-              <w:rPr>
-                <w:rFonts w:eastAsia="Arial Unicode MS"/>
-              </w:rPr>
-              <w:t>AnswerMin</w:t>
-            </w:r>
-            <w:proofErr w:type="spellEnd"/>
-            <w:r>
-              <w:rPr>
-                <w:rFonts w:eastAsia="Arial Unicode MS"/>
-              </w:rPr>
-              <w:t>)</w:t>
-            </w:r>
           </w:p>
         </w:tc>
         <w:tc>
@@ -36442,60 +37754,6 @@
                 <w:rFonts w:eastAsia="Arial Unicode MS"/>
               </w:rPr>
             </w:pPr>
-            <w:r>
-              <w:rPr>
-                <w:rFonts w:eastAsia="Arial Unicode MS"/>
-              </w:rPr>
-              <w:t xml:space="preserve">Specificerar </w:t>
-            </w:r>
-            <w:proofErr w:type="spellStart"/>
-            <w:r>
-              <w:rPr>
-                <w:rFonts w:eastAsia="Arial Unicode MS"/>
-              </w:rPr>
-              <w:t>minvärde</w:t>
-            </w:r>
-            <w:proofErr w:type="spellEnd"/>
-            <w:r>
-              <w:rPr>
-                <w:rFonts w:eastAsia="Arial Unicode MS"/>
-              </w:rPr>
-              <w:t xml:space="preserve"> för inmatning. </w:t>
-            </w:r>
-          </w:p>
-          <w:p>
-            <w:pPr>
-              <w:rPr>
-                <w:rFonts w:eastAsia="Arial Unicode MS"/>
-              </w:rPr>
-            </w:pPr>
-            <w:r>
-              <w:rPr>
-                <w:rFonts w:eastAsia="Arial Unicode MS"/>
-              </w:rPr>
-              <w:t xml:space="preserve">(Gäller typ: </w:t>
-            </w:r>
-            <w:proofErr w:type="spellStart"/>
-            <w:r>
-              <w:rPr>
-                <w:rFonts w:eastAsia="Arial Unicode MS"/>
-              </w:rPr>
-              <w:t>number</w:t>
-            </w:r>
-            <w:proofErr w:type="spellEnd"/>
-            <w:r>
-              <w:rPr>
-                <w:rFonts w:eastAsia="Arial Unicode MS"/>
-              </w:rPr>
-              <w:t>, date)</w:t>
-            </w:r>
-          </w:p>
-          <w:p>
-            <w:pPr>
-              <w:rPr>
-                <w:rFonts w:eastAsia="Arial Unicode MS"/>
-              </w:rPr>
-            </w:pPr>
           </w:p>
         </w:tc>
         <w:tc>
@@ -36508,14 +37766,6 @@
                 <w:rFonts w:eastAsia="Arial Unicode MS"/>
               </w:rPr>
             </w:pPr>
-            <w:proofErr w:type="spellStart"/>
-            <w:r>
-              <w:rPr>
-                <w:rFonts w:eastAsia="Arial Unicode MS"/>
-              </w:rPr>
-              <w:t>VÅ</w:t>
-            </w:r>
-            <w:proofErr w:type="spellEnd"/>
           </w:p>
         </w:tc>
         <w:tc>
@@ -36528,26 +37778,6 @@
                 <w:rFonts w:eastAsia="Arial Unicode MS"/>
               </w:rPr>
             </w:pPr>
-            <w:r>
-              <w:rPr>
-                <w:rFonts w:eastAsia="Arial Unicode MS"/>
-              </w:rPr>
-              <w:t>0</w:t>
-            </w:r>
-            <w:proofErr w:type="gramStart"/>
-            <w:r>
-              <w:rPr>
-                <w:rFonts w:eastAsia="Arial Unicode MS"/>
-              </w:rPr>
-              <w:t>..</w:t>
-            </w:r>
-            <w:proofErr w:type="gramEnd"/>
-            <w:r>
-              <w:rPr>
-                <w:rFonts w:eastAsia="Arial Unicode MS"/>
-              </w:rPr>
-              <w:t>1</w:t>
-            </w:r>
           </w:p>
         </w:tc>
         <w:tc>
@@ -36573,12 +37803,6 @@
                 <w:highlight w:val="yellow"/>
               </w:rPr>
             </w:pPr>
-            <w:r>
-              <w:rPr>
-                <w:rFonts w:ascii="Arial" w:eastAsia="Arial Unicode MS" w:hAnsi="Arial"/>
-              </w:rPr>
-              <w:t>Kan valideras av konsumerandesystem.</w:t>
-            </w:r>
           </w:p>
         </w:tc>
         <w:tc>
@@ -36636,26 +37860,6 @@
                 <w:rFonts w:eastAsia="Arial Unicode MS"/>
               </w:rPr>
             </w:pPr>
-            <w:r>
-              <w:rPr>
-                <w:rFonts w:eastAsia="Arial Unicode MS"/>
-              </w:rPr>
-              <w:t>(</w:t>
-            </w:r>
-            <w:proofErr w:type="spellStart"/>
-            <w:r>
-              <w:rPr>
-                <w:rFonts w:eastAsia="Arial Unicode MS"/>
-              </w:rPr>
-              <w:t>AnswerMaxLenght</w:t>
-            </w:r>
-            <w:proofErr w:type="spellEnd"/>
-            <w:r>
-              <w:rPr>
-                <w:rFonts w:eastAsia="Arial Unicode MS"/>
-              </w:rPr>
-              <w:t>)</w:t>
-            </w:r>
           </w:p>
         </w:tc>
         <w:tc>
@@ -36668,74 +37872,6 @@
                 <w:rFonts w:eastAsia="Arial Unicode MS"/>
               </w:rPr>
             </w:pPr>
-            <w:r>
-              <w:rPr>
-                <w:rFonts w:eastAsia="Arial Unicode MS"/>
-              </w:rPr>
-              <w:t xml:space="preserve">Specificerar </w:t>
-            </w:r>
-            <w:proofErr w:type="spellStart"/>
-            <w:r>
-              <w:rPr>
-                <w:rFonts w:eastAsia="Arial Unicode MS"/>
-              </w:rPr>
-              <w:t>maxvärdelängd</w:t>
-            </w:r>
-            <w:proofErr w:type="spellEnd"/>
-            <w:r>
-              <w:rPr>
-                <w:rFonts w:eastAsia="Arial Unicode MS"/>
-              </w:rPr>
-              <w:t xml:space="preserve"> för inmatning.</w:t>
-            </w:r>
-          </w:p>
-          <w:p>
-            <w:pPr>
-              <w:rPr>
-                <w:rFonts w:eastAsia="Arial Unicode MS"/>
-              </w:rPr>
-            </w:pPr>
-            <w:r>
-              <w:rPr>
-                <w:rFonts w:eastAsia="Arial Unicode MS"/>
-              </w:rPr>
-              <w:t xml:space="preserve">(Gäller typ: </w:t>
-            </w:r>
-            <w:proofErr w:type="spellStart"/>
-            <w:r>
-              <w:rPr>
-                <w:rFonts w:eastAsia="Arial Unicode MS"/>
-              </w:rPr>
-              <w:t>number</w:t>
-            </w:r>
-            <w:proofErr w:type="spellEnd"/>
-            <w:r>
-              <w:rPr>
-                <w:rFonts w:eastAsia="Arial Unicode MS"/>
-              </w:rPr>
-              <w:t>)</w:t>
-            </w:r>
-          </w:p>
-          <w:p>
-            <w:pPr>
-              <w:rPr>
-                <w:rFonts w:eastAsia="Arial Unicode MS"/>
-              </w:rPr>
-            </w:pPr>
-            <w:proofErr w:type="spellStart"/>
-            <w:r>
-              <w:rPr>
-                <w:rFonts w:eastAsia="Arial Unicode MS"/>
-              </w:rPr>
-              <w:t>T.ex</w:t>
-            </w:r>
-            <w:proofErr w:type="spellEnd"/>
-            <w:r>
-              <w:rPr>
-                <w:rFonts w:eastAsia="Arial Unicode MS"/>
-              </w:rPr>
-              <w:t>: En inmatning (text) får inte vara större än 100 tecken.</w:t>
-            </w:r>
           </w:p>
         </w:tc>
         <w:tc>
@@ -36748,14 +37884,6 @@
                 <w:rFonts w:eastAsia="Arial Unicode MS"/>
               </w:rPr>
             </w:pPr>
-            <w:proofErr w:type="spellStart"/>
-            <w:r>
-              <w:rPr>
-                <w:rFonts w:eastAsia="Arial Unicode MS"/>
-              </w:rPr>
-              <w:t>VÅ</w:t>
-            </w:r>
-            <w:proofErr w:type="spellEnd"/>
           </w:p>
         </w:tc>
         <w:tc>
@@ -36768,26 +37896,6 @@
                 <w:rFonts w:eastAsia="Arial Unicode MS"/>
               </w:rPr>
             </w:pPr>
-            <w:r>
-              <w:rPr>
-                <w:rFonts w:eastAsia="Arial Unicode MS"/>
-              </w:rPr>
-              <w:t>0</w:t>
-            </w:r>
-            <w:proofErr w:type="gramStart"/>
-            <w:r>
-              <w:rPr>
-                <w:rFonts w:eastAsia="Arial Unicode MS"/>
-              </w:rPr>
-              <w:t>..</w:t>
-            </w:r>
-            <w:proofErr w:type="gramEnd"/>
-            <w:r>
-              <w:rPr>
-                <w:rFonts w:eastAsia="Arial Unicode MS"/>
-              </w:rPr>
-              <w:t>1</w:t>
-            </w:r>
           </w:p>
         </w:tc>
         <w:tc>
@@ -36812,12 +37920,6 @@
                 <w:rFonts w:ascii="Arial" w:eastAsia="Arial Unicode MS" w:hAnsi="Arial"/>
               </w:rPr>
             </w:pPr>
-            <w:r>
-              <w:rPr>
-                <w:rFonts w:ascii="Arial" w:eastAsia="Arial Unicode MS" w:hAnsi="Arial"/>
-              </w:rPr>
-              <w:t>Kan valideras av konsumerandesystem.</w:t>
-            </w:r>
           </w:p>
         </w:tc>
         <w:tc>
@@ -36875,26 +37977,6 @@
                 <w:rFonts w:eastAsia="Arial Unicode MS"/>
               </w:rPr>
             </w:pPr>
-            <w:r>
-              <w:rPr>
-                <w:rFonts w:eastAsia="Arial Unicode MS"/>
-              </w:rPr>
-              <w:t>(</w:t>
-            </w:r>
-            <w:proofErr w:type="spellStart"/>
-            <w:r>
-              <w:rPr>
-                <w:rFonts w:eastAsia="Arial Unicode MS"/>
-              </w:rPr>
-              <w:t>AnswerPattern</w:t>
-            </w:r>
-            <w:proofErr w:type="spellEnd"/>
-            <w:r>
-              <w:rPr>
-                <w:rFonts w:eastAsia="Arial Unicode MS"/>
-              </w:rPr>
-              <w:t>)</w:t>
-            </w:r>
           </w:p>
         </w:tc>
         <w:tc>
@@ -36907,102 +37989,6 @@
                 <w:rFonts w:eastAsia="Arial Unicode MS"/>
               </w:rPr>
             </w:pPr>
-            <w:r>
-              <w:rPr>
-                <w:rFonts w:eastAsia="Arial Unicode MS"/>
-              </w:rPr>
-              <w:t xml:space="preserve">Inmatningsvalidering </w:t>
-            </w:r>
-          </w:p>
-          <w:p>
-            <w:pPr>
-              <w:rPr>
-                <w:rFonts w:eastAsia="Arial Unicode MS"/>
-              </w:rPr>
-            </w:pPr>
-            <w:r>
-              <w:rPr>
-                <w:rFonts w:eastAsia="Arial Unicode MS"/>
-              </w:rPr>
-              <w:t>(</w:t>
-            </w:r>
-            <w:proofErr w:type="spellStart"/>
-            <w:r>
-              <w:rPr>
-                <w:rFonts w:eastAsia="Arial Unicode MS"/>
-              </w:rPr>
-              <w:t>Regular</w:t>
-            </w:r>
-            <w:proofErr w:type="spellEnd"/>
-            <w:r>
-              <w:rPr>
-                <w:rFonts w:eastAsia="Arial Unicode MS"/>
-              </w:rPr>
-              <w:t xml:space="preserve"> </w:t>
-            </w:r>
-            <w:proofErr w:type="spellStart"/>
-            <w:r>
-              <w:rPr>
-                <w:rFonts w:eastAsia="Arial Unicode MS"/>
-              </w:rPr>
-              <w:t>expresson</w:t>
-            </w:r>
-            <w:proofErr w:type="spellEnd"/>
-            <w:r>
-              <w:rPr>
-                <w:rFonts w:eastAsia="Arial Unicode MS"/>
-              </w:rPr>
-              <w:t>).</w:t>
-            </w:r>
-          </w:p>
-          <w:p>
-            <w:pPr>
-              <w:rPr>
-                <w:rFonts w:eastAsia="Arial Unicode MS"/>
-              </w:rPr>
-            </w:pPr>
-            <w:proofErr w:type="spellStart"/>
-            <w:r>
-              <w:rPr>
-                <w:rFonts w:eastAsia="Arial Unicode MS"/>
-              </w:rPr>
-              <w:t>T.ex</w:t>
-            </w:r>
-            <w:proofErr w:type="spellEnd"/>
-            <w:r>
-              <w:rPr>
-                <w:rFonts w:eastAsia="Arial Unicode MS"/>
-              </w:rPr>
-              <w:t xml:space="preserve">: </w:t>
-            </w:r>
-            <w:proofErr w:type="spellStart"/>
-            <w:r>
-              <w:rPr>
-                <w:rFonts w:eastAsia="Arial Unicode MS"/>
-              </w:rPr>
-              <w:t>pattern</w:t>
-            </w:r>
-            <w:proofErr w:type="spellEnd"/>
-            <w:r>
-              <w:rPr>
-                <w:rFonts w:eastAsia="Arial Unicode MS"/>
-              </w:rPr>
-              <w:t xml:space="preserve">="[A-z]{3}" tillåter endast 3 </w:t>
-            </w:r>
-            <w:proofErr w:type="spellStart"/>
-            <w:r>
-              <w:rPr>
-                <w:rFonts w:eastAsia="Arial Unicode MS"/>
-              </w:rPr>
-              <w:t>teckan</w:t>
-            </w:r>
-            <w:proofErr w:type="spellEnd"/>
-            <w:r>
-              <w:rPr>
-                <w:rFonts w:eastAsia="Arial Unicode MS"/>
-              </w:rPr>
-              <w:t xml:space="preserve"> A-z.</w:t>
-            </w:r>
           </w:p>
         </w:tc>
         <w:tc>
@@ -37015,14 +38001,6 @@
                 <w:rFonts w:eastAsia="Arial Unicode MS"/>
               </w:rPr>
             </w:pPr>
-            <w:proofErr w:type="spellStart"/>
-            <w:r>
-              <w:rPr>
-                <w:rFonts w:eastAsia="Arial Unicode MS"/>
-              </w:rPr>
-              <w:t>TXT</w:t>
-            </w:r>
-            <w:proofErr w:type="spellEnd"/>
           </w:p>
         </w:tc>
         <w:tc>
@@ -37035,26 +38013,6 @@
                 <w:rFonts w:eastAsia="Arial Unicode MS"/>
               </w:rPr>
             </w:pPr>
-            <w:r>
-              <w:rPr>
-                <w:rFonts w:eastAsia="Arial Unicode MS"/>
-              </w:rPr>
-              <w:t>0</w:t>
-            </w:r>
-            <w:proofErr w:type="gramStart"/>
-            <w:r>
-              <w:rPr>
-                <w:rFonts w:eastAsia="Arial Unicode MS"/>
-              </w:rPr>
-              <w:t>..</w:t>
-            </w:r>
-            <w:proofErr w:type="gramEnd"/>
-            <w:r>
-              <w:rPr>
-                <w:rFonts w:eastAsia="Arial Unicode MS"/>
-              </w:rPr>
-              <w:t>1</w:t>
-            </w:r>
           </w:p>
         </w:tc>
         <w:tc>
@@ -37079,12 +38037,6 @@
                 <w:rFonts w:ascii="Arial" w:eastAsia="Arial Unicode MS" w:hAnsi="Arial"/>
               </w:rPr>
             </w:pPr>
-            <w:r>
-              <w:rPr>
-                <w:rFonts w:ascii="Arial" w:eastAsia="Arial Unicode MS" w:hAnsi="Arial"/>
-              </w:rPr>
-              <w:t>Kan valideras av konsumerandesystem.</w:t>
-            </w:r>
           </w:p>
         </w:tc>
         <w:tc>
@@ -37142,26 +38094,6 @@
                 <w:rFonts w:eastAsia="Arial Unicode MS"/>
               </w:rPr>
             </w:pPr>
-            <w:r>
-              <w:rPr>
-                <w:rFonts w:eastAsia="Arial Unicode MS"/>
-              </w:rPr>
-              <w:t>(</w:t>
-            </w:r>
-            <w:proofErr w:type="spellStart"/>
-            <w:r>
-              <w:rPr>
-                <w:rFonts w:eastAsia="Arial Unicode MS"/>
-              </w:rPr>
-              <w:t>AnswerStep</w:t>
-            </w:r>
-            <w:proofErr w:type="spellEnd"/>
-            <w:r>
-              <w:rPr>
-                <w:rFonts w:eastAsia="Arial Unicode MS"/>
-              </w:rPr>
-              <w:t>)</w:t>
-            </w:r>
           </w:p>
         </w:tc>
         <w:tc>
@@ -37174,156 +38106,6 @@
                 <w:rFonts w:eastAsia="Arial Unicode MS"/>
               </w:rPr>
             </w:pPr>
-            <w:r>
-              <w:rPr>
-                <w:rFonts w:eastAsia="Arial Unicode MS"/>
-              </w:rPr>
-              <w:t xml:space="preserve">Specificerar giltiga intervall för inmatning. </w:t>
-            </w:r>
-          </w:p>
-          <w:p>
-            <w:pPr>
-              <w:rPr>
-                <w:rFonts w:eastAsia="Arial Unicode MS"/>
-                <w:lang w:val="en-US"/>
-              </w:rPr>
-            </w:pPr>
-            <w:r>
-              <w:rPr>
-                <w:rFonts w:eastAsia="Arial Unicode MS"/>
-                <w:lang w:val="en-US"/>
-              </w:rPr>
-              <w:t>(</w:t>
-            </w:r>
-            <w:proofErr w:type="spellStart"/>
-            <w:r>
-              <w:rPr>
-                <w:rFonts w:eastAsia="Arial Unicode MS"/>
-                <w:lang w:val="en-US"/>
-              </w:rPr>
-              <w:t>Gäller</w:t>
-            </w:r>
-            <w:proofErr w:type="spellEnd"/>
-            <w:r>
-              <w:rPr>
-                <w:rFonts w:eastAsia="Arial Unicode MS"/>
-                <w:lang w:val="en-US"/>
-              </w:rPr>
-              <w:t xml:space="preserve"> </w:t>
-            </w:r>
-            <w:proofErr w:type="spellStart"/>
-            <w:r>
-              <w:rPr>
-                <w:rFonts w:eastAsia="Arial Unicode MS"/>
-                <w:lang w:val="en-US"/>
-              </w:rPr>
-              <w:t>typ</w:t>
-            </w:r>
-            <w:proofErr w:type="spellEnd"/>
-            <w:r>
-              <w:rPr>
-                <w:rFonts w:eastAsia="Arial Unicode MS"/>
-                <w:lang w:val="en-US"/>
-              </w:rPr>
-              <w:t xml:space="preserve">: number, range, date, </w:t>
-            </w:r>
-            <w:proofErr w:type="spellStart"/>
-            <w:r>
-              <w:rPr>
-                <w:rFonts w:eastAsia="Arial Unicode MS"/>
-                <w:lang w:val="en-US"/>
-              </w:rPr>
-              <w:t>datetime</w:t>
-            </w:r>
-            <w:proofErr w:type="spellEnd"/>
-            <w:r>
-              <w:rPr>
-                <w:rFonts w:eastAsia="Arial Unicode MS"/>
-                <w:lang w:val="en-US"/>
-              </w:rPr>
-              <w:t xml:space="preserve">, </w:t>
-            </w:r>
-            <w:proofErr w:type="spellStart"/>
-            <w:r>
-              <w:rPr>
-                <w:rFonts w:eastAsia="Arial Unicode MS"/>
-                <w:lang w:val="en-US"/>
-              </w:rPr>
-              <w:t>datetime</w:t>
-            </w:r>
-            <w:proofErr w:type="spellEnd"/>
-            <w:r>
-              <w:rPr>
-                <w:rFonts w:eastAsia="Arial Unicode MS"/>
-                <w:lang w:val="en-US"/>
-              </w:rPr>
-              <w:t xml:space="preserve">-local, month, time </w:t>
-            </w:r>
-            <w:proofErr w:type="spellStart"/>
-            <w:r>
-              <w:rPr>
-                <w:rFonts w:eastAsia="Arial Unicode MS"/>
-                <w:lang w:val="en-US"/>
-              </w:rPr>
-              <w:t>och</w:t>
-            </w:r>
-            <w:proofErr w:type="spellEnd"/>
-            <w:r>
-              <w:rPr>
-                <w:rFonts w:eastAsia="Arial Unicode MS"/>
-                <w:lang w:val="en-US"/>
-              </w:rPr>
-              <w:t xml:space="preserve"> week)</w:t>
-            </w:r>
-          </w:p>
-          <w:p>
-            <w:pPr>
-              <w:rPr>
-                <w:rFonts w:eastAsia="Arial Unicode MS"/>
-              </w:rPr>
-            </w:pPr>
-            <w:proofErr w:type="spellStart"/>
-            <w:r>
-              <w:rPr>
-                <w:rFonts w:eastAsia="Arial Unicode MS"/>
-              </w:rPr>
-              <w:t>T.ex</w:t>
-            </w:r>
-            <w:proofErr w:type="spellEnd"/>
-            <w:r>
-              <w:rPr>
-                <w:rFonts w:eastAsia="Arial Unicode MS"/>
-              </w:rPr>
-              <w:t>: Skalningsfaktor för en ”</w:t>
-            </w:r>
-            <w:proofErr w:type="spellStart"/>
-            <w:r>
-              <w:rPr>
-                <w:rFonts w:eastAsia="Arial Unicode MS"/>
-              </w:rPr>
-              <w:t>slide</w:t>
-            </w:r>
-            <w:proofErr w:type="spellEnd"/>
-            <w:r>
-              <w:rPr>
-                <w:rFonts w:eastAsia="Arial Unicode MS"/>
-              </w:rPr>
-              <w:t xml:space="preserve">” </w:t>
-            </w:r>
-            <w:r>
-              <w:rPr>
-                <w:rFonts w:eastAsia="Arial Unicode MS"/>
-              </w:rPr>
-              <w:lastRenderedPageBreak/>
-              <w:t xml:space="preserve">kontroll. Ange värde för temperatur </w:t>
-            </w:r>
-            <w:r>
-              <w:rPr>
-                <w:rFonts w:eastAsia="Arial Unicode MS"/>
-              </w:rPr>
-              <w:br/>
-              <w:t>35-40.</w:t>
-            </w:r>
           </w:p>
         </w:tc>
         <w:tc>
@@ -37336,15 +38118,6 @@
                 <w:rFonts w:eastAsia="Arial Unicode MS"/>
               </w:rPr>
             </w:pPr>
-            <w:proofErr w:type="spellStart"/>
-            <w:r>
-              <w:rPr>
-                <w:rFonts w:eastAsia="Arial Unicode MS"/>
-              </w:rPr>
-              <w:lastRenderedPageBreak/>
-              <w:t>VÄ</w:t>
-            </w:r>
-            <w:proofErr w:type="spellEnd"/>
           </w:p>
         </w:tc>
         <w:tc>
@@ -37357,26 +38130,6 @@
                 <w:rFonts w:eastAsia="Arial Unicode MS"/>
               </w:rPr>
             </w:pPr>
-            <w:r>
-              <w:rPr>
-                <w:rFonts w:eastAsia="Arial Unicode MS"/>
-              </w:rPr>
-              <w:t>0</w:t>
-            </w:r>
-            <w:proofErr w:type="gramStart"/>
-            <w:r>
-              <w:rPr>
-                <w:rFonts w:eastAsia="Arial Unicode MS"/>
-              </w:rPr>
-              <w:t>..</w:t>
-            </w:r>
-            <w:proofErr w:type="gramEnd"/>
-            <w:r>
-              <w:rPr>
-                <w:rFonts w:eastAsia="Arial Unicode MS"/>
-              </w:rPr>
-              <w:t>1</w:t>
-            </w:r>
           </w:p>
         </w:tc>
         <w:tc>
@@ -40443,7 +41196,7 @@
           <w:lang w:eastAsia="sv-SE"/>
         </w:rPr>
         <w:drawing>
-          <wp:inline distT="0" distB="0" distL="0" distR="0" wp14:anchorId="6B128741" wp14:editId="40DBC658">
+          <wp:inline distT="0" distB="0" distL="0" distR="0" wp14:anchorId="2557E2BB" wp14:editId="37A1E8FD">
             <wp:extent cx="4998658" cy="2908054"/>
             <wp:effectExtent l="0" t="0" r="5715" b="0"/>
             <wp:docPr id="27" name="Bildobjekt 27" descr="MacOS:Users:marcodeluca:Documents:/Users/marcodeluca/Documents//Users/marcodeluca/Documents//Users/marcodeluca/Diagram2.jpg"/>
@@ -40628,7 +41381,7 @@
           <w:lang w:eastAsia="sv-SE"/>
         </w:rPr>
         <w:drawing>
-          <wp:inline distT="0" distB="0" distL="0" distR="0" wp14:anchorId="4A54F004" wp14:editId="37889F52">
+          <wp:inline distT="0" distB="0" distL="0" distR="0" wp14:anchorId="59740F92" wp14:editId="54862FD3">
             <wp:extent cx="5724136" cy="3586480"/>
             <wp:effectExtent l="0" t="0" r="0" b="0"/>
             <wp:docPr id="28" name="Bildobjekt 28" descr="MacOS:Users:marcodeluca:Documents:/Users/marcodeluca/Documents//Users/marcodeluca/Documents//Users/marcodeluca/Documents//Users/marcodeluca/Diagram.jpg"/>
@@ -40916,7 +41669,7 @@
           <w:lang w:eastAsia="sv-SE"/>
         </w:rPr>
         <w:drawing>
-          <wp:inline distT="0" distB="0" distL="0" distR="0" wp14:anchorId="0F54ECC7" wp14:editId="480C358E">
+          <wp:inline distT="0" distB="0" distL="0" distR="0" wp14:anchorId="3AE59F0C" wp14:editId="161370B2">
             <wp:extent cx="4946912" cy="2777510"/>
             <wp:effectExtent l="0" t="0" r="6350" b="0"/>
             <wp:docPr id="32" name="Bildobjekt 32" descr="MacOS:Users:marcodeluca:Documents:/Users/marcodeluca/Documents//Users/marcodeluca/Documents//Users/marcodeluca/Documents//Users/marcodeluca/Documents//Users/marcodeluca/Diagram1.jpg"/>
@@ -41140,7 +41893,7 @@
           <w:lang w:val="sv-SE" w:eastAsia="sv-SE"/>
         </w:rPr>
         <w:drawing>
-          <wp:inline distT="0" distB="0" distL="0" distR="0" wp14:anchorId="176F6952" wp14:editId="28283560">
+          <wp:inline distT="0" distB="0" distL="0" distR="0" wp14:anchorId="02D70E45" wp14:editId="0F4B29FD">
             <wp:extent cx="5390515" cy="2337435"/>
             <wp:effectExtent l="0" t="0" r="0" b="0"/>
             <wp:docPr id="33" name="Bildobjekt 33" descr="MacOS:Users:marcodeluca:Documents:/Users/marcodeluca/Documents//Users/marcodeluca/Documents//Users/marcodeluca/Documents//Users/marcodeluca/Documents//Users/marcodeluca/Documents//Users/marcodeluca/Diagram.jpg"/>
@@ -41256,7 +42009,7 @@
         </w:rPr>
         <w:lastRenderedPageBreak/>
         <w:drawing>
-          <wp:inline distT="0" distB="0" distL="0" distR="0" wp14:anchorId="29945B66" wp14:editId="3B832262">
+          <wp:inline distT="0" distB="0" distL="0" distR="0" wp14:anchorId="519675E0" wp14:editId="1434EE3D">
             <wp:extent cx="5390515" cy="3208020"/>
             <wp:effectExtent l="0" t="0" r="0" b="0"/>
             <wp:docPr id="34" name="Bildobjekt 34" descr="MacOS:Users:marcodeluca:Documents:/Users/marcodeluca/Documents//Users/marcodeluca/Documents//Users/marcodeluca/Documents//Users/marcodeluca/Documents//Users/marcodeluca/Documents//Users/marcodeluca/Documents//Users/marcodeluca/Diagram1.jpg"/>
@@ -41465,7 +42218,7 @@
           <w:lang w:val="sv-SE" w:eastAsia="sv-SE"/>
         </w:rPr>
         <w:drawing>
-          <wp:inline distT="0" distB="0" distL="0" distR="0" wp14:anchorId="30CAEAA3" wp14:editId="73982B4E">
+          <wp:inline distT="0" distB="0" distL="0" distR="0" wp14:anchorId="4DA46829" wp14:editId="373CCA1B">
             <wp:extent cx="5398135" cy="2028190"/>
             <wp:effectExtent l="0" t="0" r="12065" b="3810"/>
             <wp:docPr id="6" name="Bildobjekt 6" descr="MacOS:Users:marcodeluca:Documents:Kunder:SLL:eHälsa2.0:Formulärtjänst:/Users/marcodeluca/Diagram.jpg"/>
@@ -41571,7 +42324,7 @@
           <w:lang w:eastAsia="sv-SE"/>
         </w:rPr>
         <w:drawing>
-          <wp:inline distT="0" distB="0" distL="0" distR="0" wp14:anchorId="2FC2431A" wp14:editId="4A950859">
+          <wp:inline distT="0" distB="0" distL="0" distR="0" wp14:anchorId="32224626" wp14:editId="67E9FF90">
             <wp:extent cx="5398135" cy="1651635"/>
             <wp:effectExtent l="0" t="0" r="12065" b="0"/>
             <wp:docPr id="36" name="Bildobjekt 36" descr="MacOS:Users:marcodeluca:Documents:/Users/marcodeluca/Diagram.jpg"/>
@@ -41674,7 +42427,7 @@
           <w:lang w:eastAsia="sv-SE"/>
         </w:rPr>
         <w:drawing>
-          <wp:inline distT="0" distB="0" distL="0" distR="0" wp14:anchorId="526E183F" wp14:editId="64A50186">
+          <wp:inline distT="0" distB="0" distL="0" distR="0" wp14:anchorId="16FE1666" wp14:editId="2CAE0DCA">
             <wp:extent cx="5398135" cy="2197735"/>
             <wp:effectExtent l="0" t="0" r="12065" b="12065"/>
             <wp:docPr id="37" name="Bildobjekt 37" descr="MacOS:Users:marcodeluca:Documents:/Users/marcodeluca/Documents//Users/marcodeluca/Diagram1.jpg"/>
@@ -43211,7 +43964,7 @@
               <w:noProof/>
               <w:lang w:val="sv-SE"/>
             </w:rPr>
-            <w:t>61</w:t>
+            <w:t>59</w:t>
           </w:r>
           <w:r>
             <w:rPr>
@@ -43391,21 +44144,11 @@
           <w:r>
             <w:t xml:space="preserve"> </w:t>
           </w:r>
-          <w:r>
-            <w:fldChar w:fldCharType="begin"/>
-          </w:r>
-          <w:r>
-            <w:instrText xml:space="preserve"> DOCPROPERTY  Title  \* MERGEFORMAT </w:instrText>
-          </w:r>
-          <w:r>
-            <w:fldChar w:fldCharType="separate"/>
-          </w:r>
-          <w:r>
-            <w:t>SAD Hälsodeklaration Formulärtjänst</w:t>
-          </w:r>
-          <w:r>
-            <w:fldChar w:fldCharType="end"/>
-          </w:r>
+          <w:fldSimple w:instr=" DOCPROPERTY  Title  \* MERGEFORMAT ">
+            <w:r>
+              <w:t>SAD Hälsodeklaration Formulärtjänst</w:t>
+            </w:r>
+          </w:fldSimple>
         </w:p>
       </w:tc>
       <w:tc>
@@ -43448,21 +44191,11 @@
           <w:pPr>
             <w:pStyle w:val="Sidhuvud"/>
           </w:pPr>
-          <w:r>
-            <w:fldChar w:fldCharType="begin"/>
-          </w:r>
-          <w:r>
-            <w:instrText xml:space="preserve"> DOCPROPERTY  Ändrad  \* MERGEFORMAT </w:instrText>
-          </w:r>
-          <w:r>
-            <w:fldChar w:fldCharType="separate"/>
-          </w:r>
-          <w:r>
-            <w:t>2011-01-27</w:t>
-          </w:r>
-          <w:r>
-            <w:fldChar w:fldCharType="end"/>
-          </w:r>
+          <w:fldSimple w:instr=" DOCPROPERTY  Ändrad  \* MERGEFORMAT ">
+            <w:r>
+              <w:t>2011-01-27</w:t>
+            </w:r>
+          </w:fldSimple>
         </w:p>
       </w:tc>
     </w:tr>
@@ -43502,7 +44235,7 @@
               <w:lang w:eastAsia="sv-SE"/>
             </w:rPr>
             <w:drawing>
-              <wp:inline distT="0" distB="0" distL="0" distR="0" wp14:anchorId="30B758FA" wp14:editId="04DD406C">
+              <wp:inline distT="0" distB="0" distL="0" distR="0" wp14:anchorId="2FE79C99" wp14:editId="636F73A5">
                 <wp:extent cx="3042285" cy="233045"/>
                 <wp:effectExtent l="0" t="0" r="5715" b="0"/>
                 <wp:docPr id="5" name="Bild 5" descr="HSN_förvaltning_sv"/>
@@ -43638,7 +44371,7 @@
               <w:lang w:eastAsia="sv-SE"/>
             </w:rPr>
             <w:drawing>
-              <wp:inline distT="0" distB="0" distL="0" distR="0" wp14:anchorId="36FD1B4B" wp14:editId="270CDE98">
+              <wp:inline distT="0" distB="0" distL="0" distR="0" wp14:anchorId="45B46785" wp14:editId="34F42658">
                 <wp:extent cx="3042285" cy="233045"/>
                 <wp:effectExtent l="0" t="0" r="5715" b="0"/>
                 <wp:docPr id="1" name="Bild 1" descr="HSN_förvaltning_sv"/>
@@ -43764,7 +44497,7 @@
         <v:path o:extrusionok="f" gradientshapeok="t" o:connecttype="rect"/>
         <o:lock v:ext="edit" aspectratio="t"/>
       </v:shapetype>
-      <v:shape id="_x0000_i1036" type="#_x0000_t75" style="width:4.05pt;height:9.3pt" o:bullet="t">
+      <v:shape id="_x0000_i1042" type="#_x0000_t75" style="width:4.05pt;height:9.3pt" o:bullet="t">
         <v:imagedata r:id="rId1" o:title="Pil-v2-Word"/>
       </v:shape>
     </w:pict>
@@ -55098,7 +55831,7 @@
 </file>
 
 <file path=customXml/itemProps1.xml><?xml version="1.0" encoding="utf-8"?>
-<ds:datastoreItem xmlns:ds="http://schemas.openxmlformats.org/officeDocument/2006/customXml" ds:itemID="{8861D97B-AB4B-D84E-940B-EF7E4E4A4E88}">
+<ds:datastoreItem xmlns:ds="http://schemas.openxmlformats.org/officeDocument/2006/customXml" ds:itemID="{C95D7F68-F8FD-9244-B1B2-01B5F5AC2938}">
   <ds:schemaRefs>
     <ds:schemaRef ds:uri="http://schemas.openxmlformats.org/officeDocument/2006/bibliography"/>
   </ds:schemaRefs>

</xml_diff>

<commit_message>
FormTemplateType - TemplateId ändrat till TemplateIdType
FormTemplateInfoType
- Nytt element publishStatus
</commit_message>
<xml_diff>
--- a/ServiceInteractions/riv/eservicesupply/forminteractions/trunk/docs/SAD Formulartjanst.docx
+++ b/ServiceInteractions/riv/eservicesupply/forminteractions/trunk/docs/SAD Formulartjanst.docx
@@ -166,7 +166,7 @@
           <w:sz w:val="36"/>
           <w:lang w:val="sv-SE"/>
         </w:rPr>
-        <w:t>1</w:t>
+        <w:t>2</w:t>
       </w:r>
     </w:p>
     <w:p>
@@ -9514,55 +9514,139 @@
                 <w:sz w:val="20"/>
                 <w:lang w:eastAsia="en-US"/>
               </w:rPr>
-              <w:t>PA10</w:t>
-            </w:r>
-          </w:p>
-        </w:tc>
-        <w:tc>
-          <w:tcPr>
-            <w:tcW w:w="2856" w:type="dxa"/>
-            <w:shd w:val="clear" w:color="auto" w:fill="auto"/>
-          </w:tcPr>
-          <w:p>
-            <w:pPr>
-              <w:pStyle w:val="Brdtext"/>
-              <w:rPr>
-                <w:rFonts w:ascii="Arial" w:hAnsi="Arial"/>
-                <w:lang w:val="sv-SE"/>
-              </w:rPr>
-            </w:pPr>
-            <w:r>
-              <w:rPr>
-                <w:rFonts w:ascii="Arial" w:hAnsi="Arial"/>
-                <w:lang w:val="sv-SE"/>
-              </w:rPr>
-              <w:t>Marco de Luca</w:t>
-            </w:r>
-          </w:p>
-        </w:tc>
-        <w:tc>
-          <w:tcPr>
-            <w:tcW w:w="5002" w:type="dxa"/>
-            <w:shd w:val="clear" w:color="auto" w:fill="auto"/>
-          </w:tcPr>
-          <w:p>
-            <w:pPr>
-              <w:pStyle w:val="TableText0"/>
-              <w:spacing w:before="0" w:after="0"/>
+              <w:t>PA1</w:t>
+            </w:r>
+            <w:r>
               <w:rPr>
                 <w:rFonts w:ascii="Arial" w:hAnsi="Arial"/>
                 <w:sz w:val="20"/>
                 <w:lang w:eastAsia="en-US"/>
               </w:rPr>
-            </w:pPr>
-            <w:r>
+              <w:t>1</w:t>
+            </w:r>
+          </w:p>
+        </w:tc>
+        <w:tc>
+          <w:tcPr>
+            <w:tcW w:w="2856" w:type="dxa"/>
+            <w:shd w:val="clear" w:color="auto" w:fill="auto"/>
+          </w:tcPr>
+          <w:p>
+            <w:pPr>
+              <w:pStyle w:val="Brdtext"/>
+              <w:rPr>
+                <w:rFonts w:ascii="Arial" w:hAnsi="Arial"/>
+                <w:lang w:val="sv-SE"/>
+              </w:rPr>
+            </w:pPr>
+            <w:r>
+              <w:rPr>
+                <w:rFonts w:ascii="Arial" w:hAnsi="Arial"/>
+                <w:lang w:val="sv-SE"/>
+              </w:rPr>
+              <w:t>Marco de Luca</w:t>
+            </w:r>
+          </w:p>
+        </w:tc>
+        <w:tc>
+          <w:tcPr>
+            <w:tcW w:w="5002" w:type="dxa"/>
+            <w:shd w:val="clear" w:color="auto" w:fill="auto"/>
+          </w:tcPr>
+          <w:p>
+            <w:pPr>
+              <w:pStyle w:val="TableText0"/>
+              <w:spacing w:before="0" w:after="0"/>
               <w:rPr>
                 <w:rFonts w:ascii="Arial" w:hAnsi="Arial"/>
                 <w:sz w:val="20"/>
                 <w:lang w:eastAsia="en-US"/>
               </w:rPr>
+            </w:pPr>
+            <w:r>
+              <w:rPr>
+                <w:rFonts w:ascii="Arial" w:hAnsi="Arial"/>
+                <w:sz w:val="20"/>
+                <w:lang w:eastAsia="en-US"/>
+              </w:rPr>
               <w:t>Uppdatering (publishStatus).</w:t>
             </w:r>
+          </w:p>
+        </w:tc>
+      </w:tr>
+      <w:tr>
+        <w:tc>
+          <w:tcPr>
+            <w:tcW w:w="962" w:type="dxa"/>
+            <w:shd w:val="clear" w:color="auto" w:fill="auto"/>
+          </w:tcPr>
+          <w:p>
+            <w:pPr>
+              <w:pStyle w:val="TableText0"/>
+              <w:spacing w:before="0" w:after="0"/>
+              <w:rPr>
+                <w:rFonts w:ascii="Arial" w:hAnsi="Arial"/>
+                <w:sz w:val="20"/>
+                <w:lang w:eastAsia="en-US"/>
+              </w:rPr>
+            </w:pPr>
+            <w:r>
+              <w:rPr>
+                <w:rFonts w:ascii="Arial" w:hAnsi="Arial"/>
+                <w:sz w:val="20"/>
+                <w:lang w:eastAsia="en-US"/>
+              </w:rPr>
+              <w:t>PA12</w:t>
+            </w:r>
+          </w:p>
+        </w:tc>
+        <w:tc>
+          <w:tcPr>
+            <w:tcW w:w="2856" w:type="dxa"/>
+            <w:shd w:val="clear" w:color="auto" w:fill="auto"/>
+          </w:tcPr>
+          <w:p>
+            <w:pPr>
+              <w:pStyle w:val="Brdtext"/>
+              <w:rPr>
+                <w:rFonts w:ascii="Arial" w:hAnsi="Arial"/>
+                <w:lang w:val="sv-SE"/>
+              </w:rPr>
+            </w:pPr>
+            <w:r>
+              <w:rPr>
+                <w:rFonts w:ascii="Arial" w:hAnsi="Arial"/>
+                <w:lang w:val="sv-SE"/>
+              </w:rPr>
+              <w:t>Marco de Luca</w:t>
+            </w:r>
+          </w:p>
+        </w:tc>
+        <w:tc>
+          <w:tcPr>
+            <w:tcW w:w="5002" w:type="dxa"/>
+            <w:shd w:val="clear" w:color="auto" w:fill="auto"/>
+          </w:tcPr>
+          <w:p>
+            <w:pPr>
+              <w:pStyle w:val="TableText0"/>
+              <w:spacing w:before="0" w:after="0"/>
+              <w:rPr>
+                <w:rFonts w:ascii="Arial" w:hAnsi="Arial"/>
+                <w:sz w:val="20"/>
+                <w:lang w:eastAsia="en-US"/>
+              </w:rPr>
+            </w:pPr>
+            <w:r>
+              <w:rPr>
+                <w:rFonts w:ascii="Arial" w:hAnsi="Arial"/>
+                <w:sz w:val="20"/>
+                <w:lang w:eastAsia="en-US"/>
+              </w:rPr>
+              <w:t>Uppdatering av TemplateInfoType</w:t>
+            </w:r>
+            <w:bookmarkStart w:id="3" w:name="_GoBack"/>
+            <w:bookmarkEnd w:id="3"/>
           </w:p>
         </w:tc>
       </w:tr>
@@ -9574,7 +9658,7 @@
           <w:lang w:val="sv-SE"/>
         </w:rPr>
       </w:pPr>
-      <w:bookmarkStart w:id="3" w:name="_Toc265146572"/>
+      <w:bookmarkStart w:id="4" w:name="_Toc265146572"/>
       <w:bookmarkEnd w:id="2"/>
     </w:p>
     <w:p>
@@ -9605,13 +9689,13 @@
       <w:pPr>
         <w:pStyle w:val="Rubrik1Nr"/>
       </w:pPr>
-      <w:bookmarkStart w:id="4" w:name="_Toc220985970"/>
-      <w:bookmarkEnd w:id="3"/>
+      <w:bookmarkStart w:id="5" w:name="_Toc220985970"/>
+      <w:bookmarkEnd w:id="4"/>
       <w:r>
         <w:lastRenderedPageBreak/>
         <w:t>Allmän beskrivning</w:t>
       </w:r>
-      <w:bookmarkEnd w:id="4"/>
+      <w:bookmarkEnd w:id="5"/>
       <w:r>
         <w:t xml:space="preserve"> </w:t>
       </w:r>
@@ -9783,8 +9867,8 @@
           <w:lang w:val="sv-SE"/>
         </w:rPr>
       </w:pPr>
-      <w:bookmarkStart w:id="5" w:name="_Toc265471489"/>
-      <w:bookmarkStart w:id="6" w:name="_Toc271121519"/>
+      <w:bookmarkStart w:id="6" w:name="_Toc265471489"/>
+      <w:bookmarkStart w:id="7" w:name="_Toc271121519"/>
       <w:r>
         <w:rPr>
           <w:noProof/>
@@ -9792,7 +9876,7 @@
         </w:rPr>
         <w:lastRenderedPageBreak/>
         <w:drawing>
-          <wp:inline distT="0" distB="0" distL="0" distR="0" wp14:anchorId="3CE0A401" wp14:editId="110098A0">
+          <wp:inline distT="0" distB="0" distL="0" distR="0" wp14:anchorId="635405EE" wp14:editId="29745B12">
             <wp:extent cx="6138611" cy="3129874"/>
             <wp:effectExtent l="0" t="0" r="8255" b="0"/>
             <wp:docPr id="10" name="Bild 3"/>
@@ -9848,7 +9932,7 @@
           <w:lang w:val="sv-SE"/>
         </w:rPr>
       </w:pPr>
-      <w:bookmarkStart w:id="7" w:name="_Toc220550763"/>
+      <w:bookmarkStart w:id="8" w:name="_Toc220550763"/>
       <w:r>
         <w:rPr>
           <w:lang w:val="sv-SE"/>
@@ -9892,7 +9976,7 @@
         </w:rPr>
         <w:t xml:space="preserve">: </w:t>
       </w:r>
-      <w:bookmarkEnd w:id="5"/>
+      <w:bookmarkEnd w:id="6"/>
       <w:r>
         <w:rPr>
           <w:lang w:val="sv-SE"/>
@@ -9905,7 +9989,7 @@
         </w:rPr>
         <w:t xml:space="preserve">lösningens olika aktörer. </w:t>
       </w:r>
-      <w:bookmarkEnd w:id="6"/>
+      <w:bookmarkEnd w:id="7"/>
       <w:r>
         <w:rPr>
           <w:lang w:val="sv-SE"/>
@@ -9942,7 +10026,7 @@
         </w:rPr>
         <w:t>producent.</w:t>
       </w:r>
-      <w:bookmarkEnd w:id="7"/>
+      <w:bookmarkEnd w:id="8"/>
     </w:p>
     <w:p>
       <w:pPr>
@@ -10061,8 +10145,8 @@
           <w:lang w:eastAsia="sv-SE"/>
         </w:rPr>
       </w:pPr>
-      <w:bookmarkStart w:id="8" w:name="_Toc150236479"/>
-      <w:bookmarkStart w:id="9" w:name="_Toc265471410"/>
+      <w:bookmarkStart w:id="9" w:name="_Toc150236479"/>
+      <w:bookmarkStart w:id="10" w:name="_Toc265471410"/>
       <w:r>
         <w:br w:type="page"/>
       </w:r>
@@ -10071,14 +10155,14 @@
       <w:pPr>
         <w:pStyle w:val="Rubrik2Nr"/>
       </w:pPr>
-      <w:bookmarkStart w:id="10" w:name="_Toc220985971"/>
+      <w:bookmarkStart w:id="11" w:name="_Toc220985971"/>
       <w:r>
         <w:lastRenderedPageBreak/>
         <w:t>Syfte</w:t>
       </w:r>
-      <w:bookmarkEnd w:id="8"/>
       <w:bookmarkEnd w:id="9"/>
       <w:bookmarkEnd w:id="10"/>
+      <w:bookmarkEnd w:id="11"/>
     </w:p>
     <w:p>
       <w:r>
@@ -10214,8 +10298,8 @@
           <w:lang w:eastAsia="sv-SE"/>
         </w:rPr>
       </w:pPr>
-      <w:bookmarkStart w:id="11" w:name="_Toc150236480"/>
-      <w:bookmarkStart w:id="12" w:name="_Toc265471411"/>
+      <w:bookmarkStart w:id="12" w:name="_Toc150236480"/>
+      <w:bookmarkStart w:id="13" w:name="_Toc265471411"/>
       <w:r>
         <w:br w:type="page"/>
       </w:r>
@@ -10224,14 +10308,14 @@
       <w:pPr>
         <w:pStyle w:val="Rubrik2Nr"/>
       </w:pPr>
-      <w:bookmarkStart w:id="13" w:name="_Toc220985972"/>
+      <w:bookmarkStart w:id="14" w:name="_Toc220985972"/>
       <w:r>
         <w:lastRenderedPageBreak/>
         <w:t>Målgrupp</w:t>
       </w:r>
-      <w:bookmarkEnd w:id="11"/>
       <w:bookmarkEnd w:id="12"/>
       <w:bookmarkEnd w:id="13"/>
+      <w:bookmarkEnd w:id="14"/>
     </w:p>
     <w:p>
       <w:pPr>
@@ -10340,13 +10424,13 @@
       <w:pPr>
         <w:pStyle w:val="Rubrik3Nr"/>
       </w:pPr>
-      <w:bookmarkStart w:id="14" w:name="_Toc179610493"/>
-      <w:bookmarkStart w:id="15" w:name="_Toc220985973"/>
+      <w:bookmarkStart w:id="15" w:name="_Toc179610493"/>
+      <w:bookmarkStart w:id="16" w:name="_Toc220985973"/>
       <w:r>
         <w:t>Styrande dokument</w:t>
       </w:r>
-      <w:bookmarkEnd w:id="14"/>
       <w:bookmarkEnd w:id="15"/>
+      <w:bookmarkEnd w:id="16"/>
     </w:p>
     <w:tbl>
       <w:tblPr>
@@ -10790,19 +10874,19 @@
       <w:pPr>
         <w:pStyle w:val="Rubrik3Nr"/>
       </w:pPr>
-      <w:bookmarkStart w:id="16" w:name="_Toc148168196"/>
-      <w:bookmarkStart w:id="17" w:name="_Toc150236483"/>
-      <w:bookmarkStart w:id="18" w:name="_Toc265471414"/>
-      <w:bookmarkStart w:id="19" w:name="_Toc179610494"/>
-      <w:bookmarkStart w:id="20" w:name="_Toc220985974"/>
+      <w:bookmarkStart w:id="17" w:name="_Toc148168196"/>
+      <w:bookmarkStart w:id="18" w:name="_Toc150236483"/>
+      <w:bookmarkStart w:id="19" w:name="_Toc265471414"/>
+      <w:bookmarkStart w:id="20" w:name="_Toc179610494"/>
+      <w:bookmarkStart w:id="21" w:name="_Toc220985974"/>
       <w:r>
         <w:t>Stödjande dokument</w:t>
       </w:r>
-      <w:bookmarkEnd w:id="16"/>
       <w:bookmarkEnd w:id="17"/>
       <w:bookmarkEnd w:id="18"/>
       <w:bookmarkEnd w:id="19"/>
       <w:bookmarkEnd w:id="20"/>
+      <w:bookmarkEnd w:id="21"/>
     </w:p>
     <w:tbl>
       <w:tblPr>
@@ -11055,7 +11139,7 @@
           <w:lang w:eastAsia="sv-SE"/>
         </w:rPr>
       </w:pPr>
-      <w:bookmarkStart w:id="21" w:name="_Toc265471415"/>
+      <w:bookmarkStart w:id="22" w:name="_Toc265471415"/>
       <w:r>
         <w:br w:type="page"/>
       </w:r>
@@ -11072,7 +11156,7 @@
           <w:color w:val="auto"/>
         </w:rPr>
       </w:pPr>
-      <w:bookmarkStart w:id="22" w:name="_Toc220985975"/>
+      <w:bookmarkStart w:id="23" w:name="_Toc220985975"/>
       <w:r>
         <w:lastRenderedPageBreak/>
         <w:t>A</w:t>
@@ -11083,8 +11167,8 @@
       <w:r>
         <w:t xml:space="preserve"> representation</w:t>
       </w:r>
-      <w:bookmarkEnd w:id="21"/>
       <w:bookmarkEnd w:id="22"/>
+      <w:bookmarkEnd w:id="23"/>
     </w:p>
     <w:p>
       <w:pPr>
@@ -11404,7 +11488,7 @@
           <w:lang w:eastAsia="sv-SE"/>
         </w:rPr>
       </w:pPr>
-      <w:bookmarkStart w:id="23" w:name="_Toc265471416"/>
+      <w:bookmarkStart w:id="24" w:name="_Toc265471416"/>
       <w:r>
         <w:br w:type="page"/>
       </w:r>
@@ -11413,7 +11497,7 @@
       <w:pPr>
         <w:pStyle w:val="Rubrik2Nr"/>
       </w:pPr>
-      <w:bookmarkStart w:id="24" w:name="_Toc220985976"/>
+      <w:bookmarkStart w:id="25" w:name="_Toc220985976"/>
       <w:r>
         <w:lastRenderedPageBreak/>
         <w:t>Arkitekturella m</w:t>
@@ -11421,23 +11505,23 @@
       <w:r>
         <w:t>ål</w:t>
       </w:r>
-      <w:bookmarkEnd w:id="23"/>
       <w:bookmarkEnd w:id="24"/>
+      <w:bookmarkEnd w:id="25"/>
     </w:p>
     <w:p>
       <w:pPr>
         <w:pStyle w:val="Rubrik3Nr"/>
       </w:pPr>
-      <w:bookmarkStart w:id="25" w:name="_Toc265471417"/>
-      <w:bookmarkStart w:id="26" w:name="_Toc220985977"/>
+      <w:bookmarkStart w:id="26" w:name="_Toc265471417"/>
+      <w:bookmarkStart w:id="27" w:name="_Toc220985977"/>
       <w:r>
         <w:t>M</w:t>
       </w:r>
       <w:r>
         <w:t>ål</w:t>
       </w:r>
-      <w:bookmarkEnd w:id="25"/>
       <w:bookmarkEnd w:id="26"/>
+      <w:bookmarkEnd w:id="27"/>
     </w:p>
     <w:p>
       <w:pPr>
@@ -11825,22 +11909,22 @@
       <w:pPr>
         <w:pStyle w:val="Rubrik2Nr"/>
       </w:pPr>
-      <w:bookmarkStart w:id="27" w:name="_Toc220985978"/>
+      <w:bookmarkStart w:id="28" w:name="_Toc220985978"/>
       <w:r>
         <w:lastRenderedPageBreak/>
         <w:t>Arkitekturella beslut</w:t>
       </w:r>
-      <w:bookmarkEnd w:id="27"/>
+      <w:bookmarkEnd w:id="28"/>
     </w:p>
     <w:p>
       <w:pPr>
         <w:pStyle w:val="Rubrik3Nr"/>
       </w:pPr>
-      <w:bookmarkStart w:id="28" w:name="_Toc220985979"/>
+      <w:bookmarkStart w:id="29" w:name="_Toc220985979"/>
       <w:r>
         <w:t>Signering av formulär</w:t>
       </w:r>
-      <w:bookmarkEnd w:id="28"/>
+      <w:bookmarkEnd w:id="29"/>
     </w:p>
     <w:p>
       <w:r>
@@ -11852,11 +11936,11 @@
       <w:pPr>
         <w:pStyle w:val="Rubrik3Nr"/>
       </w:pPr>
-      <w:bookmarkStart w:id="29" w:name="_Toc220985980"/>
+      <w:bookmarkStart w:id="30" w:name="_Toc220985980"/>
       <w:r>
         <w:t>Stöd för ärenderutin</w:t>
       </w:r>
-      <w:bookmarkEnd w:id="29"/>
+      <w:bookmarkEnd w:id="30"/>
     </w:p>
     <w:p>
       <w:r>
@@ -11946,11 +12030,11 @@
       <w:pPr>
         <w:pStyle w:val="Rubrik3Nr"/>
       </w:pPr>
-      <w:bookmarkStart w:id="30" w:name="_Toc220985981"/>
+      <w:bookmarkStart w:id="31" w:name="_Toc220985981"/>
       <w:r>
         <w:t>Formulärmotor</w:t>
       </w:r>
-      <w:bookmarkEnd w:id="30"/>
+      <w:bookmarkEnd w:id="31"/>
     </w:p>
     <w:p>
       <w:r>
@@ -11997,7 +12081,7 @@
           <w:lang w:eastAsia="sv-SE"/>
         </w:rPr>
       </w:pPr>
-      <w:bookmarkStart w:id="31" w:name="_Toc193246104"/>
+      <w:bookmarkStart w:id="32" w:name="_Toc193246104"/>
       <w:r>
         <w:br w:type="page"/>
       </w:r>
@@ -12006,13 +12090,13 @@
       <w:pPr>
         <w:pStyle w:val="Rubrik3Nr"/>
       </w:pPr>
-      <w:bookmarkStart w:id="32" w:name="_Toc220985982"/>
+      <w:bookmarkStart w:id="33" w:name="_Toc220985982"/>
       <w:r>
         <w:lastRenderedPageBreak/>
         <w:t>Avgränsning användande av engagemangsindex</w:t>
       </w:r>
-      <w:bookmarkEnd w:id="31"/>
       <w:bookmarkEnd w:id="32"/>
+      <w:bookmarkEnd w:id="33"/>
     </w:p>
     <w:p>
       <w:r>
@@ -12140,14 +12224,14 @@
       <w:pPr>
         <w:pStyle w:val="Rubrik3Nr"/>
       </w:pPr>
-      <w:bookmarkStart w:id="33" w:name="_Toc220985983"/>
+      <w:bookmarkStart w:id="34" w:name="_Toc220985983"/>
       <w:r>
         <w:t xml:space="preserve">Presentationsregler </w:t>
       </w:r>
       <w:r>
         <w:t>grafiskt gränssnitt</w:t>
       </w:r>
-      <w:bookmarkEnd w:id="33"/>
+      <w:bookmarkEnd w:id="34"/>
     </w:p>
     <w:p>
       <w:r>
@@ -12242,14 +12326,14 @@
       <w:pPr>
         <w:pStyle w:val="Rubrik3Nr"/>
       </w:pPr>
-      <w:bookmarkStart w:id="34" w:name="_Toc220985984"/>
+      <w:bookmarkStart w:id="35" w:name="_Toc220985984"/>
       <w:r>
         <w:t>Användargränssnitt</w:t>
       </w:r>
       <w:r>
         <w:t xml:space="preserve"> saknas</w:t>
       </w:r>
-      <w:bookmarkEnd w:id="34"/>
+      <w:bookmarkEnd w:id="35"/>
     </w:p>
     <w:p>
       <w:r>
@@ -12267,7 +12351,7 @@
       <w:pPr>
         <w:spacing w:before="0" w:after="0"/>
       </w:pPr>
-      <w:bookmarkStart w:id="35" w:name="_Toc265471419"/>
+      <w:bookmarkStart w:id="36" w:name="_Toc265471419"/>
       <w:r>
         <w:br w:type="page"/>
       </w:r>
@@ -12276,12 +12360,12 @@
       <w:pPr>
         <w:pStyle w:val="Rubrik3Nr"/>
       </w:pPr>
-      <w:bookmarkStart w:id="36" w:name="_Toc220985985"/>
+      <w:bookmarkStart w:id="37" w:name="_Toc220985985"/>
       <w:r>
         <w:lastRenderedPageBreak/>
         <w:t>Formulärmotor</w:t>
       </w:r>
-      <w:bookmarkEnd w:id="36"/>
+      <w:bookmarkEnd w:id="37"/>
       <w:r>
         <w:t xml:space="preserve"> </w:t>
       </w:r>
@@ -12347,12 +12431,12 @@
       <w:pPr>
         <w:pStyle w:val="Rubrik2Nr"/>
       </w:pPr>
-      <w:bookmarkStart w:id="37" w:name="_Toc220985986"/>
+      <w:bookmarkStart w:id="38" w:name="_Toc220985986"/>
       <w:r>
         <w:t>Prioriterade områden</w:t>
       </w:r>
-      <w:bookmarkEnd w:id="35"/>
-      <w:bookmarkEnd w:id="37"/>
+      <w:bookmarkEnd w:id="36"/>
+      <w:bookmarkEnd w:id="38"/>
     </w:p>
     <w:p>
       <w:r>
@@ -12626,14 +12710,14 @@
         <w:lastRenderedPageBreak/>
         <w:t xml:space="preserve"> </w:t>
       </w:r>
-      <w:bookmarkStart w:id="38" w:name="_Toc220985987"/>
+      <w:bookmarkStart w:id="39" w:name="_Toc220985987"/>
       <w:r>
         <w:rPr>
           <w:bCs w:val="0"/>
         </w:rPr>
         <w:t>Följsamhet mot T-bokens styrande principer</w:t>
       </w:r>
-      <w:bookmarkEnd w:id="38"/>
+      <w:bookmarkEnd w:id="39"/>
     </w:p>
     <w:p>
       <w:r>
@@ -12681,19 +12765,19 @@
             <w:pPr>
               <w:pStyle w:val="Rubrik3Nr"/>
             </w:pPr>
-            <w:bookmarkStart w:id="39" w:name="_Toc271877305"/>
-            <w:bookmarkStart w:id="40" w:name="_Toc155248467"/>
-            <w:bookmarkStart w:id="41" w:name="_Toc272420748"/>
-            <w:bookmarkStart w:id="42" w:name="_Toc179610502"/>
-            <w:bookmarkStart w:id="43" w:name="_Toc220985988"/>
+            <w:bookmarkStart w:id="40" w:name="_Toc271877305"/>
+            <w:bookmarkStart w:id="41" w:name="_Toc155248467"/>
+            <w:bookmarkStart w:id="42" w:name="_Toc272420748"/>
+            <w:bookmarkStart w:id="43" w:name="_Toc179610502"/>
+            <w:bookmarkStart w:id="44" w:name="_Toc220985988"/>
             <w:r>
               <w:t>IT2: Informationssäkerhet</w:t>
             </w:r>
-            <w:bookmarkEnd w:id="39"/>
             <w:bookmarkEnd w:id="40"/>
             <w:bookmarkEnd w:id="41"/>
             <w:bookmarkEnd w:id="42"/>
             <w:bookmarkEnd w:id="43"/>
+            <w:bookmarkEnd w:id="44"/>
           </w:p>
         </w:tc>
       </w:tr>
@@ -13051,13 +13135,13 @@
             <w:pPr>
               <w:pStyle w:val="Rubrik3Nr"/>
             </w:pPr>
-            <w:bookmarkStart w:id="44" w:name="_Toc179610503"/>
-            <w:bookmarkStart w:id="45" w:name="_Toc220985989"/>
+            <w:bookmarkStart w:id="45" w:name="_Toc179610503"/>
+            <w:bookmarkStart w:id="46" w:name="_Toc220985989"/>
             <w:r>
               <w:t>IT3: Nationell funktionell skalbarhet</w:t>
             </w:r>
-            <w:bookmarkEnd w:id="44"/>
             <w:bookmarkEnd w:id="45"/>
+            <w:bookmarkEnd w:id="46"/>
           </w:p>
         </w:tc>
       </w:tr>
@@ -13277,19 +13361,19 @@
             <w:pPr>
               <w:pStyle w:val="Rubrik3Nr"/>
             </w:pPr>
-            <w:bookmarkStart w:id="46" w:name="_Toc271877307"/>
-            <w:bookmarkStart w:id="47" w:name="_Toc155248469"/>
-            <w:bookmarkStart w:id="48" w:name="_Toc272420750"/>
-            <w:bookmarkStart w:id="49" w:name="_Toc179610504"/>
-            <w:bookmarkStart w:id="50" w:name="_Toc220985990"/>
+            <w:bookmarkStart w:id="47" w:name="_Toc271877307"/>
+            <w:bookmarkStart w:id="48" w:name="_Toc155248469"/>
+            <w:bookmarkStart w:id="49" w:name="_Toc272420750"/>
+            <w:bookmarkStart w:id="50" w:name="_Toc179610504"/>
+            <w:bookmarkStart w:id="51" w:name="_Toc220985990"/>
             <w:r>
               <w:t>IT4: Lös koppling</w:t>
             </w:r>
-            <w:bookmarkEnd w:id="46"/>
             <w:bookmarkEnd w:id="47"/>
             <w:bookmarkEnd w:id="48"/>
             <w:bookmarkEnd w:id="49"/>
             <w:bookmarkEnd w:id="50"/>
+            <w:bookmarkEnd w:id="51"/>
           </w:p>
         </w:tc>
       </w:tr>
@@ -13736,19 +13820,19 @@
             <w:pPr>
               <w:pStyle w:val="Rubrik3Nr"/>
             </w:pPr>
-            <w:bookmarkStart w:id="51" w:name="_Toc271877308"/>
-            <w:bookmarkStart w:id="52" w:name="_Toc155248470"/>
-            <w:bookmarkStart w:id="53" w:name="_Toc272420751"/>
-            <w:bookmarkStart w:id="54" w:name="_Toc179610505"/>
-            <w:bookmarkStart w:id="55" w:name="_Toc220985991"/>
+            <w:bookmarkStart w:id="52" w:name="_Toc271877308"/>
+            <w:bookmarkStart w:id="53" w:name="_Toc155248470"/>
+            <w:bookmarkStart w:id="54" w:name="_Toc272420751"/>
+            <w:bookmarkStart w:id="55" w:name="_Toc179610505"/>
+            <w:bookmarkStart w:id="56" w:name="_Toc220985991"/>
             <w:r>
               <w:t>IT5: Lokalt driven e-tjänsteförsörjning</w:t>
             </w:r>
-            <w:bookmarkEnd w:id="51"/>
             <w:bookmarkEnd w:id="52"/>
             <w:bookmarkEnd w:id="53"/>
             <w:bookmarkEnd w:id="54"/>
             <w:bookmarkEnd w:id="55"/>
+            <w:bookmarkEnd w:id="56"/>
           </w:p>
         </w:tc>
       </w:tr>
@@ -14106,17 +14190,17 @@
             <w:pPr>
               <w:pStyle w:val="Rubrik3Nr"/>
             </w:pPr>
-            <w:bookmarkStart w:id="56" w:name="_Toc155248471"/>
-            <w:bookmarkStart w:id="57" w:name="_Toc272420752"/>
-            <w:bookmarkStart w:id="58" w:name="_Toc179610506"/>
-            <w:bookmarkStart w:id="59" w:name="_Toc220985992"/>
+            <w:bookmarkStart w:id="57" w:name="_Toc155248471"/>
+            <w:bookmarkStart w:id="58" w:name="_Toc272420752"/>
+            <w:bookmarkStart w:id="59" w:name="_Toc179610506"/>
+            <w:bookmarkStart w:id="60" w:name="_Toc220985992"/>
             <w:r>
               <w:t>IT6: Samverkan i federation</w:t>
             </w:r>
-            <w:bookmarkEnd w:id="56"/>
             <w:bookmarkEnd w:id="57"/>
             <w:bookmarkEnd w:id="58"/>
             <w:bookmarkEnd w:id="59"/>
+            <w:bookmarkEnd w:id="60"/>
           </w:p>
         </w:tc>
       </w:tr>
@@ -14653,17 +14737,17 @@
       <w:pPr>
         <w:pStyle w:val="Rubrik2Nr"/>
       </w:pPr>
-      <w:bookmarkStart w:id="60" w:name="_Toc265471421"/>
+      <w:bookmarkStart w:id="61" w:name="_Toc265471421"/>
       <w:r>
         <w:br w:type="page"/>
       </w:r>
-      <w:bookmarkStart w:id="61" w:name="_Toc220985993"/>
+      <w:bookmarkStart w:id="62" w:name="_Toc220985993"/>
       <w:r>
         <w:lastRenderedPageBreak/>
         <w:t>Översikt</w:t>
       </w:r>
-      <w:bookmarkEnd w:id="60"/>
       <w:bookmarkEnd w:id="61"/>
+      <w:bookmarkEnd w:id="62"/>
     </w:p>
     <w:p/>
     <w:p>
@@ -14673,14 +14757,14 @@
           <w:i/>
         </w:rPr>
       </w:pPr>
-      <w:bookmarkStart w:id="62" w:name="_Toc220550764"/>
+      <w:bookmarkStart w:id="63" w:name="_Toc220550764"/>
       <w:r>
         <w:rPr>
           <w:noProof/>
           <w:lang w:val="sv-SE" w:eastAsia="sv-SE"/>
         </w:rPr>
         <w:drawing>
-          <wp:inline distT="0" distB="0" distL="0" distR="0" wp14:anchorId="5EEBF8EE" wp14:editId="1DB9B541">
+          <wp:inline distT="0" distB="0" distL="0" distR="0" wp14:anchorId="6FD692AF" wp14:editId="15C638EA">
             <wp:extent cx="5327437" cy="2652149"/>
             <wp:effectExtent l="0" t="0" r="6985" b="0"/>
             <wp:docPr id="2" name="Bild 2"/>
@@ -14755,7 +14839,7 @@
       <w:r>
         <w:t>: Översikt</w:t>
       </w:r>
-      <w:bookmarkEnd w:id="62"/>
+      <w:bookmarkEnd w:id="63"/>
       <w:r>
         <w:rPr>
           <w:i/>
@@ -15153,12 +15237,12 @@
       <w:pPr>
         <w:pStyle w:val="Rubrik3Nr"/>
       </w:pPr>
-      <w:bookmarkStart w:id="63" w:name="_Toc220985994"/>
+      <w:bookmarkStart w:id="64" w:name="_Toc220985994"/>
       <w:r>
         <w:lastRenderedPageBreak/>
         <w:t>Översikt och mål</w:t>
       </w:r>
-      <w:bookmarkEnd w:id="63"/>
+      <w:bookmarkEnd w:id="64"/>
     </w:p>
     <w:p>
       <w:r>
@@ -15495,7 +15579,7 @@
         </w:rPr>
         <w:lastRenderedPageBreak/>
         <w:drawing>
-          <wp:inline distT="0" distB="0" distL="0" distR="0" wp14:anchorId="786B3C93" wp14:editId="44FFDBEC">
+          <wp:inline distT="0" distB="0" distL="0" distR="0" wp14:anchorId="70822DDD" wp14:editId="4D2674B7">
             <wp:extent cx="5400040" cy="3800661"/>
             <wp:effectExtent l="0" t="0" r="10160" b="9525"/>
             <wp:docPr id="7" name="Bild 7"/>
@@ -15548,7 +15632,7 @@
       <w:pPr>
         <w:pStyle w:val="Beskrivning"/>
       </w:pPr>
-      <w:bookmarkStart w:id="64" w:name="_Toc220550765"/>
+      <w:bookmarkStart w:id="65" w:name="_Toc220550765"/>
       <w:r>
         <w:t xml:space="preserve">Figur </w:t>
       </w:r>
@@ -15576,7 +15660,7 @@
       <w:r>
         <w:t>: Översikt och mål</w:t>
       </w:r>
-      <w:bookmarkEnd w:id="64"/>
+      <w:bookmarkEnd w:id="65"/>
     </w:p>
     <w:p>
       <w:pPr>
@@ -15622,12 +15706,12 @@
       <w:pPr>
         <w:pStyle w:val="Rubrik3Nr"/>
       </w:pPr>
-      <w:bookmarkStart w:id="65" w:name="_Toc220985995"/>
+      <w:bookmarkStart w:id="66" w:name="_Toc220985995"/>
       <w:r>
         <w:lastRenderedPageBreak/>
         <w:t>Teknisk lösning</w:t>
       </w:r>
-      <w:bookmarkEnd w:id="65"/>
+      <w:bookmarkEnd w:id="66"/>
     </w:p>
     <w:p>
       <w:pPr>
@@ -15643,7 +15727,7 @@
           <w:lang w:eastAsia="sv-SE"/>
         </w:rPr>
         <w:drawing>
-          <wp:inline distT="0" distB="0" distL="0" distR="0" wp14:anchorId="26A4C4C7" wp14:editId="1A1DCA2E">
+          <wp:inline distT="0" distB="0" distL="0" distR="0" wp14:anchorId="57586D04" wp14:editId="765B18CD">
             <wp:extent cx="5400040" cy="2833050"/>
             <wp:effectExtent l="0" t="0" r="10160" b="12065"/>
             <wp:docPr id="29" name="Bild 16"/>
@@ -15699,7 +15783,7 @@
           <w:i/>
         </w:rPr>
       </w:pPr>
-      <w:bookmarkStart w:id="66" w:name="_Toc220550766"/>
+      <w:bookmarkStart w:id="67" w:name="_Toc220550766"/>
       <w:r>
         <w:t xml:space="preserve">Figur </w:t>
       </w:r>
@@ -15727,7 +15811,7 @@
       <w:r>
         <w:t>: Övergripande bild teknisk lösning</w:t>
       </w:r>
-      <w:bookmarkEnd w:id="66"/>
+      <w:bookmarkEnd w:id="67"/>
       <w:r>
         <w:rPr>
           <w:i/>
@@ -16694,12 +16778,12 @@
       <w:pPr>
         <w:pStyle w:val="Rubrik1Nr"/>
       </w:pPr>
-      <w:bookmarkStart w:id="67" w:name="_Toc220985996"/>
+      <w:bookmarkStart w:id="68" w:name="_Toc220985996"/>
       <w:r>
         <w:lastRenderedPageBreak/>
         <w:t>Användargränssnitt</w:t>
       </w:r>
-      <w:bookmarkEnd w:id="67"/>
+      <w:bookmarkEnd w:id="68"/>
     </w:p>
     <w:p>
       <w:r>
@@ -16736,11 +16820,11 @@
       <w:pPr>
         <w:pStyle w:val="Rubrik2Nr"/>
       </w:pPr>
-      <w:bookmarkStart w:id="68" w:name="_Toc220985997"/>
+      <w:bookmarkStart w:id="69" w:name="_Toc220985997"/>
       <w:r>
         <w:t>Användargränssnitt för invånare</w:t>
       </w:r>
-      <w:bookmarkEnd w:id="68"/>
+      <w:bookmarkEnd w:id="69"/>
     </w:p>
     <w:p>
       <w:r>
@@ -16816,11 +16900,11 @@
       <w:pPr>
         <w:pStyle w:val="Rubrik2Nr"/>
       </w:pPr>
-      <w:bookmarkStart w:id="69" w:name="_Toc220985998"/>
+      <w:bookmarkStart w:id="70" w:name="_Toc220985998"/>
       <w:r>
         <w:t>Användargränssnitt för administratör av formulärmotor</w:t>
       </w:r>
-      <w:bookmarkEnd w:id="69"/>
+      <w:bookmarkEnd w:id="70"/>
     </w:p>
     <w:p>
       <w:r>
@@ -16906,11 +16990,11 @@
       <w:pPr>
         <w:pStyle w:val="Rubrik2Nr"/>
       </w:pPr>
-      <w:bookmarkStart w:id="70" w:name="_Toc220985999"/>
+      <w:bookmarkStart w:id="71" w:name="_Toc220985999"/>
       <w:r>
         <w:t>Användargränssnitt för medarbetare</w:t>
       </w:r>
-      <w:bookmarkEnd w:id="70"/>
+      <w:bookmarkEnd w:id="71"/>
     </w:p>
     <w:p>
       <w:r>
@@ -16985,7 +17069,7 @@
       <w:pPr>
         <w:pStyle w:val="Rubrik2Nr"/>
       </w:pPr>
-      <w:bookmarkStart w:id="71" w:name="_Toc220986000"/>
+      <w:bookmarkStart w:id="72" w:name="_Toc220986000"/>
       <w:r>
         <w:t>Användningsfall</w:t>
       </w:r>
@@ -16998,7 +17082,7 @@
       <w:r>
         <w:t xml:space="preserve"> Översikt</w:t>
       </w:r>
-      <w:bookmarkEnd w:id="71"/>
+      <w:bookmarkEnd w:id="72"/>
     </w:p>
     <w:p>
       <w:r>
@@ -17374,8 +17458,8 @@
           <w:lang w:val="sv-SE"/>
         </w:rPr>
       </w:pPr>
-      <w:bookmarkStart w:id="72" w:name="_Toc220550767"/>
-      <w:bookmarkStart w:id="73" w:name="_Toc271121522"/>
+      <w:bookmarkStart w:id="73" w:name="_Toc220550767"/>
+      <w:bookmarkStart w:id="74" w:name="_Toc271121522"/>
       <w:r>
         <w:rPr>
           <w:lang w:val="sv-SE"/>
@@ -17444,7 +17528,7 @@
         </w:rPr>
         <w:t>nvändningsfallsöversikt</w:t>
       </w:r>
-      <w:bookmarkEnd w:id="72"/>
+      <w:bookmarkEnd w:id="73"/>
       <w:r>
         <w:rPr>
           <w:lang w:val="sv-SE"/>
@@ -17457,7 +17541,7 @@
         </w:rPr>
         <w:t xml:space="preserve"> </w:t>
       </w:r>
-      <w:bookmarkEnd w:id="73"/>
+      <w:bookmarkEnd w:id="74"/>
     </w:p>
     <w:p>
       <w:pPr>
@@ -17471,7 +17555,7 @@
           <w:lang w:eastAsia="sv-SE"/>
         </w:rPr>
       </w:pPr>
-      <w:bookmarkStart w:id="74" w:name="_Toc265471425"/>
+      <w:bookmarkStart w:id="75" w:name="_Toc265471425"/>
       <w:r>
         <w:br w:type="page"/>
       </w:r>
@@ -17480,13 +17564,13 @@
       <w:pPr>
         <w:pStyle w:val="Rubrik2Nr"/>
       </w:pPr>
-      <w:bookmarkStart w:id="75" w:name="_Toc220986001"/>
+      <w:bookmarkStart w:id="76" w:name="_Toc220986001"/>
       <w:r>
         <w:lastRenderedPageBreak/>
         <w:t>Aktörsinformation</w:t>
       </w:r>
-      <w:bookmarkEnd w:id="74"/>
       <w:bookmarkEnd w:id="75"/>
+      <w:bookmarkEnd w:id="76"/>
     </w:p>
     <w:p>
       <w:r>
@@ -17495,7 +17579,7 @@
           <w:lang w:eastAsia="sv-SE"/>
         </w:rPr>
         <w:drawing>
-          <wp:inline distT="0" distB="0" distL="0" distR="0" wp14:anchorId="03E20FEB" wp14:editId="12896F9C">
+          <wp:inline distT="0" distB="0" distL="0" distR="0" wp14:anchorId="1FD37553" wp14:editId="0E48A694">
             <wp:extent cx="4841998" cy="3447561"/>
             <wp:effectExtent l="0" t="0" r="9525" b="6985"/>
             <wp:docPr id="20" name="Bild 12"/>
@@ -17551,7 +17635,7 @@
           <w:lang w:val="sv-SE"/>
         </w:rPr>
       </w:pPr>
-      <w:bookmarkStart w:id="76" w:name="_Toc220550768"/>
+      <w:bookmarkStart w:id="77" w:name="_Toc220550768"/>
       <w:r>
         <w:rPr>
           <w:lang w:val="sv-SE"/>
@@ -17602,7 +17686,7 @@
         </w:rPr>
         <w:t>Aktörsinformation</w:t>
       </w:r>
-      <w:bookmarkEnd w:id="76"/>
+      <w:bookmarkEnd w:id="77"/>
       <w:r>
         <w:rPr>
           <w:lang w:val="sv-SE"/>
@@ -17615,11 +17699,11 @@
       <w:pPr>
         <w:pStyle w:val="Rubrik3Nr"/>
       </w:pPr>
-      <w:bookmarkStart w:id="77" w:name="_Toc220986002"/>
+      <w:bookmarkStart w:id="78" w:name="_Toc220986002"/>
       <w:r>
         <w:t>Användare/Patient</w:t>
       </w:r>
-      <w:bookmarkEnd w:id="77"/>
+      <w:bookmarkEnd w:id="78"/>
     </w:p>
     <w:p>
       <w:r>
@@ -17639,11 +17723,11 @@
       <w:pPr>
         <w:pStyle w:val="Rubrik3Nr"/>
       </w:pPr>
-      <w:bookmarkStart w:id="78" w:name="_Toc220986003"/>
+      <w:bookmarkStart w:id="79" w:name="_Toc220986003"/>
       <w:r>
         <w:t>Medarbetare/Vård personal</w:t>
       </w:r>
-      <w:bookmarkEnd w:id="78"/>
+      <w:bookmarkEnd w:id="79"/>
     </w:p>
     <w:p>
       <w:r>
@@ -17654,11 +17738,11 @@
       <w:pPr>
         <w:pStyle w:val="Rubrik3Nr"/>
       </w:pPr>
-      <w:bookmarkStart w:id="79" w:name="_Toc220986004"/>
+      <w:bookmarkStart w:id="80" w:name="_Toc220986004"/>
       <w:r>
         <w:t>Mina Vårdkontakter</w:t>
       </w:r>
-      <w:bookmarkEnd w:id="79"/>
+      <w:bookmarkEnd w:id="80"/>
     </w:p>
     <w:p>
       <w:r>
@@ -17672,14 +17756,14 @@
       <w:pPr>
         <w:pStyle w:val="Rubrik3Nr"/>
       </w:pPr>
-      <w:bookmarkStart w:id="80" w:name="_Toc220986005"/>
+      <w:bookmarkStart w:id="81" w:name="_Toc220986005"/>
       <w:r>
         <w:t>Formulär</w:t>
       </w:r>
       <w:r>
         <w:t>motor</w:t>
       </w:r>
-      <w:bookmarkEnd w:id="80"/>
+      <w:bookmarkEnd w:id="81"/>
     </w:p>
     <w:p>
       <w:r>
@@ -17781,11 +17865,11 @@
       <w:pPr>
         <w:pStyle w:val="Rubrik3Nr"/>
       </w:pPr>
-      <w:bookmarkStart w:id="81" w:name="_Toc220986006"/>
+      <w:bookmarkStart w:id="82" w:name="_Toc220986006"/>
       <w:r>
         <w:t>Vårdsystem</w:t>
       </w:r>
-      <w:bookmarkEnd w:id="81"/>
+      <w:bookmarkEnd w:id="82"/>
     </w:p>
     <w:p>
       <w:r>
@@ -17806,11 +17890,11 @@
       <w:pPr>
         <w:pStyle w:val="Rubrik3Nr"/>
       </w:pPr>
-      <w:bookmarkStart w:id="82" w:name="_Toc220986007"/>
+      <w:bookmarkStart w:id="83" w:name="_Toc220986007"/>
       <w:r>
         <w:t>Engagemangsindex</w:t>
       </w:r>
-      <w:bookmarkEnd w:id="82"/>
+      <w:bookmarkEnd w:id="83"/>
     </w:p>
     <w:p>
       <w:r>
@@ -17864,7 +17948,7 @@
           <w:color w:val="auto"/>
         </w:rPr>
       </w:pPr>
-      <w:bookmarkStart w:id="83" w:name="_Toc220986008"/>
+      <w:bookmarkStart w:id="84" w:name="_Toc220986008"/>
       <w:r>
         <w:rPr>
           <w:rStyle w:val="Starkbetoning"/>
@@ -17877,7 +17961,7 @@
         <w:lastRenderedPageBreak/>
         <w:t>Logisk realisering</w:t>
       </w:r>
-      <w:bookmarkEnd w:id="83"/>
+      <w:bookmarkEnd w:id="84"/>
     </w:p>
     <w:p>
       <w:r>
@@ -17903,7 +17987,7 @@
           <w:lang w:eastAsia="sv-SE"/>
         </w:rPr>
         <w:drawing>
-          <wp:inline distT="0" distB="0" distL="0" distR="0" wp14:anchorId="3D8B60DB" wp14:editId="270F7957">
+          <wp:inline distT="0" distB="0" distL="0" distR="0" wp14:anchorId="142B42CD" wp14:editId="5AAE6D71">
             <wp:extent cx="5400040" cy="2942787"/>
             <wp:effectExtent l="0" t="0" r="10160" b="3810"/>
             <wp:docPr id="30" name="Bild 18"/>
@@ -17956,7 +18040,7 @@
       <w:pPr>
         <w:pStyle w:val="Beskrivning"/>
       </w:pPr>
-      <w:bookmarkStart w:id="84" w:name="_Toc220550769"/>
+      <w:bookmarkStart w:id="85" w:name="_Toc220550769"/>
       <w:r>
         <w:t xml:space="preserve">Figur </w:t>
       </w:r>
@@ -17990,7 +18074,7 @@
       <w:r>
         <w:t>Tjänstekontraktsinteraktioner</w:t>
       </w:r>
-      <w:bookmarkEnd w:id="84"/>
+      <w:bookmarkEnd w:id="85"/>
     </w:p>
     <w:p>
       <w:r>
@@ -18001,11 +18085,11 @@
       <w:pPr>
         <w:pStyle w:val="Rubrik3Nr"/>
       </w:pPr>
-      <w:bookmarkStart w:id="85" w:name="_Toc220986009"/>
+      <w:bookmarkStart w:id="86" w:name="_Toc220986009"/>
       <w:r>
         <w:t>Flöde AF-1 Skapa formulärmall</w:t>
       </w:r>
-      <w:bookmarkEnd w:id="85"/>
+      <w:bookmarkEnd w:id="86"/>
     </w:p>
     <w:p>
       <w:r>
@@ -18070,12 +18154,12 @@
       <w:pPr>
         <w:pStyle w:val="Rubrik3Nr"/>
       </w:pPr>
-      <w:bookmarkStart w:id="86" w:name="_Toc220986010"/>
+      <w:bookmarkStart w:id="87" w:name="_Toc220986010"/>
       <w:r>
         <w:lastRenderedPageBreak/>
         <w:t>Flöde AF-2 Begär formulärinsamling av patient</w:t>
       </w:r>
-      <w:bookmarkEnd w:id="86"/>
+      <w:bookmarkEnd w:id="87"/>
     </w:p>
     <w:p>
       <w:r>
@@ -18099,7 +18183,7 @@
           <w:lang w:eastAsia="sv-SE"/>
         </w:rPr>
         <w:drawing>
-          <wp:inline distT="0" distB="0" distL="0" distR="0" wp14:anchorId="17AED8E6" wp14:editId="29C39E50">
+          <wp:inline distT="0" distB="0" distL="0" distR="0" wp14:anchorId="70A96004" wp14:editId="2CD55CBC">
             <wp:extent cx="6624572" cy="3010924"/>
             <wp:effectExtent l="0" t="0" r="5080" b="12065"/>
             <wp:docPr id="21" name="Bild 14"/>
@@ -18152,7 +18236,7 @@
       <w:pPr>
         <w:pStyle w:val="Beskrivning"/>
       </w:pPr>
-      <w:bookmarkStart w:id="87" w:name="_Toc220550770"/>
+      <w:bookmarkStart w:id="88" w:name="_Toc220550770"/>
       <w:r>
         <w:t xml:space="preserve">Figur </w:t>
       </w:r>
@@ -18180,7 +18264,7 @@
       <w:r>
         <w:t>: Flöde AF-2</w:t>
       </w:r>
-      <w:bookmarkEnd w:id="87"/>
+      <w:bookmarkEnd w:id="88"/>
     </w:p>
     <w:p>
       <w:r>
@@ -18522,7 +18606,7 @@
       <w:pPr>
         <w:pStyle w:val="Rubrik3Nr"/>
       </w:pPr>
-      <w:bookmarkStart w:id="88" w:name="_Toc220986011"/>
+      <w:bookmarkStart w:id="89" w:name="_Toc220986011"/>
       <w:r>
         <w:lastRenderedPageBreak/>
         <w:t>Flöde AF-3</w:t>
@@ -18542,7 +18626,7 @@
       <w:r>
         <w:t xml:space="preserve"> (redan skapat)</w:t>
       </w:r>
-      <w:bookmarkEnd w:id="88"/>
+      <w:bookmarkEnd w:id="89"/>
     </w:p>
     <w:p>
       <w:pPr>
@@ -18565,7 +18649,7 @@
           <w:lang w:eastAsia="sv-SE"/>
         </w:rPr>
         <w:drawing>
-          <wp:inline distT="0" distB="0" distL="0" distR="0" wp14:anchorId="509D23BA" wp14:editId="3770670B">
+          <wp:inline distT="0" distB="0" distL="0" distR="0" wp14:anchorId="105365B3" wp14:editId="6A714FDA">
             <wp:extent cx="6039330" cy="3236206"/>
             <wp:effectExtent l="0" t="0" r="6350" b="0"/>
             <wp:docPr id="13" name="Bild 2"/>
@@ -18618,7 +18702,7 @@
       <w:pPr>
         <w:pStyle w:val="Beskrivning"/>
       </w:pPr>
-      <w:bookmarkStart w:id="89" w:name="_Toc220550771"/>
+      <w:bookmarkStart w:id="90" w:name="_Toc220550771"/>
       <w:r>
         <w:t xml:space="preserve">Figur </w:t>
       </w:r>
@@ -18646,7 +18730,7 @@
       <w:r>
         <w:t>: Flöde AF-3A</w:t>
       </w:r>
-      <w:bookmarkEnd w:id="89"/>
+      <w:bookmarkEnd w:id="90"/>
     </w:p>
     <w:p>
       <w:r>
@@ -19026,12 +19110,12 @@
       <w:pPr>
         <w:pStyle w:val="Rubrik3Nr"/>
       </w:pPr>
-      <w:bookmarkStart w:id="90" w:name="_Toc220986012"/>
+      <w:bookmarkStart w:id="91" w:name="_Toc220986012"/>
       <w:r>
         <w:lastRenderedPageBreak/>
         <w:t>Flöde AF-3B Patient fyller i formulär</w:t>
       </w:r>
-      <w:bookmarkEnd w:id="90"/>
+      <w:bookmarkEnd w:id="91"/>
     </w:p>
     <w:p>
       <w:r>
@@ -19049,7 +19133,7 @@
           <w:lang w:eastAsia="sv-SE"/>
         </w:rPr>
         <w:drawing>
-          <wp:inline distT="0" distB="0" distL="0" distR="0" wp14:anchorId="6E2DEDFB" wp14:editId="730F9FFB">
+          <wp:inline distT="0" distB="0" distL="0" distR="0" wp14:anchorId="18115782" wp14:editId="6C56CC9F">
             <wp:extent cx="6099503" cy="3241338"/>
             <wp:effectExtent l="0" t="0" r="0" b="10160"/>
             <wp:docPr id="14" name="Bild 3"/>
@@ -19102,7 +19186,7 @@
       <w:pPr>
         <w:pStyle w:val="Beskrivning"/>
       </w:pPr>
-      <w:bookmarkStart w:id="91" w:name="_Toc220550772"/>
+      <w:bookmarkStart w:id="92" w:name="_Toc220550772"/>
       <w:r>
         <w:t xml:space="preserve">Figur </w:t>
       </w:r>
@@ -19130,7 +19214,7 @@
       <w:r>
         <w:t>: Flöde AF-3B</w:t>
       </w:r>
-      <w:bookmarkEnd w:id="91"/>
+      <w:bookmarkEnd w:id="92"/>
     </w:p>
     <w:p>
       <w:r>
@@ -19395,12 +19479,12 @@
       <w:pPr>
         <w:pStyle w:val="Rubrik3Nr"/>
       </w:pPr>
-      <w:bookmarkStart w:id="92" w:name="_Toc220986013"/>
+      <w:bookmarkStart w:id="93" w:name="_Toc220986013"/>
       <w:r>
         <w:lastRenderedPageBreak/>
         <w:t>Flöde AF-4 Återuppta formulär.</w:t>
       </w:r>
-      <w:bookmarkEnd w:id="92"/>
+      <w:bookmarkEnd w:id="93"/>
     </w:p>
     <w:p/>
     <w:p>
@@ -19410,7 +19494,7 @@
           <w:lang w:eastAsia="sv-SE"/>
         </w:rPr>
         <w:drawing>
-          <wp:inline distT="0" distB="0" distL="0" distR="0" wp14:anchorId="39794C4E" wp14:editId="7D712A5E">
+          <wp:inline distT="0" distB="0" distL="0" distR="0" wp14:anchorId="58F4EB04" wp14:editId="46E8F103">
             <wp:extent cx="6107845" cy="3298886"/>
             <wp:effectExtent l="0" t="0" r="0" b="3175"/>
             <wp:docPr id="17" name="Bild 5"/>
@@ -19463,7 +19547,7 @@
       <w:pPr>
         <w:pStyle w:val="Beskrivning"/>
       </w:pPr>
-      <w:bookmarkStart w:id="93" w:name="_Toc220550773"/>
+      <w:bookmarkStart w:id="94" w:name="_Toc220550773"/>
       <w:r>
         <w:t xml:space="preserve">Figur </w:t>
       </w:r>
@@ -19491,7 +19575,7 @@
       <w:r>
         <w:t>: Flöde AF-4</w:t>
       </w:r>
-      <w:bookmarkEnd w:id="93"/>
+      <w:bookmarkEnd w:id="94"/>
     </w:p>
     <w:p>
       <w:r>
@@ -19674,12 +19758,12 @@
       <w:pPr>
         <w:pStyle w:val="Rubrik3Nr"/>
       </w:pPr>
-      <w:bookmarkStart w:id="94" w:name="_Toc220986014"/>
+      <w:bookmarkStart w:id="95" w:name="_Toc220986014"/>
       <w:r>
         <w:lastRenderedPageBreak/>
         <w:t>Flöde AF-5 Notifiera</w:t>
       </w:r>
-      <w:bookmarkEnd w:id="94"/>
+      <w:bookmarkEnd w:id="95"/>
     </w:p>
     <w:p>
       <w:r>
@@ -19740,12 +19824,12 @@
       <w:pPr>
         <w:pStyle w:val="Rubrik3Nr"/>
       </w:pPr>
-      <w:bookmarkStart w:id="95" w:name="_Toc220986015"/>
+      <w:bookmarkStart w:id="96" w:name="_Toc220986015"/>
       <w:r>
         <w:lastRenderedPageBreak/>
         <w:t>Flöde AF-6 Vårdsystem hämtar användarens/patientens formulär.</w:t>
       </w:r>
-      <w:bookmarkEnd w:id="95"/>
+      <w:bookmarkEnd w:id="96"/>
     </w:p>
     <w:p>
       <w:r>
@@ -19754,7 +19838,7 @@
           <w:lang w:eastAsia="sv-SE"/>
         </w:rPr>
         <w:drawing>
-          <wp:inline distT="0" distB="0" distL="0" distR="0" wp14:anchorId="797356C6" wp14:editId="58D4E93B">
+          <wp:inline distT="0" distB="0" distL="0" distR="0" wp14:anchorId="7172E3E4" wp14:editId="5F9D9FEE">
             <wp:extent cx="6239647" cy="3239893"/>
             <wp:effectExtent l="0" t="0" r="8890" b="11430"/>
             <wp:docPr id="24" name="Bild 20"/>
@@ -19807,7 +19891,7 @@
       <w:pPr>
         <w:pStyle w:val="Beskrivning"/>
       </w:pPr>
-      <w:bookmarkStart w:id="96" w:name="_Toc220550774"/>
+      <w:bookmarkStart w:id="97" w:name="_Toc220550774"/>
       <w:r>
         <w:t xml:space="preserve">Figur </w:t>
       </w:r>
@@ -19835,7 +19919,7 @@
       <w:r>
         <w:t>: Flöde AF-6</w:t>
       </w:r>
-      <w:bookmarkEnd w:id="96"/>
+      <w:bookmarkEnd w:id="97"/>
     </w:p>
     <w:p>
       <w:r>
@@ -19951,7 +20035,7 @@
       <w:pPr>
         <w:pStyle w:val="Rubrik1Nr"/>
       </w:pPr>
-      <w:bookmarkStart w:id="97" w:name="_Toc220986016"/>
+      <w:bookmarkStart w:id="98" w:name="_Toc220986016"/>
       <w:r>
         <w:lastRenderedPageBreak/>
         <w:t xml:space="preserve">Logisk </w:t>
@@ -19959,7 +20043,7 @@
       <w:r>
         <w:t>arkitektur</w:t>
       </w:r>
-      <w:bookmarkEnd w:id="97"/>
+      <w:bookmarkEnd w:id="98"/>
     </w:p>
     <w:p>
       <w:r>
@@ -20265,12 +20349,12 @@
       <w:pPr>
         <w:pStyle w:val="Rubrik2Nr"/>
       </w:pPr>
-      <w:bookmarkStart w:id="98" w:name="_Toc220986017"/>
+      <w:bookmarkStart w:id="99" w:name="_Toc220986017"/>
       <w:r>
         <w:lastRenderedPageBreak/>
         <w:t>Översikt</w:t>
       </w:r>
-      <w:bookmarkEnd w:id="98"/>
+      <w:bookmarkEnd w:id="99"/>
     </w:p>
     <w:p>
       <w:r>
@@ -20292,7 +20376,7 @@
           <w:lang w:eastAsia="sv-SE"/>
         </w:rPr>
         <w:drawing>
-          <wp:inline distT="0" distB="0" distL="0" distR="0" wp14:anchorId="7B046DA6" wp14:editId="73EF64C0">
+          <wp:inline distT="0" distB="0" distL="0" distR="0" wp14:anchorId="3D0D6246" wp14:editId="457FF816">
             <wp:extent cx="5400040" cy="3486191"/>
             <wp:effectExtent l="0" t="0" r="10160" b="0"/>
             <wp:docPr id="3" name="Bild 10"/>
@@ -20345,9 +20429,9 @@
       <w:pPr>
         <w:pStyle w:val="Beskrivning"/>
       </w:pPr>
-      <w:bookmarkStart w:id="99" w:name="_Toc265471497"/>
-      <w:bookmarkStart w:id="100" w:name="_Toc271121524"/>
-      <w:bookmarkStart w:id="101" w:name="_Toc220550775"/>
+      <w:bookmarkStart w:id="100" w:name="_Toc265471497"/>
+      <w:bookmarkStart w:id="101" w:name="_Toc271121524"/>
+      <w:bookmarkStart w:id="102" w:name="_Toc220550775"/>
       <w:r>
         <w:t xml:space="preserve">Figur </w:t>
       </w:r>
@@ -20372,9 +20456,9 @@
       <w:r>
         <w:t>: Översiktlig modell över lösningens ansvarsområden.</w:t>
       </w:r>
-      <w:bookmarkEnd w:id="99"/>
       <w:bookmarkEnd w:id="100"/>
       <w:bookmarkEnd w:id="101"/>
+      <w:bookmarkEnd w:id="102"/>
       <w:r>
         <w:t xml:space="preserve"> </w:t>
       </w:r>
@@ -20464,11 +20548,11 @@
         <w:lastRenderedPageBreak/>
         <w:t xml:space="preserve"> </w:t>
       </w:r>
-      <w:bookmarkStart w:id="102" w:name="_Toc220986018"/>
+      <w:bookmarkStart w:id="103" w:name="_Toc220986018"/>
       <w:r>
         <w:t>Övergripande komponentbeskrivning</w:t>
       </w:r>
-      <w:bookmarkEnd w:id="102"/>
+      <w:bookmarkEnd w:id="103"/>
     </w:p>
     <w:p>
       <w:r>
@@ -20889,12 +20973,12 @@
       <w:pPr>
         <w:pStyle w:val="Rubrik1Nr"/>
       </w:pPr>
-      <w:bookmarkStart w:id="103" w:name="_Toc220986019"/>
+      <w:bookmarkStart w:id="104" w:name="_Toc220986019"/>
       <w:r>
         <w:lastRenderedPageBreak/>
         <w:t>Informationsmodell</w:t>
       </w:r>
-      <w:bookmarkEnd w:id="103"/>
+      <w:bookmarkEnd w:id="104"/>
     </w:p>
     <w:p>
       <w:pPr>
@@ -20903,7 +20987,7 @@
           <w:lang w:eastAsia="en-US"/>
         </w:rPr>
       </w:pPr>
-      <w:bookmarkStart w:id="104" w:name="_Toc265471503"/>
+      <w:bookmarkStart w:id="105" w:name="_Toc265471503"/>
       <w:r>
         <w:rPr>
           <w:noProof/>
@@ -20940,25 +21024,25 @@
           <w:noProof/>
         </w:rPr>
       </w:pPr>
-      <w:bookmarkStart w:id="105" w:name="_Toc220986020"/>
+      <w:bookmarkStart w:id="106" w:name="_Toc220986020"/>
       <w:r>
         <w:rPr>
           <w:noProof/>
         </w:rPr>
         <w:t>Informationsflöden</w:t>
       </w:r>
-      <w:bookmarkEnd w:id="105"/>
+      <w:bookmarkEnd w:id="106"/>
     </w:p>
     <w:p/>
     <w:p>
       <w:pPr>
         <w:pStyle w:val="Rubrik3Nr"/>
       </w:pPr>
-      <w:bookmarkStart w:id="106" w:name="_Toc220986021"/>
+      <w:bookmarkStart w:id="107" w:name="_Toc220986021"/>
       <w:r>
         <w:t>Övergripande flöde</w:t>
       </w:r>
-      <w:bookmarkEnd w:id="106"/>
+      <w:bookmarkEnd w:id="107"/>
     </w:p>
     <w:p>
       <w:pPr>
@@ -20974,7 +21058,7 @@
           <w:lang w:val="sv-SE" w:eastAsia="sv-SE"/>
         </w:rPr>
         <w:drawing>
-          <wp:inline distT="0" distB="0" distL="0" distR="0" wp14:anchorId="41F905DF" wp14:editId="09631A0D">
+          <wp:inline distT="0" distB="0" distL="0" distR="0" wp14:anchorId="595D49F8" wp14:editId="6AEB9119">
             <wp:extent cx="6240197" cy="3195648"/>
             <wp:effectExtent l="0" t="0" r="8255" b="5080"/>
             <wp:docPr id="4" name="Bild 14"/>
@@ -21027,7 +21111,7 @@
       <w:pPr>
         <w:pStyle w:val="Beskrivning"/>
       </w:pPr>
-      <w:bookmarkStart w:id="107" w:name="_Toc220550776"/>
+      <w:bookmarkStart w:id="108" w:name="_Toc220550776"/>
       <w:r>
         <w:t xml:space="preserve">Figur </w:t>
       </w:r>
@@ -21055,7 +21139,7 @@
       <w:r>
         <w:t>: Övergripande flöde</w:t>
       </w:r>
-      <w:bookmarkEnd w:id="107"/>
+      <w:bookmarkEnd w:id="108"/>
     </w:p>
     <w:p>
       <w:pPr>
@@ -21354,12 +21438,12 @@
       <w:pPr>
         <w:pStyle w:val="Rubrik3Nr"/>
       </w:pPr>
-      <w:bookmarkStart w:id="109" w:name="_Toc220986022"/>
+      <w:bookmarkStart w:id="110" w:name="_Toc220986022"/>
       <w:r>
         <w:lastRenderedPageBreak/>
         <w:t>Processbeskrivning</w:t>
       </w:r>
-      <w:bookmarkEnd w:id="109"/>
+      <w:bookmarkEnd w:id="110"/>
     </w:p>
     <w:p>
       <w:r>
@@ -21373,7 +21457,7 @@
           <w:lang w:eastAsia="sv-SE"/>
         </w:rPr>
         <w:drawing>
-          <wp:inline distT="0" distB="0" distL="0" distR="0" wp14:anchorId="39EB16A0" wp14:editId="0ACFD0EB">
+          <wp:inline distT="0" distB="0" distL="0" distR="0" wp14:anchorId="6A2A5C66" wp14:editId="762799AE">
             <wp:extent cx="7339206" cy="4557067"/>
             <wp:effectExtent l="0" t="0" r="1905" b="0"/>
             <wp:docPr id="26" name="Bildobjekt 26" descr="MacOS:Applications:BPMN:Formulärtjänst-All.png"/>
@@ -21427,8 +21511,8 @@
       <w:pPr>
         <w:pStyle w:val="Beskrivning"/>
       </w:pPr>
-      <w:bookmarkStart w:id="110" w:name="_Toc271121527"/>
-      <w:bookmarkStart w:id="111" w:name="_Toc220550777"/>
+      <w:bookmarkStart w:id="111" w:name="_Toc271121527"/>
+      <w:bookmarkStart w:id="112" w:name="_Toc220550777"/>
       <w:r>
         <w:lastRenderedPageBreak/>
         <w:t xml:space="preserve">Figur </w:t>
@@ -21454,11 +21538,11 @@
       <w:r>
         <w:t>: Informationsflöde</w:t>
       </w:r>
-      <w:bookmarkEnd w:id="110"/>
+      <w:bookmarkEnd w:id="111"/>
       <w:r>
         <w:t>.</w:t>
       </w:r>
-      <w:bookmarkEnd w:id="111"/>
+      <w:bookmarkEnd w:id="112"/>
       <w:r>
         <w:t xml:space="preserve"> </w:t>
       </w:r>
@@ -21647,13 +21731,13 @@
       <w:pPr>
         <w:pStyle w:val="Rubrik2Nr"/>
       </w:pPr>
-      <w:bookmarkStart w:id="112" w:name="_Toc193243778"/>
-      <w:bookmarkStart w:id="113" w:name="_Toc220986023"/>
+      <w:bookmarkStart w:id="113" w:name="_Toc193243778"/>
+      <w:bookmarkStart w:id="114" w:name="_Toc220986023"/>
       <w:r>
         <w:t>Beskrivning av informationsstruktur  I-delen</w:t>
       </w:r>
-      <w:bookmarkEnd w:id="112"/>
       <w:bookmarkEnd w:id="113"/>
+      <w:bookmarkEnd w:id="114"/>
       <w:r>
         <w:t xml:space="preserve"> </w:t>
       </w:r>
@@ -22286,9 +22370,9 @@
           <w:lang w:val="sv-SE"/>
         </w:rPr>
       </w:pPr>
-      <w:bookmarkStart w:id="114" w:name="_Toc138576299"/>
-      <w:bookmarkStart w:id="115" w:name="_Toc193243779"/>
-      <w:bookmarkStart w:id="116" w:name="_Toc220986024"/>
+      <w:bookmarkStart w:id="115" w:name="_Toc138576299"/>
+      <w:bookmarkStart w:id="116" w:name="_Toc193243779"/>
+      <w:bookmarkStart w:id="117" w:name="_Toc220986024"/>
       <w:r>
         <w:rPr>
           <w:lang w:val="sv-SE"/>
@@ -22296,9 +22380,9 @@
         <w:lastRenderedPageBreak/>
         <w:t>Verksamhetsorienterad domäninformationsmodell (V-DIM)</w:t>
       </w:r>
-      <w:bookmarkEnd w:id="114"/>
       <w:bookmarkEnd w:id="115"/>
       <w:bookmarkEnd w:id="116"/>
+      <w:bookmarkEnd w:id="117"/>
       <w:r>
         <w:rPr>
           <w:lang w:val="sv-SE"/>
@@ -22313,7 +22397,7 @@
           <w:lang w:eastAsia="sv-SE"/>
         </w:rPr>
         <w:drawing>
-          <wp:inline distT="0" distB="0" distL="0" distR="0" wp14:anchorId="618E8436" wp14:editId="3372F857">
+          <wp:inline distT="0" distB="0" distL="0" distR="0" wp14:anchorId="683FA63D" wp14:editId="6CD96014">
             <wp:extent cx="4313462" cy="3227441"/>
             <wp:effectExtent l="0" t="0" r="5080" b="0"/>
             <wp:docPr id="11" name="Bild 8"/>
@@ -22373,7 +22457,7 @@
           <w:docGrid w:linePitch="360"/>
         </w:sectPr>
       </w:pPr>
-      <w:bookmarkStart w:id="117" w:name="_Toc220550778"/>
+      <w:bookmarkStart w:id="118" w:name="_Toc220550778"/>
       <w:r>
         <w:t xml:space="preserve">Figur </w:t>
       </w:r>
@@ -22401,7 +22485,7 @@
       <w:r>
         <w:t>: Informationsmodell</w:t>
       </w:r>
-      <w:bookmarkEnd w:id="117"/>
+      <w:bookmarkEnd w:id="118"/>
     </w:p>
     <w:p>
       <w:pPr>
@@ -22412,11 +22496,11 @@
       <w:pPr>
         <w:pStyle w:val="Rubrik3Nr"/>
       </w:pPr>
-      <w:bookmarkStart w:id="118" w:name="_Toc220986025"/>
+      <w:bookmarkStart w:id="119" w:name="_Toc220986025"/>
       <w:r>
         <w:t>Gränssnittets koppling till informationsmodellen</w:t>
       </w:r>
-      <w:bookmarkEnd w:id="118"/>
+      <w:bookmarkEnd w:id="119"/>
     </w:p>
     <w:p>
       <w:r>
@@ -22441,10 +22525,10 @@
           <w:szCs w:val="28"/>
         </w:rPr>
       </w:pPr>
-      <w:bookmarkStart w:id="119" w:name="_Toc116886645"/>
-      <w:bookmarkStart w:id="120" w:name="_Toc138576300"/>
-      <w:bookmarkStart w:id="121" w:name="_Toc193243780"/>
-      <w:bookmarkStart w:id="122" w:name="_Toc100125831"/>
+      <w:bookmarkStart w:id="120" w:name="_Toc116886645"/>
+      <w:bookmarkStart w:id="121" w:name="_Toc138576300"/>
+      <w:bookmarkStart w:id="122" w:name="_Toc193243780"/>
+      <w:bookmarkStart w:id="123" w:name="_Toc100125831"/>
       <w:r>
         <w:rPr>
           <w:rFonts w:ascii="Arial" w:hAnsi="Arial" w:cs="Arial"/>
@@ -22456,7 +22540,7 @@
           <w:lang w:eastAsia="sv-SE"/>
         </w:rPr>
         <w:drawing>
-          <wp:inline distT="0" distB="0" distL="0" distR="0" wp14:anchorId="5CADEA96" wp14:editId="170D5330">
+          <wp:inline distT="0" distB="0" distL="0" distR="0" wp14:anchorId="6A47CB03" wp14:editId="5F4413B8">
             <wp:extent cx="4748691" cy="2807540"/>
             <wp:effectExtent l="0" t="0" r="1270" b="12065"/>
             <wp:docPr id="8" name="Bild 3"/>
@@ -22509,7 +22593,7 @@
       <w:pPr>
         <w:pStyle w:val="Beskrivning"/>
       </w:pPr>
-      <w:bookmarkStart w:id="123" w:name="_Toc220550779"/>
+      <w:bookmarkStart w:id="124" w:name="_Toc220550779"/>
       <w:r>
         <w:t xml:space="preserve">Figur </w:t>
       </w:r>
@@ -22546,7 +22630,7 @@
       <w:r>
         <w:t xml:space="preserve"> och grafiskt gränssnitt</w:t>
       </w:r>
-      <w:bookmarkEnd w:id="123"/>
+      <w:bookmarkEnd w:id="124"/>
     </w:p>
     <w:p>
       <w:pPr>
@@ -22632,7 +22716,7 @@
         </w:rPr>
         <w:lastRenderedPageBreak/>
         <w:drawing>
-          <wp:inline distT="0" distB="0" distL="0" distR="0" wp14:anchorId="753D11FB" wp14:editId="42E7B734">
+          <wp:inline distT="0" distB="0" distL="0" distR="0" wp14:anchorId="51B56DAF" wp14:editId="383DA55F">
             <wp:extent cx="5947103" cy="5265579"/>
             <wp:effectExtent l="0" t="0" r="0" b="0"/>
             <wp:docPr id="18" name="Bild 7"/>
@@ -22685,7 +22769,7 @@
       <w:pPr>
         <w:pStyle w:val="Beskrivning"/>
       </w:pPr>
-      <w:bookmarkStart w:id="124" w:name="_Toc220550780"/>
+      <w:bookmarkStart w:id="125" w:name="_Toc220550780"/>
       <w:r>
         <w:t xml:space="preserve">Figur </w:t>
       </w:r>
@@ -22725,7 +22809,7 @@
       <w:r>
         <w:t>.</w:t>
       </w:r>
-      <w:bookmarkEnd w:id="124"/>
+      <w:bookmarkEnd w:id="125"/>
     </w:p>
     <w:p/>
     <w:p/>
@@ -22737,7 +22821,7 @@
         </w:rPr>
         <w:lastRenderedPageBreak/>
         <w:drawing>
-          <wp:inline distT="0" distB="0" distL="0" distR="0" wp14:anchorId="4E6C2AD2" wp14:editId="26B38778">
+          <wp:inline distT="0" distB="0" distL="0" distR="0" wp14:anchorId="2FFDFC56" wp14:editId="3DC64C61">
             <wp:extent cx="5997903" cy="4790567"/>
             <wp:effectExtent l="0" t="0" r="0" b="10160"/>
             <wp:docPr id="22" name="Bild 9"/>
@@ -22790,7 +22874,7 @@
       <w:pPr>
         <w:pStyle w:val="Beskrivning"/>
       </w:pPr>
-      <w:bookmarkStart w:id="125" w:name="_Toc220550781"/>
+      <w:bookmarkStart w:id="126" w:name="_Toc220550781"/>
       <w:r>
         <w:t xml:space="preserve">Figur </w:t>
       </w:r>
@@ -22830,7 +22914,7 @@
       <w:r>
         <w:t>.</w:t>
       </w:r>
-      <w:bookmarkEnd w:id="125"/>
+      <w:bookmarkEnd w:id="126"/>
     </w:p>
     <w:p/>
     <w:p>
@@ -22919,23 +23003,23 @@
           <w:lang w:val="sv-SE"/>
         </w:rPr>
       </w:pPr>
-      <w:bookmarkStart w:id="126" w:name="_Toc220986026"/>
+      <w:bookmarkStart w:id="127" w:name="_Toc220986026"/>
       <w:r>
         <w:rPr>
           <w:lang w:val="sv-SE"/>
         </w:rPr>
         <w:t>Klasser och attribut</w:t>
       </w:r>
-      <w:bookmarkEnd w:id="119"/>
       <w:bookmarkEnd w:id="120"/>
+      <w:bookmarkEnd w:id="121"/>
       <w:r>
         <w:rPr>
           <w:lang w:val="sv-SE"/>
         </w:rPr>
         <w:t xml:space="preserve"> V-DIM</w:t>
       </w:r>
-      <w:bookmarkEnd w:id="121"/>
-      <w:bookmarkEnd w:id="126"/>
+      <w:bookmarkEnd w:id="122"/>
+      <w:bookmarkEnd w:id="127"/>
     </w:p>
     <w:p>
       <w:pPr>
@@ -22951,8 +23035,8 @@
           <w:lang w:val="sv-SE"/>
         </w:rPr>
       </w:pPr>
-      <w:bookmarkStart w:id="127" w:name="_Toc193243781"/>
-      <w:bookmarkStart w:id="128" w:name="_Toc220986027"/>
+      <w:bookmarkStart w:id="128" w:name="_Toc193243781"/>
+      <w:bookmarkStart w:id="129" w:name="_Toc220986027"/>
       <w:r>
         <w:rPr>
           <w:i/>
@@ -22960,8 +23044,8 @@
         </w:rPr>
         <w:t>Klass Formulär (Form)</w:t>
       </w:r>
-      <w:bookmarkEnd w:id="127"/>
       <w:bookmarkEnd w:id="128"/>
+      <w:bookmarkEnd w:id="129"/>
     </w:p>
     <w:p>
       <w:pPr>
@@ -23138,13 +23222,13 @@
               </w:rPr>
               <w:t>Fylls i i samråd med TIS</w:t>
             </w:r>
-            <w:bookmarkStart w:id="129" w:name="OLE_LINK3"/>
-            <w:bookmarkStart w:id="130" w:name="OLE_LINK4"/>
+            <w:bookmarkStart w:id="130" w:name="OLE_LINK3"/>
+            <w:bookmarkStart w:id="131" w:name="OLE_LINK4"/>
           </w:p>
         </w:tc>
       </w:tr>
-      <w:bookmarkEnd w:id="129"/>
       <w:bookmarkEnd w:id="130"/>
+      <w:bookmarkEnd w:id="131"/>
       <w:tr>
         <w:trPr>
           <w:cantSplit/>
@@ -26058,9 +26142,9 @@
           <w:lang w:val="sv-SE"/>
         </w:rPr>
       </w:pPr>
-      <w:bookmarkStart w:id="131" w:name="_Toc100125832"/>
-      <w:bookmarkStart w:id="132" w:name="_Toc116886647"/>
-      <w:bookmarkEnd w:id="122"/>
+      <w:bookmarkStart w:id="132" w:name="_Toc100125832"/>
+      <w:bookmarkStart w:id="133" w:name="_Toc116886647"/>
+      <w:bookmarkEnd w:id="123"/>
     </w:p>
     <w:p/>
     <w:p/>
@@ -26085,7 +26169,7 @@
         </w:rPr>
         <w:br w:type="page"/>
       </w:r>
-      <w:bookmarkStart w:id="133" w:name="_Toc193243782"/>
+      <w:bookmarkStart w:id="134" w:name="_Toc193243782"/>
     </w:p>
     <w:p>
       <w:pPr>
@@ -26101,7 +26185,7 @@
           <w:lang w:val="sv-SE"/>
         </w:rPr>
       </w:pPr>
-      <w:bookmarkStart w:id="134" w:name="_Toc220986028"/>
+      <w:bookmarkStart w:id="135" w:name="_Toc220986028"/>
       <w:r>
         <w:rPr>
           <w:i/>
@@ -26124,7 +26208,7 @@
         </w:rPr>
         <w:t>)</w:t>
       </w:r>
-      <w:bookmarkEnd w:id="134"/>
+      <w:bookmarkEnd w:id="135"/>
     </w:p>
     <w:p>
       <w:pPr>
@@ -27002,7 +27086,16 @@
                 <w:rFonts w:eastAsia="Arial Unicode MS"/>
               </w:rPr>
               <w:lastRenderedPageBreak/>
-              <w:t>(TemplateId)</w:t>
+              <w:t>(</w:t>
+            </w:r>
+            <w:r>
+              <w:t>PublishStatus</w:t>
+            </w:r>
+            <w:r>
+              <w:rPr>
+                <w:rFonts w:eastAsia="Arial Unicode MS"/>
+              </w:rPr>
+              <w:t>)</w:t>
             </w:r>
           </w:p>
         </w:tc>
@@ -27020,20 +27113,7 @@
               <w:rPr>
                 <w:rFonts w:eastAsia="Arial Unicode MS"/>
               </w:rPr>
-              <w:t>Typ av formulär. Kodverk för standardiserade id för formulärtyper.</w:t>
-            </w:r>
-          </w:p>
-          <w:p>
-            <w:pPr>
-              <w:rPr>
-                <w:rFonts w:eastAsia="Arial Unicode MS"/>
-              </w:rPr>
-            </w:pPr>
-            <w:r>
-              <w:rPr>
-                <w:rFonts w:eastAsia="Arial Unicode MS"/>
-              </w:rPr>
-              <w:t>T.ex. Mödrahälsovårdsjournal 1 - MHV1.</w:t>
+              <w:t>Mallen status.</w:t>
             </w:r>
           </w:p>
         </w:tc>
@@ -27087,7 +27167,7 @@
               <w:rPr>
                 <w:rFonts w:eastAsia="Arial Unicode MS"/>
               </w:rPr>
-              <w:t xml:space="preserve">KV Malltyp. </w:t>
+              <w:t>KV Publicerings status</w:t>
             </w:r>
           </w:p>
         </w:tc>
@@ -27101,18 +27181,6 @@
                 <w:rFonts w:ascii="Arial" w:eastAsia="Arial Unicode MS" w:hAnsi="Arial"/>
               </w:rPr>
             </w:pPr>
-            <w:r>
-              <w:rPr>
-                <w:rFonts w:ascii="Arial" w:eastAsia="Arial Unicode MS" w:hAnsi="Arial"/>
-              </w:rPr>
-              <w:t>Standard sakns</w:t>
-            </w:r>
-            <w:r>
-              <w:rPr>
-                <w:rFonts w:ascii="Arial" w:eastAsia="Arial Unicode MS" w:hAnsi="Arial"/>
-              </w:rPr>
-              <w:t>.</w:t>
-            </w:r>
           </w:p>
         </w:tc>
         <w:tc>
@@ -27174,7 +27242,7 @@
               <w:rPr>
                 <w:rFonts w:eastAsia="Arial Unicode MS"/>
               </w:rPr>
-              <w:t>(templateVersion)</w:t>
+              <w:t>(TemplateId)</w:t>
             </w:r>
           </w:p>
         </w:tc>
@@ -27183,8 +27251,29 @@
             <w:tcW w:w="3388" w:type="dxa"/>
           </w:tcPr>
           <w:p>
-            <w:r>
-              <w:t>Mallens version</w:t>
+            <w:pPr>
+              <w:rPr>
+                <w:rFonts w:eastAsia="Arial Unicode MS"/>
+              </w:rPr>
+            </w:pPr>
+            <w:r>
+              <w:rPr>
+                <w:rFonts w:eastAsia="Arial Unicode MS"/>
+              </w:rPr>
+              <w:t>Typ av formulär. Kodverk för standardiserade id för formulärtyper.</w:t>
+            </w:r>
+          </w:p>
+          <w:p>
+            <w:pPr>
+              <w:rPr>
+                <w:rFonts w:eastAsia="Arial Unicode MS"/>
+              </w:rPr>
+            </w:pPr>
+            <w:r>
+              <w:rPr>
+                <w:rFonts w:eastAsia="Arial Unicode MS"/>
+              </w:rPr>
+              <w:t>T.ex. Mödrahälsovårdsjournal 1 - MHV1.</w:t>
             </w:r>
           </w:p>
         </w:tc>
@@ -27202,7 +27291,7 @@
               <w:rPr>
                 <w:rFonts w:eastAsia="Arial Unicode MS"/>
               </w:rPr>
-              <w:t>VÄ</w:t>
+              <w:t>KTOV</w:t>
             </w:r>
           </w:p>
         </w:tc>
@@ -27228,7 +27317,19 @@
           <w:tcPr>
             <w:tcW w:w="1800" w:type="dxa"/>
           </w:tcPr>
-          <w:p/>
+          <w:p>
+            <w:pPr>
+              <w:rPr>
+                <w:rFonts w:eastAsia="Arial Unicode MS"/>
+              </w:rPr>
+            </w:pPr>
+            <w:r>
+              <w:rPr>
+                <w:rFonts w:eastAsia="Arial Unicode MS"/>
+              </w:rPr>
+              <w:t xml:space="preserve">KV Malltyp. </w:t>
+            </w:r>
+          </w:p>
         </w:tc>
         <w:tc>
           <w:tcPr>
@@ -27240,6 +27341,18 @@
                 <w:rFonts w:ascii="Arial" w:eastAsia="Arial Unicode MS" w:hAnsi="Arial"/>
               </w:rPr>
             </w:pPr>
+            <w:r>
+              <w:rPr>
+                <w:rFonts w:ascii="Arial" w:eastAsia="Arial Unicode MS" w:hAnsi="Arial"/>
+              </w:rPr>
+              <w:t>Standard sakns</w:t>
+            </w:r>
+            <w:r>
+              <w:rPr>
+                <w:rFonts w:ascii="Arial" w:eastAsia="Arial Unicode MS" w:hAnsi="Arial"/>
+              </w:rPr>
+              <w:t>.</w:t>
+            </w:r>
           </w:p>
         </w:tc>
         <w:tc>
@@ -27301,20 +27414,7 @@
               <w:rPr>
                 <w:rFonts w:eastAsia="Arial Unicode MS"/>
               </w:rPr>
-              <w:t>Obligatoriskt</w:t>
-            </w:r>
-          </w:p>
-          <w:p>
-            <w:pPr>
-              <w:rPr>
-                <w:rFonts w:eastAsia="Arial Unicode MS"/>
-              </w:rPr>
-            </w:pPr>
-            <w:r>
-              <w:rPr>
-                <w:rFonts w:eastAsia="Arial Unicode MS"/>
-              </w:rPr>
-              <w:t>(Mandatory)</w:t>
+              <w:t>(templateVersion)</w:t>
             </w:r>
           </w:p>
         </w:tc>
@@ -27324,12 +27424,7 @@
           </w:tcPr>
           <w:p>
             <w:r>
-              <w:t xml:space="preserve">Indikerar om formuläret är obligatoriskt att fylla i av användaren. </w:t>
-            </w:r>
-          </w:p>
-          <w:p>
-            <w:r>
-              <w:t>T.ex. Ett obligatoriskt formulär kan indikerar att formuläret är en del av en vårdprocess.</w:t>
+              <w:t>Mallens version</w:t>
             </w:r>
           </w:p>
         </w:tc>
@@ -27347,7 +27442,7 @@
               <w:rPr>
                 <w:rFonts w:eastAsia="Arial Unicode MS"/>
               </w:rPr>
-              <w:t>S/F</w:t>
+              <w:t>VÄ</w:t>
             </w:r>
           </w:p>
         </w:tc>
@@ -27373,24 +27468,7 @@
           <w:tcPr>
             <w:tcW w:w="1800" w:type="dxa"/>
           </w:tcPr>
-          <w:p>
-            <w:r>
-              <w:t>True = obligatoriskt</w:t>
-            </w:r>
-          </w:p>
-          <w:p>
-            <w:pPr>
-              <w:rPr>
-                <w:rFonts w:eastAsia="Arial Unicode MS"/>
-              </w:rPr>
-            </w:pPr>
-            <w:r>
-              <w:rPr>
-                <w:szCs w:val="20"/>
-              </w:rPr>
-              <w:t>False = Frivilligt</w:t>
-            </w:r>
-          </w:p>
+          <w:p/>
         </w:tc>
         <w:tc>
           <w:tcPr>
@@ -27463,7 +27541,20 @@
               <w:rPr>
                 <w:rFonts w:eastAsia="Arial Unicode MS"/>
               </w:rPr>
-              <w:t>Språk (Language)</w:t>
+              <w:t>Obligatoriskt</w:t>
+            </w:r>
+          </w:p>
+          <w:p>
+            <w:pPr>
+              <w:rPr>
+                <w:rFonts w:eastAsia="Arial Unicode MS"/>
+              </w:rPr>
+            </w:pPr>
+            <w:r>
+              <w:rPr>
+                <w:rFonts w:eastAsia="Arial Unicode MS"/>
+              </w:rPr>
+              <w:t>(Mandatory)</w:t>
             </w:r>
           </w:p>
         </w:tc>
@@ -27472,84 +27563,72 @@
             <w:tcW w:w="3388" w:type="dxa"/>
           </w:tcPr>
           <w:p>
-            <w:pPr>
+            <w:r>
+              <w:t xml:space="preserve">Indikerar om formuläret är obligatoriskt att fylla i av användaren. </w:t>
+            </w:r>
+          </w:p>
+          <w:p>
+            <w:r>
+              <w:t>T.ex. Ett obligatoriskt formulär kan indikerar att formuläret är en del av en vårdprocess.</w:t>
+            </w:r>
+          </w:p>
+        </w:tc>
+        <w:tc>
+          <w:tcPr>
+            <w:tcW w:w="1140" w:type="dxa"/>
+          </w:tcPr>
+          <w:p>
+            <w:pPr>
+              <w:rPr>
+                <w:rFonts w:eastAsia="Arial Unicode MS"/>
+              </w:rPr>
+            </w:pPr>
+            <w:r>
+              <w:rPr>
+                <w:rFonts w:eastAsia="Arial Unicode MS"/>
+              </w:rPr>
+              <w:t>S/F</w:t>
+            </w:r>
+          </w:p>
+        </w:tc>
+        <w:tc>
+          <w:tcPr>
+            <w:tcW w:w="720" w:type="dxa"/>
+          </w:tcPr>
+          <w:p>
+            <w:pPr>
+              <w:rPr>
+                <w:rFonts w:eastAsia="Arial Unicode MS"/>
+              </w:rPr>
+            </w:pPr>
+            <w:r>
+              <w:rPr>
+                <w:rFonts w:eastAsia="Arial Unicode MS"/>
+              </w:rPr>
+              <w:t>1</w:t>
+            </w:r>
+          </w:p>
+        </w:tc>
+        <w:tc>
+          <w:tcPr>
+            <w:tcW w:w="1800" w:type="dxa"/>
+          </w:tcPr>
+          <w:p>
+            <w:r>
+              <w:t>True = obligatoriskt</w:t>
+            </w:r>
+          </w:p>
+          <w:p>
+            <w:pPr>
+              <w:rPr>
+                <w:rFonts w:eastAsia="Arial Unicode MS"/>
+              </w:rPr>
+            </w:pPr>
+            <w:r>
               <w:rPr>
                 <w:szCs w:val="20"/>
               </w:rPr>
-            </w:pPr>
-            <w:r>
-              <w:rPr>
-                <w:szCs w:val="20"/>
-              </w:rPr>
-              <w:t xml:space="preserve">Beskriver vilket språk som används i formuläret. </w:t>
-            </w:r>
-          </w:p>
-          <w:p>
-            <w:pPr>
-              <w:rPr>
-                <w:rFonts w:eastAsia="Arial Unicode MS"/>
-                <w:szCs w:val="20"/>
-              </w:rPr>
-            </w:pPr>
-            <w:r>
-              <w:rPr>
-                <w:szCs w:val="20"/>
-              </w:rPr>
-              <w:t>T.ex. sv eller en.</w:t>
-            </w:r>
-          </w:p>
-        </w:tc>
-        <w:tc>
-          <w:tcPr>
-            <w:tcW w:w="1140" w:type="dxa"/>
-          </w:tcPr>
-          <w:p>
-            <w:pPr>
-              <w:rPr>
-                <w:rFonts w:eastAsia="Arial Unicode MS"/>
-              </w:rPr>
-            </w:pPr>
-            <w:r>
-              <w:rPr>
-                <w:rFonts w:eastAsia="Arial Unicode MS"/>
-              </w:rPr>
-              <w:t>KTOV</w:t>
-            </w:r>
-          </w:p>
-        </w:tc>
-        <w:tc>
-          <w:tcPr>
-            <w:tcW w:w="720" w:type="dxa"/>
-          </w:tcPr>
-          <w:p>
-            <w:pPr>
-              <w:rPr>
-                <w:rFonts w:eastAsia="Arial Unicode MS"/>
-              </w:rPr>
-            </w:pPr>
-            <w:r>
-              <w:rPr>
-                <w:rFonts w:eastAsia="Arial Unicode MS"/>
-              </w:rPr>
-              <w:t>1</w:t>
-            </w:r>
-          </w:p>
-        </w:tc>
-        <w:tc>
-          <w:tcPr>
-            <w:tcW w:w="1800" w:type="dxa"/>
-          </w:tcPr>
-          <w:p>
-            <w:pPr>
-              <w:rPr>
-                <w:rFonts w:eastAsia="Arial Unicode MS"/>
-              </w:rPr>
-            </w:pPr>
-            <w:r>
-              <w:rPr>
-                <w:rFonts w:eastAsia="Arial Unicode MS"/>
-              </w:rPr>
-              <w:t xml:space="preserve">KV Språk. </w:t>
+              <w:t>False = Frivilligt</w:t>
             </w:r>
           </w:p>
         </w:tc>
@@ -27563,12 +27642,6 @@
                 <w:rFonts w:ascii="Arial" w:eastAsia="Arial Unicode MS" w:hAnsi="Arial"/>
               </w:rPr>
             </w:pPr>
-            <w:r>
-              <w:rPr>
-                <w:rFonts w:eastAsia="Arial Unicode MS"/>
-              </w:rPr>
-              <w:t>Kodverk för språk Innehåller språkkoder som utgår från SS-ISO 639-1:2005</w:t>
-            </w:r>
           </w:p>
         </w:tc>
         <w:tc>
@@ -27630,20 +27703,7 @@
               <w:rPr>
                 <w:rFonts w:eastAsia="Arial Unicode MS"/>
               </w:rPr>
-              <w:t xml:space="preserve">Rubrik </w:t>
-            </w:r>
-          </w:p>
-          <w:p>
-            <w:pPr>
-              <w:rPr>
-                <w:rFonts w:eastAsia="Arial Unicode MS"/>
-              </w:rPr>
-            </w:pPr>
-            <w:r>
-              <w:rPr>
-                <w:rFonts w:eastAsia="Arial Unicode MS"/>
-              </w:rPr>
-              <w:t>(FormTitle)</w:t>
+              <w:t>Språk (Language)</w:t>
             </w:r>
           </w:p>
         </w:tc>
@@ -27654,14 +27714,28 @@
           <w:p>
             <w:pPr>
               <w:rPr>
-                <w:rFonts w:eastAsia="Arial Unicode MS"/>
-              </w:rPr>
-            </w:pPr>
-            <w:r>
-              <w:rPr>
-                <w:rFonts w:eastAsia="Arial Unicode MS"/>
-              </w:rPr>
-              <w:t xml:space="preserve">Mallens/formulärets rubrik. Används på formulärets introduktionssida. </w:t>
+                <w:szCs w:val="20"/>
+              </w:rPr>
+            </w:pPr>
+            <w:r>
+              <w:rPr>
+                <w:szCs w:val="20"/>
+              </w:rPr>
+              <w:t xml:space="preserve">Beskriver vilket språk som används i formuläret. </w:t>
+            </w:r>
+          </w:p>
+          <w:p>
+            <w:pPr>
+              <w:rPr>
+                <w:rFonts w:eastAsia="Arial Unicode MS"/>
+                <w:szCs w:val="20"/>
+              </w:rPr>
+            </w:pPr>
+            <w:r>
+              <w:rPr>
+                <w:szCs w:val="20"/>
+              </w:rPr>
+              <w:t>T.ex. sv eller en.</w:t>
             </w:r>
           </w:p>
         </w:tc>
@@ -27679,7 +27753,7 @@
               <w:rPr>
                 <w:rFonts w:eastAsia="Arial Unicode MS"/>
               </w:rPr>
-              <w:t>TXT</w:t>
+              <w:t>KTOV</w:t>
             </w:r>
           </w:p>
         </w:tc>
@@ -27697,7 +27771,7 @@
               <w:rPr>
                 <w:rFonts w:eastAsia="Arial Unicode MS"/>
               </w:rPr>
-              <w:t>0..1</w:t>
+              <w:t>1</w:t>
             </w:r>
           </w:p>
         </w:tc>
@@ -27711,6 +27785,12 @@
                 <w:rFonts w:eastAsia="Arial Unicode MS"/>
               </w:rPr>
             </w:pPr>
+            <w:r>
+              <w:rPr>
+                <w:rFonts w:eastAsia="Arial Unicode MS"/>
+              </w:rPr>
+              <w:t xml:space="preserve">KV Språk. </w:t>
+            </w:r>
           </w:p>
         </w:tc>
         <w:tc>
@@ -27723,6 +27803,12 @@
                 <w:rFonts w:ascii="Arial" w:eastAsia="Arial Unicode MS" w:hAnsi="Arial"/>
               </w:rPr>
             </w:pPr>
+            <w:r>
+              <w:rPr>
+                <w:rFonts w:eastAsia="Arial Unicode MS"/>
+              </w:rPr>
+              <w:t>Kodverk för språk Innehåller språkkoder som utgår från SS-ISO 639-1:2005</w:t>
+            </w:r>
           </w:p>
         </w:tc>
         <w:tc>
@@ -27784,32 +27870,20 @@
               <w:rPr>
                 <w:rFonts w:eastAsia="Arial Unicode MS"/>
               </w:rPr>
-              <w:t xml:space="preserve">Mallens </w:t>
-            </w:r>
-            <w:r>
-              <w:rPr>
-                <w:rFonts w:eastAsia="Arial Unicode MS"/>
-              </w:rPr>
-              <w:t>namn</w:t>
-            </w:r>
-          </w:p>
-          <w:p>
-            <w:pPr>
-              <w:rPr>
-                <w:rFonts w:eastAsia="Arial Unicode MS"/>
-              </w:rPr>
-            </w:pPr>
-            <w:r>
-              <w:rPr>
-                <w:rFonts w:eastAsia="Arial Unicode MS"/>
-              </w:rPr>
-              <w:t>(Form</w:t>
-            </w:r>
-            <w:r>
-              <w:rPr>
-                <w:rFonts w:eastAsia="Arial Unicode MS"/>
-              </w:rPr>
-              <w:t>Name)</w:t>
+              <w:t xml:space="preserve">Rubrik </w:t>
+            </w:r>
+          </w:p>
+          <w:p>
+            <w:pPr>
+              <w:rPr>
+                <w:rFonts w:eastAsia="Arial Unicode MS"/>
+              </w:rPr>
+            </w:pPr>
+            <w:r>
+              <w:rPr>
+                <w:rFonts w:eastAsia="Arial Unicode MS"/>
+              </w:rPr>
+              <w:t>(FormTitle)</w:t>
             </w:r>
           </w:p>
         </w:tc>
@@ -27827,26 +27901,7 @@
               <w:rPr>
                 <w:rFonts w:eastAsia="Arial Unicode MS"/>
               </w:rPr>
-              <w:t xml:space="preserve">Mallens </w:t>
-            </w:r>
-            <w:r>
-              <w:rPr>
-                <w:rFonts w:eastAsia="Arial Unicode MS"/>
-              </w:rPr>
-              <w:t>namn.</w:t>
-            </w:r>
-          </w:p>
-          <w:p>
-            <w:pPr>
-              <w:rPr>
-                <w:rFonts w:eastAsia="Arial Unicode MS"/>
-              </w:rPr>
-            </w:pPr>
-            <w:r>
-              <w:rPr>
-                <w:rFonts w:eastAsia="Arial Unicode MS"/>
-              </w:rPr>
-              <w:t>T.ex. Hälsodeklaration Mödravård</w:t>
+              <w:t xml:space="preserve">Mallens/formulärets rubrik. Används på formulärets introduktionssida. </w:t>
             </w:r>
           </w:p>
         </w:tc>
@@ -27882,7 +27937,7 @@
               <w:rPr>
                 <w:rFonts w:eastAsia="Arial Unicode MS"/>
               </w:rPr>
-              <w:t>1</w:t>
+              <w:t>0..1</w:t>
             </w:r>
           </w:p>
         </w:tc>
@@ -27969,7 +28024,32 @@
               <w:rPr>
                 <w:rFonts w:eastAsia="Arial Unicode MS"/>
               </w:rPr>
-              <w:t>Formulärbeskrivning (Description)</w:t>
+              <w:t xml:space="preserve">Mallens </w:t>
+            </w:r>
+            <w:r>
+              <w:rPr>
+                <w:rFonts w:eastAsia="Arial Unicode MS"/>
+              </w:rPr>
+              <w:t>namn</w:t>
+            </w:r>
+          </w:p>
+          <w:p>
+            <w:pPr>
+              <w:rPr>
+                <w:rFonts w:eastAsia="Arial Unicode MS"/>
+              </w:rPr>
+            </w:pPr>
+            <w:r>
+              <w:rPr>
+                <w:rFonts w:eastAsia="Arial Unicode MS"/>
+              </w:rPr>
+              <w:t>(Form</w:t>
+            </w:r>
+            <w:r>
+              <w:rPr>
+                <w:rFonts w:eastAsia="Arial Unicode MS"/>
+              </w:rPr>
+              <w:t>Name)</w:t>
             </w:r>
           </w:p>
         </w:tc>
@@ -27987,20 +28067,26 @@
               <w:rPr>
                 <w:rFonts w:eastAsia="Arial Unicode MS"/>
               </w:rPr>
-              <w:t>Formulärets beskrivning och instruktioner.</w:t>
-            </w:r>
-          </w:p>
-          <w:p>
-            <w:pPr>
-              <w:rPr>
-                <w:rFonts w:eastAsia="Arial Unicode MS"/>
-              </w:rPr>
-            </w:pPr>
-            <w:r>
-              <w:rPr>
-                <w:rFonts w:eastAsia="Arial Unicode MS"/>
-              </w:rPr>
-              <w:t>T.ex. Formuläret skall besvaras innan du besöker mottageningen.</w:t>
+              <w:t xml:space="preserve">Mallens </w:t>
+            </w:r>
+            <w:r>
+              <w:rPr>
+                <w:rFonts w:eastAsia="Arial Unicode MS"/>
+              </w:rPr>
+              <w:t>namn.</w:t>
+            </w:r>
+          </w:p>
+          <w:p>
+            <w:pPr>
+              <w:rPr>
+                <w:rFonts w:eastAsia="Arial Unicode MS"/>
+              </w:rPr>
+            </w:pPr>
+            <w:r>
+              <w:rPr>
+                <w:rFonts w:eastAsia="Arial Unicode MS"/>
+              </w:rPr>
+              <w:t>T.ex. Hälsodeklaration Mödravård</w:t>
             </w:r>
           </w:p>
         </w:tc>
@@ -28036,7 +28122,7 @@
               <w:rPr>
                 <w:rFonts w:eastAsia="Arial Unicode MS"/>
               </w:rPr>
-              <w:t>1..0</w:t>
+              <w:t>1</w:t>
             </w:r>
           </w:p>
         </w:tc>
@@ -28123,58 +28209,64 @@
               <w:rPr>
                 <w:rFonts w:eastAsia="Arial Unicode MS"/>
               </w:rPr>
-              <w:t>Informations URL</w:t>
-            </w:r>
-          </w:p>
-          <w:p>
-            <w:pPr>
-              <w:rPr>
-                <w:rFonts w:eastAsia="Arial Unicode MS"/>
-              </w:rPr>
-            </w:pPr>
+              <w:t>Formulärbeskrivning (Description)</w:t>
+            </w:r>
+          </w:p>
+        </w:tc>
+        <w:tc>
+          <w:tcPr>
+            <w:tcW w:w="3388" w:type="dxa"/>
+          </w:tcPr>
+          <w:p>
+            <w:pPr>
+              <w:rPr>
+                <w:rFonts w:eastAsia="Arial Unicode MS"/>
+              </w:rPr>
+            </w:pPr>
+            <w:r>
+              <w:rPr>
+                <w:rFonts w:eastAsia="Arial Unicode MS"/>
+              </w:rPr>
+              <w:t>Formulärets beskrivning och instruktioner.</w:t>
+            </w:r>
+          </w:p>
+          <w:p>
+            <w:pPr>
+              <w:rPr>
+                <w:rFonts w:eastAsia="Arial Unicode MS"/>
+              </w:rPr>
+            </w:pPr>
+            <w:r>
+              <w:rPr>
+                <w:rFonts w:eastAsia="Arial Unicode MS"/>
+              </w:rPr>
+              <w:t xml:space="preserve">T.ex. Formuläret skall besvaras innan du </w:t>
+            </w:r>
             <w:r>
               <w:rPr>
                 <w:rFonts w:eastAsia="Arial Unicode MS"/>
               </w:rPr>
               <w:lastRenderedPageBreak/>
-              <w:t>(InformationURL)</w:t>
-            </w:r>
-          </w:p>
-        </w:tc>
-        <w:tc>
-          <w:tcPr>
-            <w:tcW w:w="3388" w:type="dxa"/>
-          </w:tcPr>
-          <w:p>
-            <w:pPr>
-              <w:rPr>
-                <w:szCs w:val="20"/>
-              </w:rPr>
-            </w:pPr>
-            <w:r>
-              <w:rPr>
-                <w:szCs w:val="20"/>
+              <w:t>besöker mottageningen.</w:t>
+            </w:r>
+          </w:p>
+        </w:tc>
+        <w:tc>
+          <w:tcPr>
+            <w:tcW w:w="1140" w:type="dxa"/>
+          </w:tcPr>
+          <w:p>
+            <w:pPr>
+              <w:rPr>
+                <w:rFonts w:eastAsia="Arial Unicode MS"/>
+              </w:rPr>
+            </w:pPr>
+            <w:r>
+              <w:rPr>
+                <w:rFonts w:eastAsia="Arial Unicode MS"/>
               </w:rPr>
               <w:lastRenderedPageBreak/>
-              <w:t>URL till ytterligare/relevant information.</w:t>
-            </w:r>
-          </w:p>
-        </w:tc>
-        <w:tc>
-          <w:tcPr>
-            <w:tcW w:w="1140" w:type="dxa"/>
-          </w:tcPr>
-          <w:p>
-            <w:pPr>
-              <w:rPr>
-                <w:rFonts w:eastAsia="Arial Unicode MS"/>
-              </w:rPr>
-            </w:pPr>
-            <w:r>
-              <w:rPr>
-                <w:rFonts w:eastAsia="Arial Unicode MS"/>
-              </w:rPr>
-              <w:t>URL</w:t>
+              <w:t>TXT</w:t>
             </w:r>
           </w:p>
         </w:tc>
@@ -28192,7 +28284,7 @@
               <w:rPr>
                 <w:rFonts w:eastAsia="Arial Unicode MS"/>
               </w:rPr>
-              <w:t>0..1</w:t>
+              <w:t>1..0</w:t>
             </w:r>
           </w:p>
         </w:tc>
@@ -28218,19 +28310,6 @@
                 <w:rFonts w:ascii="Arial" w:eastAsia="Arial Unicode MS" w:hAnsi="Arial"/>
               </w:rPr>
             </w:pPr>
-            <w:r>
-              <w:rPr>
-                <w:rFonts w:ascii="Arial" w:eastAsia="Arial Unicode MS" w:hAnsi="Arial"/>
-              </w:rPr>
-              <w:t xml:space="preserve">Länk till publik </w:t>
-            </w:r>
-            <w:r>
-              <w:rPr>
-                <w:rFonts w:ascii="Arial" w:eastAsia="Arial Unicode MS" w:hAnsi="Arial"/>
-              </w:rPr>
-              <w:lastRenderedPageBreak/>
-              <w:t>information utan krav på autentisering.</w:t>
-            </w:r>
           </w:p>
         </w:tc>
         <w:tc>
@@ -28293,6 +28372,166 @@
                 <w:rFonts w:eastAsia="Arial Unicode MS"/>
               </w:rPr>
               <w:lastRenderedPageBreak/>
+              <w:t>Informations URL</w:t>
+            </w:r>
+          </w:p>
+          <w:p>
+            <w:pPr>
+              <w:rPr>
+                <w:rFonts w:eastAsia="Arial Unicode MS"/>
+              </w:rPr>
+            </w:pPr>
+            <w:r>
+              <w:rPr>
+                <w:rFonts w:eastAsia="Arial Unicode MS"/>
+              </w:rPr>
+              <w:t>(InformationURL)</w:t>
+            </w:r>
+          </w:p>
+        </w:tc>
+        <w:tc>
+          <w:tcPr>
+            <w:tcW w:w="3388" w:type="dxa"/>
+          </w:tcPr>
+          <w:p>
+            <w:pPr>
+              <w:rPr>
+                <w:szCs w:val="20"/>
+              </w:rPr>
+            </w:pPr>
+            <w:r>
+              <w:rPr>
+                <w:szCs w:val="20"/>
+              </w:rPr>
+              <w:t>URL till ytterligare/relevant information.</w:t>
+            </w:r>
+          </w:p>
+        </w:tc>
+        <w:tc>
+          <w:tcPr>
+            <w:tcW w:w="1140" w:type="dxa"/>
+          </w:tcPr>
+          <w:p>
+            <w:pPr>
+              <w:rPr>
+                <w:rFonts w:eastAsia="Arial Unicode MS"/>
+              </w:rPr>
+            </w:pPr>
+            <w:r>
+              <w:rPr>
+                <w:rFonts w:eastAsia="Arial Unicode MS"/>
+              </w:rPr>
+              <w:t>URL</w:t>
+            </w:r>
+          </w:p>
+        </w:tc>
+        <w:tc>
+          <w:tcPr>
+            <w:tcW w:w="720" w:type="dxa"/>
+          </w:tcPr>
+          <w:p>
+            <w:pPr>
+              <w:rPr>
+                <w:rFonts w:eastAsia="Arial Unicode MS"/>
+              </w:rPr>
+            </w:pPr>
+            <w:r>
+              <w:rPr>
+                <w:rFonts w:eastAsia="Arial Unicode MS"/>
+              </w:rPr>
+              <w:t>0..1</w:t>
+            </w:r>
+          </w:p>
+        </w:tc>
+        <w:tc>
+          <w:tcPr>
+            <w:tcW w:w="1800" w:type="dxa"/>
+          </w:tcPr>
+          <w:p>
+            <w:pPr>
+              <w:rPr>
+                <w:rFonts w:eastAsia="Arial Unicode MS"/>
+              </w:rPr>
+            </w:pPr>
+          </w:p>
+        </w:tc>
+        <w:tc>
+          <w:tcPr>
+            <w:tcW w:w="1920" w:type="dxa"/>
+          </w:tcPr>
+          <w:p>
+            <w:pPr>
+              <w:rPr>
+                <w:rFonts w:ascii="Arial" w:eastAsia="Arial Unicode MS" w:hAnsi="Arial"/>
+              </w:rPr>
+            </w:pPr>
+            <w:r>
+              <w:rPr>
+                <w:rFonts w:ascii="Arial" w:eastAsia="Arial Unicode MS" w:hAnsi="Arial"/>
+              </w:rPr>
+              <w:t>Länk till publik information utan krav på autentisering.</w:t>
+            </w:r>
+          </w:p>
+        </w:tc>
+        <w:tc>
+          <w:tcPr>
+            <w:tcW w:w="1200" w:type="dxa"/>
+            <w:shd w:val="clear" w:color="auto" w:fill="auto"/>
+          </w:tcPr>
+          <w:p>
+            <w:pPr>
+              <w:rPr>
+                <w:rFonts w:ascii="Arial" w:eastAsia="Arial Unicode MS" w:hAnsi="Arial"/>
+              </w:rPr>
+            </w:pPr>
+          </w:p>
+        </w:tc>
+        <w:tc>
+          <w:tcPr>
+            <w:tcW w:w="1080" w:type="dxa"/>
+            <w:shd w:val="clear" w:color="auto" w:fill="auto"/>
+          </w:tcPr>
+          <w:p>
+            <w:pPr>
+              <w:rPr>
+                <w:rFonts w:ascii="Arial" w:eastAsia="Arial Unicode MS" w:hAnsi="Arial"/>
+              </w:rPr>
+            </w:pPr>
+          </w:p>
+        </w:tc>
+        <w:tc>
+          <w:tcPr>
+            <w:tcW w:w="1160" w:type="dxa"/>
+            <w:shd w:val="clear" w:color="auto" w:fill="auto"/>
+          </w:tcPr>
+          <w:p>
+            <w:pPr>
+              <w:rPr>
+                <w:rFonts w:ascii="Arial" w:eastAsia="Arial Unicode MS" w:hAnsi="Arial"/>
+              </w:rPr>
+            </w:pPr>
+          </w:p>
+        </w:tc>
+      </w:tr>
+      <w:tr>
+        <w:trPr>
+          <w:trHeight w:val="217"/>
+        </w:trPr>
+        <w:tc>
+          <w:tcPr>
+            <w:tcW w:w="2567" w:type="dxa"/>
+            <w:gridSpan w:val="2"/>
+          </w:tcPr>
+          <w:p>
+            <w:pPr>
+              <w:rPr>
+                <w:rFonts w:eastAsia="Arial Unicode MS"/>
+              </w:rPr>
+            </w:pPr>
+            <w:r>
+              <w:rPr>
+                <w:rFonts w:eastAsia="Arial Unicode MS"/>
+              </w:rPr>
               <w:t>(ImageURL)</w:t>
             </w:r>
           </w:p>
@@ -29365,6 +29604,7 @@
           </w:tcPr>
           <w:p>
             <w:r>
+              <w:lastRenderedPageBreak/>
               <w:t>Associationer</w:t>
             </w:r>
           </w:p>
@@ -29502,7 +29742,7 @@
           <w:lang w:val="sv-SE"/>
         </w:rPr>
       </w:pPr>
-      <w:bookmarkStart w:id="135" w:name="_Toc220986029"/>
+      <w:bookmarkStart w:id="136" w:name="_Toc220986029"/>
       <w:r>
         <w:rPr>
           <w:i/>
@@ -29510,8 +29750,8 @@
         </w:rPr>
         <w:t>Klass Formulärmall (FormTemplate)</w:t>
       </w:r>
-      <w:bookmarkEnd w:id="133"/>
-      <w:bookmarkEnd w:id="135"/>
+      <w:bookmarkEnd w:id="134"/>
+      <w:bookmarkEnd w:id="136"/>
     </w:p>
     <w:p>
       <w:pPr>
@@ -29912,14 +30152,7 @@
               <w:rPr>
                 <w:rFonts w:eastAsia="Arial Unicode MS"/>
               </w:rPr>
-              <w:t xml:space="preserve">T.ex. Om ”true” blir subjectOfcare </w:t>
-            </w:r>
-            <w:r>
-              <w:rPr>
-                <w:rFonts w:eastAsia="Arial Unicode MS"/>
-              </w:rPr>
-              <w:lastRenderedPageBreak/>
-              <w:t xml:space="preserve">obligatoriskt. </w:t>
+              <w:t xml:space="preserve">T.ex. Om ”true” blir subjectOfcare obligatoriskt. </w:t>
             </w:r>
           </w:p>
         </w:tc>
@@ -30737,6 +30970,12 @@
                 <w:rFonts w:eastAsia="Arial Unicode MS"/>
               </w:rPr>
             </w:pPr>
+            <w:r>
+              <w:rPr>
+                <w:rFonts w:eastAsia="Arial Unicode MS"/>
+              </w:rPr>
+              <w:t>VÄ</w:t>
+            </w:r>
           </w:p>
         </w:tc>
         <w:tc>
@@ -30749,6 +30988,12 @@
                 <w:rFonts w:eastAsia="Arial Unicode MS"/>
               </w:rPr>
             </w:pPr>
+            <w:r>
+              <w:rPr>
+                <w:rFonts w:eastAsia="Arial Unicode MS"/>
+              </w:rPr>
+              <w:t>1..1</w:t>
+            </w:r>
           </w:p>
         </w:tc>
         <w:tc>
@@ -31094,7 +31339,14 @@
               <w:rPr>
                 <w:rFonts w:eastAsia="Arial Unicode MS"/>
               </w:rPr>
-              <w:t>Kodverk för språk Innehåller språkkoder som utgår från SS-ISO 639-1:2005</w:t>
+              <w:t xml:space="preserve">Kodverk för språk Innehåller språkkoder som utgår från SS-ISO </w:t>
+            </w:r>
+            <w:r>
+              <w:rPr>
+                <w:rFonts w:eastAsia="Arial Unicode MS"/>
+              </w:rPr>
+              <w:lastRenderedPageBreak/>
+              <w:t>639-1:2005</w:t>
             </w:r>
           </w:p>
         </w:tc>
@@ -31157,6 +31409,7 @@
               <w:rPr>
                 <w:rFonts w:eastAsia="Arial Unicode MS"/>
               </w:rPr>
+              <w:lastRenderedPageBreak/>
               <w:t xml:space="preserve">Rubrik </w:t>
             </w:r>
           </w:p>
@@ -31170,7 +31423,6 @@
               <w:rPr>
                 <w:rFonts w:eastAsia="Arial Unicode MS"/>
               </w:rPr>
-              <w:lastRenderedPageBreak/>
               <w:t>(FormTitle)</w:t>
             </w:r>
           </w:p>
@@ -31189,15 +31441,7 @@
               <w:rPr>
                 <w:rFonts w:eastAsia="Arial Unicode MS"/>
               </w:rPr>
-              <w:lastRenderedPageBreak/>
-              <w:t xml:space="preserve">Mallens/formulärets rubrik. Används på </w:t>
-            </w:r>
-            <w:r>
-              <w:rPr>
-                <w:rFonts w:eastAsia="Arial Unicode MS"/>
-              </w:rPr>
-              <w:lastRenderedPageBreak/>
-              <w:t xml:space="preserve">formulärets introduktionssida. </w:t>
+              <w:t xml:space="preserve">Mallens/formulärets rubrik. Används på formulärets introduktionssida. </w:t>
             </w:r>
           </w:p>
         </w:tc>
@@ -31215,7 +31459,6 @@
               <w:rPr>
                 <w:rFonts w:eastAsia="Arial Unicode MS"/>
               </w:rPr>
-              <w:lastRenderedPageBreak/>
               <w:t>TXT</w:t>
             </w:r>
           </w:p>
@@ -31321,7 +31564,6 @@
               <w:rPr>
                 <w:rFonts w:eastAsia="Arial Unicode MS"/>
               </w:rPr>
-              <w:lastRenderedPageBreak/>
               <w:t xml:space="preserve">Mallens </w:t>
             </w:r>
             <w:r>
@@ -32331,6 +32573,7 @@
               <w:rPr>
                 <w:szCs w:val="20"/>
               </w:rPr>
+              <w:lastRenderedPageBreak/>
               <w:t>T.ex. 10</w:t>
             </w:r>
           </w:p>
@@ -32349,6 +32592,7 @@
               <w:rPr>
                 <w:rFonts w:eastAsia="Arial Unicode MS"/>
               </w:rPr>
+              <w:lastRenderedPageBreak/>
               <w:t>VÄ</w:t>
             </w:r>
           </w:p>
@@ -32454,6 +32698,7 @@
               <w:rPr>
                 <w:rFonts w:eastAsia="Arial Unicode MS"/>
               </w:rPr>
+              <w:lastRenderedPageBreak/>
               <w:t>(Min</w:t>
             </w:r>
             <w:r>
@@ -32508,32 +32753,25 @@
               <w:rPr>
                 <w:szCs w:val="20"/>
               </w:rPr>
-              <w:t xml:space="preserve"> formuläret </w:t>
+              <w:t xml:space="preserve"> formuläret minst kan innehålla</w:t>
             </w:r>
             <w:r>
               <w:rPr>
                 <w:szCs w:val="20"/>
               </w:rPr>
-              <w:lastRenderedPageBreak/>
-              <w:t>minst kan innehålla</w:t>
-            </w:r>
-            <w:r>
+              <w:t>.</w:t>
+            </w:r>
+          </w:p>
+          <w:p>
+            <w:pPr>
               <w:rPr>
                 <w:szCs w:val="20"/>
               </w:rPr>
-              <w:t>.</w:t>
-            </w:r>
-          </w:p>
-          <w:p>
-            <w:pPr>
+            </w:pPr>
+            <w:r>
               <w:rPr>
                 <w:szCs w:val="20"/>
               </w:rPr>
-            </w:pPr>
-            <w:r>
-              <w:rPr>
-                <w:szCs w:val="20"/>
-              </w:rPr>
               <w:t>T.ex. 10</w:t>
             </w:r>
           </w:p>
@@ -32552,7 +32790,6 @@
               <w:rPr>
                 <w:rFonts w:eastAsia="Arial Unicode MS"/>
               </w:rPr>
-              <w:lastRenderedPageBreak/>
               <w:t>VÄ</w:t>
             </w:r>
           </w:p>
@@ -32658,7 +32895,6 @@
               <w:rPr>
                 <w:rFonts w:eastAsia="Arial Unicode MS"/>
               </w:rPr>
-              <w:lastRenderedPageBreak/>
               <w:t>(MaxNumberOfQuestion)</w:t>
             </w:r>
           </w:p>
@@ -33422,8 +33658,8 @@
           <w:lang w:val="sv-SE"/>
         </w:rPr>
       </w:pPr>
-      <w:bookmarkStart w:id="136" w:name="_Toc220986030"/>
-      <w:bookmarkStart w:id="137" w:name="_Toc193243783"/>
+      <w:bookmarkStart w:id="137" w:name="_Toc220986030"/>
+      <w:bookmarkStart w:id="138" w:name="_Toc193243783"/>
       <w:r>
         <w:rPr>
           <w:i/>
@@ -33460,7 +33696,7 @@
         </w:rPr>
         <w:t>)</w:t>
       </w:r>
-      <w:bookmarkEnd w:id="136"/>
+      <w:bookmarkEnd w:id="137"/>
     </w:p>
     <w:p>
       <w:pPr>
@@ -35013,7 +35249,7 @@
           <w:lang w:val="sv-SE"/>
         </w:rPr>
       </w:pPr>
-      <w:bookmarkStart w:id="138" w:name="_Toc220986031"/>
+      <w:bookmarkStart w:id="139" w:name="_Toc220986031"/>
       <w:r>
         <w:rPr>
           <w:i/>
@@ -35050,7 +35286,7 @@
         </w:rPr>
         <w:t>)</w:t>
       </w:r>
-      <w:bookmarkEnd w:id="138"/>
+      <w:bookmarkEnd w:id="139"/>
     </w:p>
     <w:p>
       <w:pPr>
@@ -36769,7 +37005,7 @@
           <w:lang w:val="sv-SE"/>
         </w:rPr>
       </w:pPr>
-      <w:bookmarkStart w:id="139" w:name="_Toc220986032"/>
+      <w:bookmarkStart w:id="140" w:name="_Toc220986032"/>
       <w:r>
         <w:rPr>
           <w:i/>
@@ -36806,7 +37042,7 @@
         </w:rPr>
         <w:t>QuestionBlock)</w:t>
       </w:r>
-      <w:bookmarkEnd w:id="139"/>
+      <w:bookmarkEnd w:id="140"/>
     </w:p>
     <w:p>
       <w:pPr>
@@ -38325,7 +38561,7 @@
           <w:lang w:val="sv-SE"/>
         </w:rPr>
       </w:pPr>
-      <w:bookmarkStart w:id="140" w:name="_Toc220986033"/>
+      <w:bookmarkStart w:id="141" w:name="_Toc220986033"/>
       <w:r>
         <w:rPr>
           <w:i/>
@@ -38347,8 +38583,8 @@
         </w:rPr>
         <w:t xml:space="preserve"> (QuestionBlock)</w:t>
       </w:r>
-      <w:bookmarkEnd w:id="137"/>
-      <w:bookmarkEnd w:id="140"/>
+      <w:bookmarkEnd w:id="138"/>
+      <w:bookmarkEnd w:id="141"/>
     </w:p>
     <w:p>
       <w:pPr>
@@ -39882,7 +40118,7 @@
         <w:lastRenderedPageBreak/>
         <w:br w:type="page"/>
       </w:r>
-      <w:bookmarkStart w:id="141" w:name="_Toc193243784"/>
+      <w:bookmarkStart w:id="142" w:name="_Toc193243784"/>
     </w:p>
     <w:p>
       <w:pPr>
@@ -39898,7 +40134,7 @@
           <w:lang w:val="sv-SE"/>
         </w:rPr>
       </w:pPr>
-      <w:bookmarkStart w:id="142" w:name="_Toc220986034"/>
+      <w:bookmarkStart w:id="143" w:name="_Toc220986034"/>
       <w:r>
         <w:rPr>
           <w:i/>
@@ -39942,7 +40178,7 @@
         </w:rPr>
         <w:t>Question)</w:t>
       </w:r>
-      <w:bookmarkEnd w:id="142"/>
+      <w:bookmarkEnd w:id="143"/>
     </w:p>
     <w:p>
       <w:pPr>
@@ -43705,7 +43941,7 @@
           <w:lang w:val="sv-SE"/>
         </w:rPr>
       </w:pPr>
-      <w:bookmarkStart w:id="143" w:name="_Toc220986035"/>
+      <w:bookmarkStart w:id="144" w:name="_Toc220986035"/>
       <w:r>
         <w:rPr>
           <w:i/>
@@ -43714,8 +43950,8 @@
         <w:lastRenderedPageBreak/>
         <w:t>Klass Formulärfråga (Question)</w:t>
       </w:r>
-      <w:bookmarkEnd w:id="141"/>
-      <w:bookmarkEnd w:id="143"/>
+      <w:bookmarkEnd w:id="142"/>
+      <w:bookmarkEnd w:id="144"/>
     </w:p>
     <w:p>
       <w:pPr>
@@ -47638,8 +47874,8 @@
         </w:rPr>
         <w:br w:type="page"/>
       </w:r>
-      <w:bookmarkStart w:id="144" w:name="_Toc193243785"/>
-      <w:bookmarkStart w:id="145" w:name="_Toc220986036"/>
+      <w:bookmarkStart w:id="145" w:name="_Toc193243785"/>
+      <w:bookmarkStart w:id="146" w:name="_Toc220986036"/>
       <w:r>
         <w:rPr>
           <w:i/>
@@ -47648,8 +47884,8 @@
         <w:lastRenderedPageBreak/>
         <w:t>Klass Svarsalternativ (AnswerAlternative)</w:t>
       </w:r>
-      <w:bookmarkEnd w:id="144"/>
       <w:bookmarkEnd w:id="145"/>
+      <w:bookmarkEnd w:id="146"/>
     </w:p>
     <w:p>
       <w:pPr>
@@ -49163,8 +49399,8 @@
         </w:rPr>
         <w:br w:type="page"/>
       </w:r>
-      <w:bookmarkStart w:id="146" w:name="_Toc193243786"/>
-      <w:bookmarkStart w:id="147" w:name="_Toc220986037"/>
+      <w:bookmarkStart w:id="147" w:name="_Toc193243786"/>
+      <w:bookmarkStart w:id="148" w:name="_Toc220986037"/>
       <w:r>
         <w:rPr>
           <w:i/>
@@ -49173,8 +49409,8 @@
         <w:lastRenderedPageBreak/>
         <w:t>Klass Svar (Answer)</w:t>
       </w:r>
-      <w:bookmarkEnd w:id="146"/>
       <w:bookmarkEnd w:id="147"/>
+      <w:bookmarkEnd w:id="148"/>
     </w:p>
     <w:p>
       <w:pPr>
@@ -50187,8 +50423,8 @@
           <w:lang w:val="sv-SE"/>
         </w:rPr>
       </w:pPr>
-      <w:bookmarkStart w:id="148" w:name="_Toc193243787"/>
-      <w:bookmarkStart w:id="149" w:name="_Toc220986038"/>
+      <w:bookmarkStart w:id="149" w:name="_Toc193243787"/>
+      <w:bookmarkStart w:id="150" w:name="_Toc220986038"/>
       <w:r>
         <w:rPr>
           <w:i/>
@@ -50196,8 +50432,8 @@
         </w:rPr>
         <w:t>Klass anropsbekräftelse (Status)</w:t>
       </w:r>
-      <w:bookmarkEnd w:id="148"/>
       <w:bookmarkEnd w:id="149"/>
+      <w:bookmarkEnd w:id="150"/>
     </w:p>
     <w:p>
       <w:pPr>
@@ -50925,7 +51161,7 @@
           <w:lang w:val="sv-SE"/>
         </w:rPr>
       </w:pPr>
-      <w:bookmarkStart w:id="150" w:name="_Toc220986039"/>
+      <w:bookmarkStart w:id="151" w:name="_Toc220986039"/>
       <w:r>
         <w:rPr>
           <w:i/>
@@ -50961,7 +51197,7 @@
         </w:rPr>
         <w:t>)</w:t>
       </w:r>
-      <w:bookmarkEnd w:id="150"/>
+      <w:bookmarkEnd w:id="151"/>
     </w:p>
     <w:p>
       <w:pPr>
@@ -51712,7 +51948,7 @@
           <w:lang w:val="sv-SE"/>
         </w:rPr>
       </w:pPr>
-      <w:bookmarkStart w:id="151" w:name="_Toc220986040"/>
+      <w:bookmarkStart w:id="152" w:name="_Toc220986040"/>
       <w:r>
         <w:rPr>
           <w:i/>
@@ -51749,7 +51985,7 @@
         </w:rPr>
         <w:t>)</w:t>
       </w:r>
-      <w:bookmarkEnd w:id="151"/>
+      <w:bookmarkEnd w:id="152"/>
     </w:p>
     <w:p>
       <w:pPr>
@@ -52574,7 +52810,7 @@
           <w:lang w:val="sv-SE"/>
         </w:rPr>
       </w:pPr>
-      <w:bookmarkStart w:id="152" w:name="_Toc220986041"/>
+      <w:bookmarkStart w:id="153" w:name="_Toc220986041"/>
       <w:r>
         <w:rPr>
           <w:i/>
@@ -52611,7 +52847,7 @@
         </w:rPr>
         <w:t>)</w:t>
       </w:r>
-      <w:bookmarkEnd w:id="152"/>
+      <w:bookmarkEnd w:id="153"/>
     </w:p>
     <w:p>
       <w:pPr>
@@ -54262,16 +54498,16 @@
           <w:lang w:val="sv-SE"/>
         </w:rPr>
       </w:pPr>
-      <w:bookmarkStart w:id="153" w:name="_Toc193243788"/>
-      <w:bookmarkStart w:id="154" w:name="_Toc220986042"/>
+      <w:bookmarkStart w:id="154" w:name="_Toc193243788"/>
+      <w:bookmarkStart w:id="155" w:name="_Toc220986042"/>
       <w:r>
         <w:rPr>
           <w:lang w:val="sv-SE"/>
         </w:rPr>
         <w:t>V-MIM Formulärtjänstens meddelanden</w:t>
       </w:r>
-      <w:bookmarkEnd w:id="153"/>
       <w:bookmarkEnd w:id="154"/>
+      <w:bookmarkEnd w:id="155"/>
     </w:p>
     <w:p>
       <w:pPr>
@@ -55415,14 +55651,14 @@
           <w:lang w:val="sv-SE"/>
         </w:rPr>
       </w:pPr>
-      <w:bookmarkStart w:id="155" w:name="_Toc193243789"/>
+      <w:bookmarkStart w:id="156" w:name="_Toc193243789"/>
       <w:r>
         <w:rPr>
           <w:lang w:val="sv-SE"/>
         </w:rPr>
         <w:t xml:space="preserve"> </w:t>
       </w:r>
-      <w:bookmarkStart w:id="156" w:name="_Toc220986043"/>
+      <w:bookmarkStart w:id="157" w:name="_Toc220986043"/>
       <w:r>
         <w:rPr>
           <w:lang w:val="sv-SE"/>
@@ -55465,7 +55701,7 @@
         </w:rPr>
         <w:t>Typ</w:t>
       </w:r>
-      <w:bookmarkEnd w:id="156"/>
+      <w:bookmarkEnd w:id="157"/>
     </w:p>
     <w:p>
       <w:pPr>
@@ -55500,7 +55736,7 @@
         </w:rPr>
         <w:t xml:space="preserve"> formulärmallar (Baserad på V-DIM FormTemplateType).</w:t>
       </w:r>
-      <w:bookmarkEnd w:id="155"/>
+      <w:bookmarkEnd w:id="156"/>
       <w:r>
         <w:rPr>
           <w:sz w:val="20"/>
@@ -55545,7 +55781,7 @@
           <w:lang w:val="sv-SE" w:eastAsia="sv-SE"/>
         </w:rPr>
         <w:drawing>
-          <wp:inline distT="0" distB="0" distL="0" distR="0" wp14:anchorId="5060BD84" wp14:editId="2A535043">
+          <wp:inline distT="0" distB="0" distL="0" distR="0" wp14:anchorId="7B6CF69B" wp14:editId="1E3DA28E">
             <wp:extent cx="5400040" cy="3287913"/>
             <wp:effectExtent l="0" t="0" r="10160" b="0"/>
             <wp:docPr id="15" name="Bild 4"/>
@@ -55619,7 +55855,7 @@
           <w:lang w:val="sv-SE"/>
         </w:rPr>
       </w:pPr>
-      <w:bookmarkStart w:id="157" w:name="_Toc193243790"/>
+      <w:bookmarkStart w:id="158" w:name="_Toc193243790"/>
     </w:p>
     <w:p>
       <w:pPr>
@@ -55651,7 +55887,7 @@
           <w:lang w:val="sv-SE"/>
         </w:rPr>
       </w:pPr>
-      <w:bookmarkStart w:id="158" w:name="_Toc220986044"/>
+      <w:bookmarkStart w:id="159" w:name="_Toc220986044"/>
       <w:r>
         <w:rPr>
           <w:lang w:val="sv-SE"/>
@@ -55659,8 +55895,8 @@
         <w:lastRenderedPageBreak/>
         <w:t>V-MIM – FormResponseType</w:t>
       </w:r>
-      <w:bookmarkEnd w:id="157"/>
       <w:bookmarkEnd w:id="158"/>
+      <w:bookmarkEnd w:id="159"/>
     </w:p>
     <w:p>
       <w:r>
@@ -55731,7 +55967,7 @@
           <w:lang w:val="sv-SE" w:eastAsia="sv-SE"/>
         </w:rPr>
         <w:drawing>
-          <wp:inline distT="0" distB="0" distL="0" distR="0" wp14:anchorId="593AF5FA" wp14:editId="45FB5747">
+          <wp:inline distT="0" distB="0" distL="0" distR="0" wp14:anchorId="3D91DA02" wp14:editId="1F654FF3">
             <wp:extent cx="4118303" cy="2267086"/>
             <wp:effectExtent l="0" t="0" r="0" b="0"/>
             <wp:docPr id="25" name="Bild 9"/>
@@ -55804,7 +56040,7 @@
         </w:rPr>
         <w:lastRenderedPageBreak/>
         <w:drawing>
-          <wp:inline distT="0" distB="0" distL="0" distR="0" wp14:anchorId="5650285E" wp14:editId="5C29755D">
+          <wp:inline distT="0" distB="0" distL="0" distR="0" wp14:anchorId="0CB8F339" wp14:editId="2E57924C">
             <wp:extent cx="5134303" cy="4498096"/>
             <wp:effectExtent l="0" t="0" r="0" b="0"/>
             <wp:docPr id="27" name="Bild 10"/>
@@ -55898,7 +56134,7 @@
           <w:szCs w:val="26"/>
         </w:rPr>
       </w:pPr>
-      <w:bookmarkStart w:id="159" w:name="_Toc193243791"/>
+      <w:bookmarkStart w:id="160" w:name="_Toc193243791"/>
     </w:p>
     <w:p>
       <w:pPr>
@@ -56113,15 +56349,15 @@
         </w:rPr>
         <w:t xml:space="preserve"> </w:t>
       </w:r>
-      <w:bookmarkStart w:id="160" w:name="_Toc220986045"/>
+      <w:bookmarkStart w:id="161" w:name="_Toc220986045"/>
       <w:r>
         <w:rPr>
           <w:lang w:val="sv-SE"/>
         </w:rPr>
         <w:t>V-MIM – FormsResponseType</w:t>
       </w:r>
-      <w:bookmarkEnd w:id="159"/>
       <w:bookmarkEnd w:id="160"/>
+      <w:bookmarkEnd w:id="161"/>
     </w:p>
     <w:p>
       <w:pPr>
@@ -56153,7 +56389,7 @@
     </w:p>
     <w:p/>
     <w:p>
-      <w:bookmarkStart w:id="161" w:name="_Toc193243792"/>
+      <w:bookmarkStart w:id="162" w:name="_Toc193243792"/>
       <w:r>
         <w:t xml:space="preserve"> </w:t>
       </w:r>
@@ -56163,7 +56399,7 @@
           <w:lang w:eastAsia="sv-SE"/>
         </w:rPr>
         <w:drawing>
-          <wp:inline distT="0" distB="0" distL="0" distR="0" wp14:anchorId="3D885B1C" wp14:editId="331C1159">
+          <wp:inline distT="0" distB="0" distL="0" distR="0" wp14:anchorId="7094371D" wp14:editId="011334A5">
             <wp:extent cx="5400040" cy="3668951"/>
             <wp:effectExtent l="0" t="0" r="10160" b="0"/>
             <wp:docPr id="31" name="Bild 11"/>
@@ -56253,7 +56489,7 @@
           <w:szCs w:val="22"/>
         </w:rPr>
       </w:pPr>
-      <w:bookmarkStart w:id="162" w:name="_Toc220986046"/>
+      <w:bookmarkStart w:id="163" w:name="_Toc220986046"/>
       <w:r>
         <w:rPr>
           <w:sz w:val="22"/>
@@ -56269,8 +56505,8 @@
         </w:rPr>
         <w:t>Type</w:t>
       </w:r>
-      <w:bookmarkEnd w:id="161"/>
       <w:bookmarkEnd w:id="162"/>
+      <w:bookmarkEnd w:id="163"/>
     </w:p>
     <w:p>
       <w:pPr>
@@ -56411,7 +56647,7 @@
           <w:lang w:val="sv-SE" w:eastAsia="sv-SE"/>
         </w:rPr>
         <w:drawing>
-          <wp:inline distT="0" distB="0" distL="0" distR="0" wp14:anchorId="56D24472" wp14:editId="5B989D55">
+          <wp:inline distT="0" distB="0" distL="0" distR="0" wp14:anchorId="58D76100" wp14:editId="59B12CA5">
             <wp:extent cx="5400040" cy="3293197"/>
             <wp:effectExtent l="0" t="0" r="10160" b="8890"/>
             <wp:docPr id="35" name="Bild 12"/>
@@ -56539,7 +56775,7 @@
           <w:szCs w:val="26"/>
         </w:rPr>
       </w:pPr>
-      <w:bookmarkStart w:id="163" w:name="_Toc193243793"/>
+      <w:bookmarkStart w:id="164" w:name="_Toc193243793"/>
     </w:p>
     <w:p>
       <w:pPr>
@@ -56564,7 +56800,7 @@
         </w:rPr>
         <w:lastRenderedPageBreak/>
         <w:drawing>
-          <wp:inline distT="0" distB="0" distL="0" distR="0" wp14:anchorId="08D8B081" wp14:editId="7BF80A8B">
+          <wp:inline distT="0" distB="0" distL="0" distR="0" wp14:anchorId="7D0A8D9B" wp14:editId="18E76115">
             <wp:extent cx="5400040" cy="4154712"/>
             <wp:effectExtent l="0" t="0" r="10160" b="11430"/>
             <wp:docPr id="38" name="Bild 13"/>
@@ -56674,7 +56910,7 @@
           <w:lang w:val="sv-SE"/>
         </w:rPr>
       </w:pPr>
-      <w:bookmarkStart w:id="164" w:name="_Toc220986047"/>
+      <w:bookmarkStart w:id="165" w:name="_Toc220986047"/>
       <w:r>
         <w:rPr>
           <w:lang w:val="sv-SE"/>
@@ -56694,8 +56930,8 @@
         </w:rPr>
         <w:t>AnswersType</w:t>
       </w:r>
-      <w:bookmarkEnd w:id="163"/>
       <w:bookmarkEnd w:id="164"/>
+      <w:bookmarkEnd w:id="165"/>
     </w:p>
     <w:p>
       <w:pPr>
@@ -56819,7 +57055,7 @@
           <w:lang w:val="sv-SE" w:eastAsia="sv-SE"/>
         </w:rPr>
         <w:drawing>
-          <wp:inline distT="0" distB="0" distL="0" distR="0" wp14:anchorId="75B973D9" wp14:editId="669E47B0">
+          <wp:inline distT="0" distB="0" distL="0" distR="0" wp14:anchorId="7F841A26" wp14:editId="09EC1480">
             <wp:extent cx="5400040" cy="1532392"/>
             <wp:effectExtent l="0" t="0" r="10160" b="0"/>
             <wp:docPr id="44" name="Bild 21"/>
@@ -56923,7 +57159,7 @@
           <w:lang w:val="sv-SE" w:eastAsia="sv-SE"/>
         </w:rPr>
         <w:drawing>
-          <wp:inline distT="0" distB="0" distL="0" distR="0" wp14:anchorId="61310E84" wp14:editId="3206C727">
+          <wp:inline distT="0" distB="0" distL="0" distR="0" wp14:anchorId="40DB2D2B" wp14:editId="3360AD14">
             <wp:extent cx="5400040" cy="1521724"/>
             <wp:effectExtent l="0" t="0" r="10160" b="2540"/>
             <wp:docPr id="39" name="Bild 15"/>
@@ -57019,7 +57255,7 @@
           <w:lang w:eastAsia="sv-SE"/>
         </w:rPr>
         <w:drawing>
-          <wp:inline distT="0" distB="0" distL="0" distR="0" wp14:anchorId="4912FDE8" wp14:editId="78A385D8">
+          <wp:inline distT="0" distB="0" distL="0" distR="0" wp14:anchorId="1EDCA5AB" wp14:editId="11CC5CF4">
             <wp:extent cx="5400040" cy="1178930"/>
             <wp:effectExtent l="0" t="0" r="10160" b="0"/>
             <wp:docPr id="40" name="Bild 16"/>
@@ -57097,7 +57333,7 @@
           <w:lang w:eastAsia="sv-SE"/>
         </w:rPr>
         <w:drawing>
-          <wp:inline distT="0" distB="0" distL="0" distR="0" wp14:anchorId="3452A422" wp14:editId="616F7F25">
+          <wp:inline distT="0" distB="0" distL="0" distR="0" wp14:anchorId="6816A939" wp14:editId="4866CC78">
             <wp:extent cx="5400040" cy="1023858"/>
             <wp:effectExtent l="0" t="0" r="10160" b="0"/>
             <wp:docPr id="41" name="Bild 17"/>
@@ -57200,7 +57436,7 @@
           <w:lang w:eastAsia="sv-SE"/>
         </w:rPr>
         <w:drawing>
-          <wp:inline distT="0" distB="0" distL="0" distR="0" wp14:anchorId="0D6DA3A2" wp14:editId="422B34A0">
+          <wp:inline distT="0" distB="0" distL="0" distR="0" wp14:anchorId="2ABEEC7D" wp14:editId="79834987">
             <wp:extent cx="5400040" cy="1075181"/>
             <wp:effectExtent l="0" t="0" r="10160" b="0"/>
             <wp:docPr id="42" name="Bild 18"/>
@@ -57289,7 +57525,7 @@
           <w:lang w:eastAsia="sv-SE"/>
         </w:rPr>
         <w:drawing>
-          <wp:inline distT="0" distB="0" distL="0" distR="0" wp14:anchorId="0E8EAF80" wp14:editId="12EF7F05">
+          <wp:inline distT="0" distB="0" distL="0" distR="0" wp14:anchorId="3CA8C33E" wp14:editId="3156FD76">
             <wp:extent cx="5400040" cy="948815"/>
             <wp:effectExtent l="0" t="0" r="10160" b="0"/>
             <wp:docPr id="43" name="Bild 19"/>
@@ -57363,7 +57599,7 @@
         </w:numPr>
         <w:ind w:left="794"/>
       </w:pPr>
-      <w:bookmarkStart w:id="165" w:name="_Toc193243794"/>
+      <w:bookmarkStart w:id="166" w:name="_Toc193243794"/>
       <w:r>
         <w:t xml:space="preserve"> </w:t>
       </w:r>
@@ -57387,7 +57623,7 @@
       <w:pPr>
         <w:pStyle w:val="Rubrik3Nr"/>
       </w:pPr>
-      <w:bookmarkStart w:id="166" w:name="_Toc220986048"/>
+      <w:bookmarkStart w:id="167" w:name="_Toc220986048"/>
       <w:r>
         <w:lastRenderedPageBreak/>
         <w:t xml:space="preserve">V-MIM – </w:t>
@@ -57398,8 +57634,8 @@
       <w:r>
         <w:t>Type</w:t>
       </w:r>
-      <w:bookmarkEnd w:id="165"/>
       <w:bookmarkEnd w:id="166"/>
+      <w:bookmarkEnd w:id="167"/>
     </w:p>
     <w:p>
       <w:r>
@@ -57416,7 +57652,7 @@
           <w:lang w:eastAsia="sv-SE"/>
         </w:rPr>
         <w:drawing>
-          <wp:inline distT="0" distB="0" distL="0" distR="0" wp14:anchorId="08E89B2B" wp14:editId="5E956483">
+          <wp:inline distT="0" distB="0" distL="0" distR="0" wp14:anchorId="71466CD5" wp14:editId="35CA26D5">
             <wp:extent cx="5400040" cy="1338055"/>
             <wp:effectExtent l="0" t="0" r="10160" b="8255"/>
             <wp:docPr id="45" name="Bild 22"/>
@@ -57470,7 +57706,7 @@
       <w:pPr>
         <w:pStyle w:val="Rubrik3Nr"/>
       </w:pPr>
-      <w:bookmarkStart w:id="167" w:name="_Toc220986049"/>
+      <w:bookmarkStart w:id="168" w:name="_Toc220986049"/>
       <w:r>
         <w:t xml:space="preserve">V-MIM </w:t>
       </w:r>
@@ -57480,7 +57716,7 @@
       <w:r>
         <w:t>FormRequestType</w:t>
       </w:r>
-      <w:bookmarkEnd w:id="167"/>
+      <w:bookmarkEnd w:id="168"/>
     </w:p>
     <w:p>
       <w:r>
@@ -57515,7 +57751,7 @@
           <w:lang w:eastAsia="sv-SE"/>
         </w:rPr>
         <w:drawing>
-          <wp:inline distT="0" distB="0" distL="0" distR="0" wp14:anchorId="243DCFA8" wp14:editId="7254203E">
+          <wp:inline distT="0" distB="0" distL="0" distR="0" wp14:anchorId="2740922C" wp14:editId="73345ED3">
             <wp:extent cx="5400040" cy="1628408"/>
             <wp:effectExtent l="0" t="0" r="10160" b="0"/>
             <wp:docPr id="16" name="Bild 3"/>
@@ -57585,12 +57821,12 @@
       <w:pPr>
         <w:pStyle w:val="Rubrik3Nr"/>
       </w:pPr>
-      <w:bookmarkStart w:id="168" w:name="_Toc220986050"/>
+      <w:bookmarkStart w:id="169" w:name="_Toc220986050"/>
       <w:r>
         <w:lastRenderedPageBreak/>
         <w:t>V-MIM - FormTemplateType</w:t>
       </w:r>
-      <w:bookmarkEnd w:id="168"/>
+      <w:bookmarkEnd w:id="169"/>
       <w:r>
         <w:t xml:space="preserve"> </w:t>
       </w:r>
@@ -57607,7 +57843,7 @@
           <w:lang w:eastAsia="sv-SE"/>
         </w:rPr>
         <w:drawing>
-          <wp:inline distT="0" distB="0" distL="0" distR="0" wp14:anchorId="2065DDEA" wp14:editId="7EFF295A">
+          <wp:inline distT="0" distB="0" distL="0" distR="0" wp14:anchorId="3B26B160" wp14:editId="566F78EE">
             <wp:extent cx="5400040" cy="3668150"/>
             <wp:effectExtent l="0" t="0" r="10160" b="0"/>
             <wp:docPr id="6" name="Bild 3"/>
@@ -57660,11 +57896,11 @@
       <w:pPr>
         <w:pStyle w:val="Rubrik3Nr"/>
       </w:pPr>
-      <w:bookmarkStart w:id="169" w:name="_Toc220986051"/>
+      <w:bookmarkStart w:id="170" w:name="_Toc220986051"/>
       <w:r>
         <w:t>V-MIM TemplateRoutingType</w:t>
       </w:r>
-      <w:bookmarkEnd w:id="169"/>
+      <w:bookmarkEnd w:id="170"/>
       <w:r>
         <w:tab/>
       </w:r>
@@ -57678,14 +57914,14 @@
       <w:pPr>
         <w:pStyle w:val="Rubrik3Nr"/>
       </w:pPr>
-      <w:bookmarkStart w:id="170" w:name="_Toc220986052"/>
+      <w:bookmarkStart w:id="171" w:name="_Toc220986052"/>
       <w:r>
         <w:t>V-MIM Templ</w:t>
       </w:r>
       <w:r>
         <w:t>ateRouteType</w:t>
       </w:r>
-      <w:bookmarkEnd w:id="170"/>
+      <w:bookmarkEnd w:id="171"/>
       <w:r>
         <w:tab/>
       </w:r>
@@ -57699,11 +57935,11 @@
       <w:pPr>
         <w:pStyle w:val="Rubrik3Nr"/>
       </w:pPr>
-      <w:bookmarkStart w:id="171" w:name="_Toc220986053"/>
+      <w:bookmarkStart w:id="172" w:name="_Toc220986053"/>
       <w:r>
         <w:t>V-MIM TemplateRuleType</w:t>
       </w:r>
-      <w:bookmarkEnd w:id="171"/>
+      <w:bookmarkEnd w:id="172"/>
       <w:r>
         <w:tab/>
       </w:r>
@@ -57726,14 +57962,14 @@
       <w:pPr>
         <w:pStyle w:val="Rubrik3Nr"/>
       </w:pPr>
-      <w:bookmarkStart w:id="172" w:name="_Toc220986054"/>
+      <w:bookmarkStart w:id="173" w:name="_Toc220986054"/>
       <w:r>
         <w:t xml:space="preserve">V-MIM - </w:t>
       </w:r>
       <w:r>
         <w:t>TemplatePageType</w:t>
       </w:r>
-      <w:bookmarkEnd w:id="172"/>
+      <w:bookmarkEnd w:id="173"/>
       <w:r>
         <w:tab/>
       </w:r>
@@ -57750,7 +57986,7 @@
           <w:lang w:eastAsia="sv-SE"/>
         </w:rPr>
         <w:drawing>
-          <wp:inline distT="0" distB="0" distL="0" distR="0" wp14:anchorId="1DE26F9D" wp14:editId="12E08EB6">
+          <wp:inline distT="0" distB="0" distL="0" distR="0" wp14:anchorId="0D7F2020" wp14:editId="6100210C">
             <wp:extent cx="5400040" cy="1439860"/>
             <wp:effectExtent l="0" t="0" r="10160" b="8255"/>
             <wp:docPr id="48" name="Bild 26"/>
@@ -57819,7 +58055,7 @@
       <w:pPr>
         <w:pStyle w:val="Rubrik3Nr"/>
       </w:pPr>
-      <w:bookmarkStart w:id="173" w:name="_Toc220986055"/>
+      <w:bookmarkStart w:id="174" w:name="_Toc220986055"/>
       <w:r>
         <w:lastRenderedPageBreak/>
         <w:t xml:space="preserve">V-MIM </w:t>
@@ -57830,7 +58066,7 @@
       <w:r>
         <w:t>TemplateQuestionBlockType</w:t>
       </w:r>
-      <w:bookmarkEnd w:id="173"/>
+      <w:bookmarkEnd w:id="174"/>
       <w:r>
         <w:tab/>
       </w:r>
@@ -57847,7 +58083,7 @@
           <w:lang w:eastAsia="sv-SE"/>
         </w:rPr>
         <w:drawing>
-          <wp:inline distT="0" distB="0" distL="0" distR="0" wp14:anchorId="4BCFAA31" wp14:editId="78C0FDFA">
+          <wp:inline distT="0" distB="0" distL="0" distR="0" wp14:anchorId="5D00B6C1" wp14:editId="7F6FEB71">
             <wp:extent cx="5400040" cy="3039883"/>
             <wp:effectExtent l="0" t="0" r="10160" b="8255"/>
             <wp:docPr id="49" name="Bild 27"/>
@@ -57915,7 +58151,7 @@
       <w:pPr>
         <w:pStyle w:val="Rubrik3Nr"/>
       </w:pPr>
-      <w:bookmarkStart w:id="174" w:name="_Toc220986056"/>
+      <w:bookmarkStart w:id="175" w:name="_Toc220986056"/>
       <w:r>
         <w:lastRenderedPageBreak/>
         <w:t xml:space="preserve">V-MIM – </w:t>
@@ -57923,7 +58159,7 @@
       <w:r>
         <w:t>TemplateQuestionType</w:t>
       </w:r>
-      <w:bookmarkEnd w:id="174"/>
+      <w:bookmarkEnd w:id="175"/>
       <w:r>
         <w:tab/>
       </w:r>
@@ -57941,7 +58177,7 @@
           <w:lang w:eastAsia="sv-SE"/>
         </w:rPr>
         <w:drawing>
-          <wp:inline distT="0" distB="0" distL="0" distR="0" wp14:anchorId="1EDC5A68" wp14:editId="0685018E">
+          <wp:inline distT="0" distB="0" distL="0" distR="0" wp14:anchorId="03A84C62" wp14:editId="6A8708AA">
             <wp:extent cx="5400040" cy="3559208"/>
             <wp:effectExtent l="0" t="0" r="10160" b="0"/>
             <wp:docPr id="12" name="Bild 5"/>
@@ -58016,18 +58252,18 @@
           <w:lang w:val="sv-SE"/>
         </w:rPr>
       </w:pPr>
-      <w:bookmarkStart w:id="175" w:name="_Toc138576302"/>
-      <w:bookmarkStart w:id="176" w:name="_Toc193243795"/>
-      <w:bookmarkStart w:id="177" w:name="_Toc220986057"/>
+      <w:bookmarkStart w:id="176" w:name="_Toc138576302"/>
+      <w:bookmarkStart w:id="177" w:name="_Toc193243795"/>
+      <w:bookmarkStart w:id="178" w:name="_Toc220986057"/>
       <w:r>
         <w:rPr>
           <w:lang w:val="sv-SE"/>
         </w:rPr>
         <w:t>Terminologier, kodverk</w:t>
       </w:r>
-      <w:bookmarkEnd w:id="131"/>
       <w:bookmarkEnd w:id="132"/>
-      <w:bookmarkEnd w:id="175"/>
+      <w:bookmarkEnd w:id="133"/>
+      <w:bookmarkEnd w:id="176"/>
       <w:r>
         <w:rPr>
           <w:lang w:val="sv-SE"/>
@@ -58041,8 +58277,8 @@
         </w:rPr>
         <w:t>t/k/i)</w:t>
       </w:r>
-      <w:bookmarkEnd w:id="176"/>
       <w:bookmarkEnd w:id="177"/>
+      <w:bookmarkEnd w:id="178"/>
     </w:p>
     <w:p>
       <w:pPr>
@@ -59101,8 +59337,6 @@
             <w:r>
               <w:t>Kodverk för länskod,</w:t>
             </w:r>
-            <w:bookmarkStart w:id="178" w:name="_GoBack"/>
-            <w:bookmarkEnd w:id="178"/>
           </w:p>
         </w:tc>
         <w:tc>
@@ -59513,7 +59747,7 @@
     </w:p>
     <w:p/>
     <w:p/>
-    <w:bookmarkEnd w:id="104"/>
+    <w:bookmarkEnd w:id="105"/>
     <w:p>
       <w:pPr>
         <w:spacing w:before="0" w:after="0"/>
@@ -59749,7 +59983,7 @@
               <w:noProof/>
               <w:lang w:val="sv-SE"/>
             </w:rPr>
-            <w:t>112</w:t>
+            <w:t>7</w:t>
           </w:r>
           <w:r>
             <w:rPr>
@@ -59929,21 +60163,11 @@
           <w:r>
             <w:t xml:space="preserve"> </w:t>
           </w:r>
-          <w:r>
-            <w:fldChar w:fldCharType="begin"/>
-          </w:r>
-          <w:r>
-            <w:instrText xml:space="preserve"> DOCPROPERTY  Title  \* MERGEFORMAT </w:instrText>
-          </w:r>
-          <w:r>
-            <w:fldChar w:fldCharType="separate"/>
-          </w:r>
-          <w:r>
-            <w:t>SAD Hälsodeklaration Formulärtjänst</w:t>
-          </w:r>
-          <w:r>
-            <w:fldChar w:fldCharType="end"/>
-          </w:r>
+          <w:fldSimple w:instr=" DOCPROPERTY  Title  \* MERGEFORMAT ">
+            <w:r>
+              <w:t>SAD Hälsodeklaration Formulärtjänst</w:t>
+            </w:r>
+          </w:fldSimple>
         </w:p>
       </w:tc>
       <w:tc>
@@ -59983,21 +60207,11 @@
           <w:pPr>
             <w:pStyle w:val="Sidhuvud"/>
           </w:pPr>
-          <w:r>
-            <w:fldChar w:fldCharType="begin"/>
-          </w:r>
-          <w:r>
-            <w:instrText xml:space="preserve"> DOCPROPERTY  Ändrad  \* MERGEFORMAT </w:instrText>
-          </w:r>
-          <w:r>
-            <w:fldChar w:fldCharType="separate"/>
-          </w:r>
-          <w:r>
-            <w:t>2011-01-27</w:t>
-          </w:r>
-          <w:r>
-            <w:fldChar w:fldCharType="end"/>
-          </w:r>
+          <w:fldSimple w:instr=" DOCPROPERTY  Ändrad  \* MERGEFORMAT ">
+            <w:r>
+              <w:t>2011-01-27</w:t>
+            </w:r>
+          </w:fldSimple>
         </w:p>
       </w:tc>
     </w:tr>
@@ -60037,7 +60251,7 @@
               <w:lang w:eastAsia="sv-SE"/>
             </w:rPr>
             <w:drawing>
-              <wp:inline distT="0" distB="0" distL="0" distR="0" wp14:anchorId="603C1791" wp14:editId="7C6105FD">
+              <wp:inline distT="0" distB="0" distL="0" distR="0" wp14:anchorId="0B6610BA" wp14:editId="659C636B">
                 <wp:extent cx="3042285" cy="233045"/>
                 <wp:effectExtent l="0" t="0" r="5715" b="0"/>
                 <wp:docPr id="5" name="Bild 5" descr="HSN_förvaltning_sv"/>
@@ -60166,14 +60380,14 @@
           <w:pPr>
             <w:pStyle w:val="Sidhuvud"/>
           </w:pPr>
-          <w:bookmarkStart w:id="108" w:name="zhLogo"/>
+          <w:bookmarkStart w:id="109" w:name="zhLogo"/>
           <w:r>
             <w:rPr>
               <w:noProof/>
               <w:lang w:eastAsia="sv-SE"/>
             </w:rPr>
             <w:drawing>
-              <wp:inline distT="0" distB="0" distL="0" distR="0" wp14:anchorId="312FC5D4" wp14:editId="10C526DE">
+              <wp:inline distT="0" distB="0" distL="0" distR="0" wp14:anchorId="3B9EF463" wp14:editId="5C123EBF">
                 <wp:extent cx="3042285" cy="233045"/>
                 <wp:effectExtent l="0" t="0" r="5715" b="0"/>
                 <wp:docPr id="1" name="Bild 1" descr="HSN_förvaltning_sv"/>
@@ -60221,7 +60435,7 @@
               </wp:inline>
             </w:drawing>
           </w:r>
-          <w:bookmarkEnd w:id="108"/>
+          <w:bookmarkEnd w:id="109"/>
         </w:p>
       </w:tc>
       <w:tc>
@@ -60299,7 +60513,7 @@
         <v:path o:extrusionok="f" gradientshapeok="t" o:connecttype="rect"/>
         <o:lock v:ext="edit" aspectratio="t"/>
       </v:shapetype>
-      <v:shape id="_x0000_i1074" type="#_x0000_t75" style="width:4.05pt;height:9.3pt" o:bullet="t">
+      <v:shape id="_x0000_i1027" type="#_x0000_t75" style="width:4.05pt;height:9.3pt" o:bullet="t">
         <v:imagedata r:id="rId1" o:title="Pil-v2-Word"/>
       </v:shape>
     </w:pict>
@@ -70465,7 +70679,7 @@
 </file>
 
 <file path=customXml/itemProps1.xml><?xml version="1.0" encoding="utf-8"?>
-<ds:datastoreItem xmlns:ds="http://schemas.openxmlformats.org/officeDocument/2006/customXml" ds:itemID="{765790DC-C4C5-9E42-B918-CBF0FFBFEE99}">
+<ds:datastoreItem xmlns:ds="http://schemas.openxmlformats.org/officeDocument/2006/customXml" ds:itemID="{74CD1971-0C49-1A4C-9E31-B66AC7AB818E}">
   <ds:schemaRefs>
     <ds:schemaRef ds:uri="http://schemas.openxmlformats.org/officeDocument/2006/bibliography"/>
   </ds:schemaRefs>

</xml_diff>